<commit_message>
Laravel Website - UPDATE
</commit_message>
<xml_diff>
--- a/Docs/Software Project Report template revised.docx
+++ b/Docs/Software Project Report template revised.docx
@@ -93,7 +93,7 @@
           <w:sz w:val="52"/>
           <w:szCs w:val="52"/>
         </w:rPr>
-        <w:t>Title of project</w:t>
+        <w:t>KORDZ (music streaming)</w:t>
       </w:r>
     </w:p>
     <w:p/>
@@ -109,17 +109,15 @@
           <w:b/>
           <w:bCs/>
         </w:rPr>
-        <w:t xml:space="preserve">Your name </w:t>
-      </w:r>
-      <w:proofErr w:type="spellStart"/>
+        <w:t>Your name</w:t>
+      </w:r>
       <w:r>
         <w:rPr>
           <w:b/>
           <w:bCs/>
         </w:rPr>
-        <w:t>Briain</w:t>
-      </w:r>
-      <w:proofErr w:type="spellEnd"/>
+        <w:t>:</w:t>
+      </w:r>
       <w:r>
         <w:rPr>
           <w:b/>
@@ -132,7 +130,7 @@
           <w:b/>
           <w:bCs/>
         </w:rPr>
-        <w:t>Smith</w:t>
+        <w:t>Kenji Dasal</w:t>
       </w:r>
     </w:p>
     <w:p>
@@ -147,21 +145,28 @@
           <w:b/>
           <w:bCs/>
         </w:rPr>
-        <w:t xml:space="preserve">Your student number </w:t>
+        <w:t>Your student number</w:t>
       </w:r>
       <w:r>
         <w:rPr>
           <w:b/>
           <w:bCs/>
         </w:rPr>
-        <w:t>n001</w:t>
+        <w:t>:</w:t>
       </w:r>
       <w:r>
         <w:rPr>
           <w:b/>
           <w:bCs/>
         </w:rPr>
-        <w:t>23456</w:t>
+        <w:t xml:space="preserve"> </w:t>
+      </w:r>
+      <w:r>
+        <w:rPr>
+          <w:b/>
+          <w:bCs/>
+        </w:rPr>
+        <w:t>N00202534</w:t>
       </w:r>
     </w:p>
     <w:p/>
@@ -8507,6 +8512,9 @@
     </w:p>
     <w:p>
       <w:r>
+        <w:rPr>
+          <w:noProof/>
+        </w:rPr>
         <w:drawing>
           <wp:inline distT="0" distB="0" distL="0" distR="0" wp14:anchorId="39708907" wp14:editId="174A55F0">
             <wp:extent cx="5731510" cy="1425575"/>
@@ -8675,17 +8683,18 @@
       <w:r>
         <w:t xml:space="preserve"> clicking a playlist will open up the playlist and the songs it has. Clicking </w:t>
       </w:r>
-      <w:proofErr w:type="gramStart"/>
-      <w:r>
-        <w:t>the a</w:t>
-      </w:r>
-      <w:proofErr w:type="gramEnd"/>
+      <w:r>
+        <w:t>a</w:t>
+      </w:r>
       <w:r>
         <w:t xml:space="preserve"> song will open the music player and playing the song.</w:t>
       </w:r>
     </w:p>
     <w:p>
       <w:r>
+        <w:rPr>
+          <w:noProof/>
+        </w:rPr>
         <w:drawing>
           <wp:inline distT="0" distB="0" distL="0" distR="0" wp14:anchorId="252F25B6" wp14:editId="277C531D">
             <wp:extent cx="5731510" cy="2448560"/>
@@ -8776,6 +8785,11 @@
       <w:bookmarkEnd w:id="36"/>
     </w:p>
     <w:p>
+      <w:pPr>
+        <w:rPr>
+          <w:rFonts w:ascii="Calibri" w:eastAsia="Calibri" w:hAnsi="Calibri" w:cs="Calibri"/>
+        </w:rPr>
+      </w:pPr>
       <w:r>
         <w:rPr>
           <w:rFonts w:ascii="Calibri" w:eastAsia="Calibri" w:hAnsi="Calibri" w:cs="Calibri"/>
@@ -8790,6 +8804,57 @@
         </w:rPr>
         <w:t xml:space="preserve"> </w:t>
       </w:r>
+    </w:p>
+    <w:p/>
+    <w:p>
+      <w:pPr>
+        <w:tabs>
+          <w:tab w:val="left" w:pos="7836"/>
+        </w:tabs>
+        <w:rPr>
+          <w:rFonts w:cstheme="minorHAnsi"/>
+        </w:rPr>
+      </w:pPr>
+      <w:r>
+        <w:rPr>
+          <w:rFonts w:cstheme="minorHAnsi"/>
+        </w:rPr>
+        <w:t>A Music Streaming website that streams and sell music</w:t>
+      </w:r>
+      <w:r>
+        <w:rPr>
+          <w:rFonts w:cstheme="minorHAnsi"/>
+        </w:rPr>
+        <w:t xml:space="preserve">. It would need a database for all the songs and their artists. For each artist the data should have the songs, </w:t>
+      </w:r>
+      <w:r>
+        <w:rPr>
+          <w:rFonts w:cstheme="minorHAnsi"/>
+        </w:rPr>
+        <w:t xml:space="preserve">description and </w:t>
+      </w:r>
+      <w:r>
+        <w:rPr>
+          <w:rFonts w:cstheme="minorHAnsi"/>
+        </w:rPr>
+        <w:t>date released.</w:t>
+      </w:r>
+      <w:r>
+        <w:rPr>
+          <w:rFonts w:cstheme="minorHAnsi"/>
+        </w:rPr>
+        <w:t xml:space="preserve"> The database should keep a track on all the songs played by the user. The user will have to input email and password when registering an account. </w:t>
+      </w:r>
+    </w:p>
+    <w:p>
+      <w:pPr>
+        <w:tabs>
+          <w:tab w:val="left" w:pos="7836"/>
+        </w:tabs>
+        <w:rPr>
+          <w:rFonts w:cstheme="minorHAnsi"/>
+        </w:rPr>
+      </w:pPr>
     </w:p>
     <w:p>
       <w:pPr>
@@ -8836,13 +8901,49 @@
         <w:rPr>
           <w:rFonts w:ascii="Calibri" w:eastAsia="Calibri" w:hAnsi="Calibri" w:cs="Calibri"/>
         </w:rPr>
-        <w:t>Organizers</w:t>
+        <w:t>Admins</w:t>
       </w:r>
       <w:r>
         <w:rPr>
           <w:rFonts w:ascii="Calibri" w:eastAsia="Calibri" w:hAnsi="Calibri" w:cs="Calibri"/>
         </w:rPr>
-        <w:t xml:space="preserve"> need to be able to create, read, update, and delete: festivals, stages, shows, performers, and genres.</w:t>
+        <w:t xml:space="preserve"> need to be able to create, read, update, and delete: </w:t>
+      </w:r>
+      <w:r>
+        <w:rPr>
+          <w:rFonts w:ascii="Calibri" w:eastAsia="Calibri" w:hAnsi="Calibri" w:cs="Calibri"/>
+        </w:rPr>
+        <w:t>songs</w:t>
+      </w:r>
+      <w:r>
+        <w:rPr>
+          <w:rFonts w:ascii="Calibri" w:eastAsia="Calibri" w:hAnsi="Calibri" w:cs="Calibri"/>
+        </w:rPr>
+        <w:t xml:space="preserve">, </w:t>
+      </w:r>
+      <w:r>
+        <w:rPr>
+          <w:rFonts w:ascii="Calibri" w:eastAsia="Calibri" w:hAnsi="Calibri" w:cs="Calibri"/>
+        </w:rPr>
+        <w:t>artists</w:t>
+      </w:r>
+      <w:r>
+        <w:rPr>
+          <w:rFonts w:ascii="Calibri" w:eastAsia="Calibri" w:hAnsi="Calibri" w:cs="Calibri"/>
+        </w:rPr>
+        <w:t xml:space="preserve">, </w:t>
+      </w:r>
+      <w:r>
+        <w:rPr>
+          <w:rFonts w:ascii="Calibri" w:eastAsia="Calibri" w:hAnsi="Calibri" w:cs="Calibri"/>
+        </w:rPr>
+        <w:t xml:space="preserve">playlists </w:t>
+      </w:r>
+      <w:r>
+        <w:rPr>
+          <w:rFonts w:ascii="Calibri" w:eastAsia="Calibri" w:hAnsi="Calibri" w:cs="Calibri"/>
+        </w:rPr>
+        <w:t>and genres.</w:t>
       </w:r>
     </w:p>
     <w:p>
@@ -8861,7 +8962,31 @@
         <w:rPr>
           <w:rFonts w:ascii="Calibri" w:eastAsia="Calibri" w:hAnsi="Calibri" w:cs="Calibri"/>
         </w:rPr>
-        <w:t>Users will need to be able to find all festivals ordered by their start date.</w:t>
+        <w:t xml:space="preserve">Users will need to be able to find all </w:t>
+      </w:r>
+      <w:r>
+        <w:rPr>
+          <w:rFonts w:ascii="Calibri" w:eastAsia="Calibri" w:hAnsi="Calibri" w:cs="Calibri"/>
+        </w:rPr>
+        <w:t>songs</w:t>
+      </w:r>
+      <w:r>
+        <w:rPr>
+          <w:rFonts w:ascii="Calibri" w:eastAsia="Calibri" w:hAnsi="Calibri" w:cs="Calibri"/>
+        </w:rPr>
+        <w:t xml:space="preserve"> by their </w:t>
+      </w:r>
+      <w:r>
+        <w:rPr>
+          <w:rFonts w:ascii="Calibri" w:eastAsia="Calibri" w:hAnsi="Calibri" w:cs="Calibri"/>
+        </w:rPr>
+        <w:t>released</w:t>
+      </w:r>
+      <w:r>
+        <w:rPr>
+          <w:rFonts w:ascii="Calibri" w:eastAsia="Calibri" w:hAnsi="Calibri" w:cs="Calibri"/>
+        </w:rPr>
+        <w:t xml:space="preserve"> date.</w:t>
       </w:r>
     </w:p>
     <w:p>
@@ -8880,7 +9005,19 @@
         <w:rPr>
           <w:rFonts w:ascii="Calibri" w:eastAsia="Calibri" w:hAnsi="Calibri" w:cs="Calibri"/>
         </w:rPr>
-        <w:t>Users may want to find a festival by a specific start date.</w:t>
+        <w:t xml:space="preserve">Users may want to find a </w:t>
+      </w:r>
+      <w:r>
+        <w:rPr>
+          <w:rFonts w:ascii="Calibri" w:eastAsia="Calibri" w:hAnsi="Calibri" w:cs="Calibri"/>
+        </w:rPr>
+        <w:t>song</w:t>
+      </w:r>
+      <w:r>
+        <w:rPr>
+          <w:rFonts w:ascii="Calibri" w:eastAsia="Calibri" w:hAnsi="Calibri" w:cs="Calibri"/>
+        </w:rPr>
+        <w:t xml:space="preserve"> by a specific start date.</w:t>
       </w:r>
     </w:p>
     <w:p>
@@ -8899,7 +9036,19 @@
         <w:rPr>
           <w:rFonts w:ascii="Calibri" w:eastAsia="Calibri" w:hAnsi="Calibri" w:cs="Calibri"/>
         </w:rPr>
-        <w:t>Users need to find all festivals using a list of genres.</w:t>
+        <w:t xml:space="preserve">Users need to find all </w:t>
+      </w:r>
+      <w:r>
+        <w:rPr>
+          <w:rFonts w:ascii="Calibri" w:eastAsia="Calibri" w:hAnsi="Calibri" w:cs="Calibri"/>
+        </w:rPr>
+        <w:t>songs</w:t>
+      </w:r>
+      <w:r>
+        <w:rPr>
+          <w:rFonts w:ascii="Calibri" w:eastAsia="Calibri" w:hAnsi="Calibri" w:cs="Calibri"/>
+        </w:rPr>
+        <w:t xml:space="preserve"> using a list of genres.</w:t>
       </w:r>
     </w:p>
     <w:p>
@@ -8918,7 +9067,43 @@
         <w:rPr>
           <w:rFonts w:ascii="Calibri" w:eastAsia="Calibri" w:hAnsi="Calibri" w:cs="Calibri"/>
         </w:rPr>
-        <w:t>Users need to find the stage for a specific show.</w:t>
+        <w:t xml:space="preserve">Users need to find the </w:t>
+      </w:r>
+      <w:r>
+        <w:rPr>
+          <w:rFonts w:ascii="Calibri" w:eastAsia="Calibri" w:hAnsi="Calibri" w:cs="Calibri"/>
+        </w:rPr>
+        <w:t>songs</w:t>
+      </w:r>
+      <w:r>
+        <w:rPr>
+          <w:rFonts w:ascii="Calibri" w:eastAsia="Calibri" w:hAnsi="Calibri" w:cs="Calibri"/>
+        </w:rPr>
+        <w:t xml:space="preserve"> using </w:t>
+      </w:r>
+      <w:r>
+        <w:rPr>
+          <w:rFonts w:ascii="Calibri" w:eastAsia="Calibri" w:hAnsi="Calibri" w:cs="Calibri"/>
+        </w:rPr>
+        <w:t>an</w:t>
+      </w:r>
+      <w:r>
+        <w:rPr>
+          <w:rFonts w:ascii="Calibri" w:eastAsia="Calibri" w:hAnsi="Calibri" w:cs="Calibri"/>
+        </w:rPr>
+        <w:t xml:space="preserve"> </w:t>
+      </w:r>
+      <w:r>
+        <w:rPr>
+          <w:rFonts w:ascii="Calibri" w:eastAsia="Calibri" w:hAnsi="Calibri" w:cs="Calibri"/>
+        </w:rPr>
+        <w:t>artist</w:t>
+      </w:r>
+      <w:r>
+        <w:rPr>
+          <w:rFonts w:ascii="Calibri" w:eastAsia="Calibri" w:hAnsi="Calibri" w:cs="Calibri"/>
+        </w:rPr>
+        <w:t xml:space="preserve"> name.</w:t>
       </w:r>
     </w:p>
     <w:p>
@@ -8937,7 +9122,19 @@
         <w:rPr>
           <w:rFonts w:ascii="Calibri" w:eastAsia="Calibri" w:hAnsi="Calibri" w:cs="Calibri"/>
         </w:rPr>
-        <w:t>Users need to find the shows using a performers name.</w:t>
+        <w:t xml:space="preserve">Performers may need to find the list of </w:t>
+      </w:r>
+      <w:r>
+        <w:rPr>
+          <w:rFonts w:ascii="Calibri" w:eastAsia="Calibri" w:hAnsi="Calibri" w:cs="Calibri"/>
+        </w:rPr>
+        <w:t>admin</w:t>
+      </w:r>
+      <w:r>
+        <w:rPr>
+          <w:rFonts w:ascii="Calibri" w:eastAsia="Calibri" w:hAnsi="Calibri" w:cs="Calibri"/>
+        </w:rPr>
+        <w:t xml:space="preserve"> contacts.</w:t>
       </w:r>
     </w:p>
     <w:p>
@@ -8956,7 +9153,7 @@
         <w:rPr>
           <w:rFonts w:ascii="Calibri" w:eastAsia="Calibri" w:hAnsi="Calibri" w:cs="Calibri"/>
         </w:rPr>
-        <w:t>Performers may need to find the list of festival contacts.</w:t>
+        <w:t>Users need to find stages within a festival by the stage’s location</w:t>
       </w:r>
     </w:p>
     <w:p>
@@ -8975,70 +9172,50 @@
         <w:rPr>
           <w:rFonts w:ascii="Calibri" w:eastAsia="Calibri" w:hAnsi="Calibri" w:cs="Calibri"/>
         </w:rPr>
-        <w:t>Users need to find festivals by location and the location needs to be displayed on a Google Map</w:t>
-      </w:r>
-    </w:p>
-    <w:p>
-      <w:pPr>
-        <w:pStyle w:val="ListParagraph"/>
-        <w:numPr>
-          <w:ilvl w:val="0"/>
-          <w:numId w:val="27"/>
-        </w:numPr>
+        <w:t>Organizers</w:t>
+      </w:r>
+      <w:r>
+        <w:rPr>
+          <w:rFonts w:ascii="Calibri" w:eastAsia="Calibri" w:hAnsi="Calibri" w:cs="Calibri"/>
+        </w:rPr>
+        <w:t xml:space="preserve"> need to display a list of employees that are assigned to a specific festival</w:t>
+      </w:r>
+      <w:r>
+        <w:br/>
+      </w:r>
+    </w:p>
+    <w:p>
+      <w:pPr>
         <w:spacing w:after="160" w:line="259" w:lineRule="auto"/>
         <w:rPr>
           <w:rFonts w:eastAsiaTheme="minorEastAsia"/>
         </w:rPr>
       </w:pPr>
-      <w:r>
-        <w:rPr>
-          <w:rFonts w:ascii="Calibri" w:eastAsia="Calibri" w:hAnsi="Calibri" w:cs="Calibri"/>
-        </w:rPr>
-        <w:t>User may need to find festivals by city</w:t>
-      </w:r>
-    </w:p>
-    <w:p>
-      <w:pPr>
-        <w:pStyle w:val="ListParagraph"/>
-        <w:numPr>
-          <w:ilvl w:val="0"/>
-          <w:numId w:val="27"/>
-        </w:numPr>
-        <w:spacing w:after="160" w:line="259" w:lineRule="auto"/>
-        <w:rPr>
-          <w:rFonts w:eastAsiaTheme="minorEastAsia"/>
-        </w:rPr>
-      </w:pPr>
-      <w:r>
-        <w:rPr>
-          <w:rFonts w:ascii="Calibri" w:eastAsia="Calibri" w:hAnsi="Calibri" w:cs="Calibri"/>
-        </w:rPr>
-        <w:t>Users need to find stages within a festival by the stage’s location</w:t>
-      </w:r>
-    </w:p>
-    <w:p>
-      <w:pPr>
-        <w:pStyle w:val="ListParagraph"/>
-        <w:numPr>
-          <w:ilvl w:val="0"/>
-          <w:numId w:val="27"/>
-        </w:numPr>
-        <w:spacing w:after="160" w:line="259" w:lineRule="auto"/>
-        <w:rPr>
-          <w:rFonts w:eastAsiaTheme="minorEastAsia"/>
-        </w:rPr>
-      </w:pPr>
-      <w:r>
-        <w:rPr>
-          <w:rFonts w:ascii="Calibri" w:eastAsia="Calibri" w:hAnsi="Calibri" w:cs="Calibri"/>
-        </w:rPr>
-        <w:t>Organizers</w:t>
-      </w:r>
-      <w:r>
-        <w:rPr>
-          <w:rFonts w:ascii="Calibri" w:eastAsia="Calibri" w:hAnsi="Calibri" w:cs="Calibri"/>
-        </w:rPr>
-        <w:t xml:space="preserve"> need to display a list of employees that are assigned to a specific festival</w:t>
+    </w:p>
+    <w:p>
+      <w:pPr>
+        <w:pStyle w:val="Heading2"/>
+        <w:rPr>
+          <w:rFonts w:eastAsia="Calibri"/>
+        </w:rPr>
+      </w:pPr>
+      <w:bookmarkStart w:id="38" w:name="_Toc96009500"/>
+      <w:r>
+        <w:rPr>
+          <w:rFonts w:eastAsia="Calibri"/>
+        </w:rPr>
+        <w:t>Textual Representation of Data-Set</w:t>
+      </w:r>
+      <w:bookmarkEnd w:id="38"/>
+    </w:p>
+    <w:p>
+      <w:pPr>
+        <w:rPr>
+          <w:rFonts w:eastAsia="Calibri"/>
+        </w:rPr>
+      </w:pPr>
+      <w:r>
+        <w:t>Substitute in here the tables for your database</w:t>
       </w:r>
       <w:r>
         <w:br/>
@@ -9046,42 +9223,11 @@
     </w:p>
     <w:p>
       <w:pPr>
-        <w:spacing w:after="160" w:line="259" w:lineRule="auto"/>
-        <w:rPr>
-          <w:rFonts w:eastAsiaTheme="minorEastAsia"/>
-        </w:rPr>
-      </w:pPr>
-    </w:p>
-    <w:p>
-      <w:pPr>
-        <w:pStyle w:val="Heading2"/>
-        <w:rPr>
-          <w:rFonts w:eastAsia="Calibri"/>
-        </w:rPr>
-      </w:pPr>
-      <w:bookmarkStart w:id="38" w:name="_Toc96009500"/>
-      <w:r>
-        <w:rPr>
-          <w:rFonts w:eastAsia="Calibri"/>
-        </w:rPr>
-        <w:t>Textual Representation of Data-Set</w:t>
-      </w:r>
-      <w:bookmarkEnd w:id="38"/>
-    </w:p>
-    <w:p>
-      <w:pPr>
-        <w:rPr>
-          <w:rFonts w:eastAsia="Calibri"/>
-        </w:rPr>
-      </w:pPr>
-      <w:r>
-        <w:t>Substitute in here the tables for your database</w:t>
-      </w:r>
-      <w:r>
-        <w:br/>
-      </w:r>
-    </w:p>
-    <w:p>
+        <w:rPr>
+          <w:rFonts w:ascii="Consolas" w:eastAsia="Consolas" w:hAnsi="Consolas" w:cs="Consolas"/>
+          <w:color w:val="000000" w:themeColor="text1"/>
+        </w:rPr>
+      </w:pPr>
       <w:r>
         <w:rPr>
           <w:rFonts w:ascii="Consolas" w:eastAsia="Consolas" w:hAnsi="Consolas" w:cs="Consolas"/>
@@ -9090,65 +9236,9 @@
           <w:sz w:val="26"/>
           <w:szCs w:val="26"/>
         </w:rPr>
-        <w:t xml:space="preserve">FESTIVAL </w:t>
-      </w:r>
-      <w:r>
-        <w:rPr>
-          <w:rFonts w:ascii="Consolas" w:eastAsia="Consolas" w:hAnsi="Consolas" w:cs="Consolas"/>
-          <w:color w:val="000000" w:themeColor="text1"/>
-        </w:rPr>
-        <w:t xml:space="preserve">(title, description, latitude, longitude, city, </w:t>
-      </w:r>
-      <w:proofErr w:type="spellStart"/>
-      <w:r>
-        <w:rPr>
-          <w:rFonts w:ascii="Consolas" w:eastAsia="Consolas" w:hAnsi="Consolas" w:cs="Consolas"/>
-          <w:color w:val="000000" w:themeColor="text1"/>
-        </w:rPr>
-        <w:t>start_date</w:t>
-      </w:r>
-      <w:proofErr w:type="spellEnd"/>
-      <w:r>
-        <w:rPr>
-          <w:rFonts w:ascii="Consolas" w:eastAsia="Consolas" w:hAnsi="Consolas" w:cs="Consolas"/>
-          <w:color w:val="000000" w:themeColor="text1"/>
-        </w:rPr>
-        <w:t xml:space="preserve">, </w:t>
-      </w:r>
-      <w:proofErr w:type="spellStart"/>
-      <w:r>
-        <w:rPr>
-          <w:rFonts w:ascii="Consolas" w:eastAsia="Consolas" w:hAnsi="Consolas" w:cs="Consolas"/>
-          <w:color w:val="000000" w:themeColor="text1"/>
-        </w:rPr>
-        <w:t>end_date</w:t>
-      </w:r>
-      <w:proofErr w:type="spellEnd"/>
-      <w:r>
-        <w:rPr>
-          <w:rFonts w:ascii="Consolas" w:eastAsia="Consolas" w:hAnsi="Consolas" w:cs="Consolas"/>
-          <w:color w:val="000000" w:themeColor="text1"/>
-        </w:rPr>
-        <w:t xml:space="preserve">, </w:t>
-      </w:r>
-      <w:proofErr w:type="spellStart"/>
-      <w:r>
-        <w:rPr>
-          <w:rFonts w:ascii="Consolas" w:eastAsia="Consolas" w:hAnsi="Consolas" w:cs="Consolas"/>
-          <w:color w:val="000000" w:themeColor="text1"/>
-        </w:rPr>
-        <w:t>image_id</w:t>
-      </w:r>
-      <w:proofErr w:type="spellEnd"/>
-      <w:r>
-        <w:rPr>
-          <w:rFonts w:ascii="Consolas" w:eastAsia="Consolas" w:hAnsi="Consolas" w:cs="Consolas"/>
-          <w:color w:val="000000" w:themeColor="text1"/>
-        </w:rPr>
-        <w:t>)</w:t>
-      </w:r>
-    </w:p>
-    <w:p>
+        <w:lastRenderedPageBreak/>
+        <w:t>SONG</w:t>
+      </w:r>
       <w:r>
         <w:rPr>
           <w:rFonts w:ascii="Consolas" w:eastAsia="Consolas" w:hAnsi="Consolas" w:cs="Consolas"/>
@@ -9157,7 +9247,7 @@
           <w:sz w:val="26"/>
           <w:szCs w:val="26"/>
         </w:rPr>
-        <w:t xml:space="preserve">PERFORMER </w:t>
+        <w:t xml:space="preserve"> </w:t>
       </w:r>
       <w:r>
         <w:rPr>
@@ -9172,7 +9262,7 @@
           <w:rFonts w:ascii="Consolas" w:eastAsia="Consolas" w:hAnsi="Consolas" w:cs="Consolas"/>
           <w:color w:val="000000" w:themeColor="text1"/>
         </w:rPr>
-        <w:t>contact_email</w:t>
+        <w:t>genre_id</w:t>
       </w:r>
       <w:proofErr w:type="spellEnd"/>
       <w:r>
@@ -9188,7 +9278,7 @@
           <w:rFonts w:ascii="Consolas" w:eastAsia="Consolas" w:hAnsi="Consolas" w:cs="Consolas"/>
           <w:color w:val="000000" w:themeColor="text1"/>
         </w:rPr>
-        <w:t>contact_phone</w:t>
+        <w:t>artist_id</w:t>
       </w:r>
       <w:proofErr w:type="spellEnd"/>
       <w:r>
@@ -9204,13 +9294,114 @@
           <w:rFonts w:ascii="Consolas" w:eastAsia="Consolas" w:hAnsi="Consolas" w:cs="Consolas"/>
           <w:color w:val="000000" w:themeColor="text1"/>
         </w:rPr>
-        <w:t>image_id</w:t>
-      </w:r>
-      <w:proofErr w:type="spellEnd"/>
+        <w:t>release</w:t>
+      </w:r>
       <w:r>
         <w:rPr>
           <w:rFonts w:ascii="Consolas" w:eastAsia="Consolas" w:hAnsi="Consolas" w:cs="Consolas"/>
           <w:color w:val="000000" w:themeColor="text1"/>
+        </w:rPr>
+        <w:t>_date</w:t>
+      </w:r>
+      <w:proofErr w:type="spellEnd"/>
+      <w:r>
+        <w:rPr>
+          <w:rFonts w:ascii="Consolas" w:eastAsia="Consolas" w:hAnsi="Consolas" w:cs="Consolas"/>
+          <w:color w:val="000000" w:themeColor="text1"/>
+        </w:rPr>
+        <w:t>,</w:t>
+      </w:r>
+      <w:r>
+        <w:rPr>
+          <w:rFonts w:ascii="Consolas" w:eastAsia="Consolas" w:hAnsi="Consolas" w:cs="Consolas"/>
+          <w:color w:val="000000" w:themeColor="text1"/>
+        </w:rPr>
+        <w:t xml:space="preserve"> </w:t>
+      </w:r>
+      <w:proofErr w:type="spellStart"/>
+      <w:r>
+        <w:rPr>
+          <w:rFonts w:ascii="Consolas" w:eastAsia="Consolas" w:hAnsi="Consolas" w:cs="Consolas"/>
+          <w:color w:val="000000" w:themeColor="text1"/>
+        </w:rPr>
+        <w:t>image_id</w:t>
+      </w:r>
+      <w:proofErr w:type="spellEnd"/>
+      <w:r>
+        <w:rPr>
+          <w:rFonts w:ascii="Consolas" w:eastAsia="Consolas" w:hAnsi="Consolas" w:cs="Consolas"/>
+          <w:color w:val="000000" w:themeColor="text1"/>
+        </w:rPr>
+        <w:t>)</w:t>
+      </w:r>
+    </w:p>
+    <w:p>
+      <w:pPr>
+        <w:rPr>
+          <w:rFonts w:ascii="Consolas" w:hAnsi="Consolas"/>
+          <w:sz w:val="26"/>
+          <w:szCs w:val="26"/>
+        </w:rPr>
+      </w:pPr>
+      <w:r>
+        <w:rPr>
+          <w:rFonts w:ascii="Consolas" w:hAnsi="Consolas"/>
+          <w:b/>
+          <w:sz w:val="26"/>
+          <w:szCs w:val="26"/>
+        </w:rPr>
+        <w:t>PLAYLIST</w:t>
+      </w:r>
+      <w:r>
+        <w:rPr>
+          <w:rFonts w:ascii="Consolas" w:hAnsi="Consolas"/>
+          <w:b/>
+          <w:sz w:val="26"/>
+          <w:szCs w:val="26"/>
+        </w:rPr>
+        <w:t xml:space="preserve"> </w:t>
+      </w:r>
+      <w:r>
+        <w:rPr>
+          <w:rFonts w:ascii="Consolas" w:hAnsi="Consolas"/>
+          <w:sz w:val="26"/>
+          <w:szCs w:val="26"/>
+        </w:rPr>
+        <w:t xml:space="preserve">(title, </w:t>
+      </w:r>
+      <w:proofErr w:type="spellStart"/>
+      <w:r>
+        <w:rPr>
+          <w:rFonts w:ascii="Consolas" w:hAnsi="Consolas"/>
+          <w:sz w:val="26"/>
+          <w:szCs w:val="26"/>
+        </w:rPr>
+        <w:t>song_id</w:t>
+      </w:r>
+      <w:proofErr w:type="spellEnd"/>
+      <w:r>
+        <w:rPr>
+          <w:rFonts w:ascii="Consolas" w:hAnsi="Consolas"/>
+          <w:sz w:val="26"/>
+          <w:szCs w:val="26"/>
+        </w:rPr>
+        <w:t xml:space="preserve">, </w:t>
+      </w:r>
+      <w:proofErr w:type="spellStart"/>
+      <w:r>
+        <w:rPr>
+          <w:rFonts w:ascii="Consolas" w:hAnsi="Consolas"/>
+          <w:sz w:val="26"/>
+          <w:szCs w:val="26"/>
+        </w:rPr>
+        <w:t>created_date</w:t>
+      </w:r>
+      <w:proofErr w:type="spellEnd"/>
+      <w:r>
+        <w:rPr>
+          <w:rFonts w:ascii="Consolas" w:hAnsi="Consolas"/>
+          <w:sz w:val="26"/>
+          <w:szCs w:val="26"/>
         </w:rPr>
         <w:t>)</w:t>
       </w:r>
@@ -9224,18 +9415,8 @@
           <w:sz w:val="26"/>
           <w:szCs w:val="26"/>
         </w:rPr>
-        <w:lastRenderedPageBreak/>
-        <w:t xml:space="preserve">GENRE </w:t>
-      </w:r>
-      <w:r>
-        <w:rPr>
-          <w:rFonts w:ascii="Consolas" w:eastAsia="Consolas" w:hAnsi="Consolas" w:cs="Consolas"/>
-          <w:color w:val="000000" w:themeColor="text1"/>
-        </w:rPr>
-        <w:t>(title, description)</w:t>
-      </w:r>
-    </w:p>
-    <w:p>
+        <w:t>ARTIST</w:t>
+      </w:r>
       <w:r>
         <w:rPr>
           <w:rFonts w:ascii="Consolas" w:eastAsia="Consolas" w:hAnsi="Consolas" w:cs="Consolas"/>
@@ -9244,14 +9425,90 @@
           <w:sz w:val="26"/>
           <w:szCs w:val="26"/>
         </w:rPr>
-        <w:t xml:space="preserve">IMAGE </w:t>
+        <w:t xml:space="preserve"> </w:t>
       </w:r>
       <w:r>
         <w:rPr>
           <w:rFonts w:ascii="Consolas" w:eastAsia="Consolas" w:hAnsi="Consolas" w:cs="Consolas"/>
           <w:color w:val="000000" w:themeColor="text1"/>
         </w:rPr>
-        <w:t>(id, filename)</w:t>
+        <w:t>(</w:t>
+      </w:r>
+      <w:r>
+        <w:rPr>
+          <w:rFonts w:ascii="Consolas" w:eastAsia="Consolas" w:hAnsi="Consolas" w:cs="Consolas"/>
+          <w:color w:val="000000" w:themeColor="text1"/>
+        </w:rPr>
+        <w:t>name</w:t>
+      </w:r>
+      <w:r>
+        <w:rPr>
+          <w:rFonts w:ascii="Consolas" w:eastAsia="Consolas" w:hAnsi="Consolas" w:cs="Consolas"/>
+          <w:color w:val="000000" w:themeColor="text1"/>
+        </w:rPr>
+        <w:t xml:space="preserve">, </w:t>
+      </w:r>
+      <w:r>
+        <w:rPr>
+          <w:rFonts w:ascii="Consolas" w:eastAsia="Consolas" w:hAnsi="Consolas" w:cs="Consolas"/>
+          <w:color w:val="000000" w:themeColor="text1"/>
+        </w:rPr>
+        <w:t>bio</w:t>
+      </w:r>
+      <w:r>
+        <w:rPr>
+          <w:rFonts w:ascii="Consolas" w:eastAsia="Consolas" w:hAnsi="Consolas" w:cs="Consolas"/>
+          <w:color w:val="000000" w:themeColor="text1"/>
+        </w:rPr>
+        <w:t xml:space="preserve">, </w:t>
+      </w:r>
+      <w:proofErr w:type="spellStart"/>
+      <w:r>
+        <w:rPr>
+          <w:rFonts w:ascii="Consolas" w:eastAsia="Consolas" w:hAnsi="Consolas" w:cs="Consolas"/>
+          <w:color w:val="000000" w:themeColor="text1"/>
+        </w:rPr>
+        <w:t>contact_email</w:t>
+      </w:r>
+      <w:proofErr w:type="spellEnd"/>
+      <w:r>
+        <w:rPr>
+          <w:rFonts w:ascii="Consolas" w:eastAsia="Consolas" w:hAnsi="Consolas" w:cs="Consolas"/>
+          <w:color w:val="000000" w:themeColor="text1"/>
+        </w:rPr>
+        <w:t xml:space="preserve">, </w:t>
+      </w:r>
+      <w:proofErr w:type="spellStart"/>
+      <w:r>
+        <w:rPr>
+          <w:rFonts w:ascii="Consolas" w:eastAsia="Consolas" w:hAnsi="Consolas" w:cs="Consolas"/>
+          <w:color w:val="000000" w:themeColor="text1"/>
+        </w:rPr>
+        <w:t>contact_phone</w:t>
+      </w:r>
+      <w:proofErr w:type="spellEnd"/>
+      <w:r>
+        <w:rPr>
+          <w:rFonts w:ascii="Consolas" w:eastAsia="Consolas" w:hAnsi="Consolas" w:cs="Consolas"/>
+          <w:color w:val="000000" w:themeColor="text1"/>
+        </w:rPr>
+        <w:t xml:space="preserve">, </w:t>
+      </w:r>
+      <w:proofErr w:type="spellStart"/>
+      <w:r>
+        <w:rPr>
+          <w:rFonts w:ascii="Consolas" w:eastAsia="Consolas" w:hAnsi="Consolas" w:cs="Consolas"/>
+          <w:color w:val="000000" w:themeColor="text1"/>
+        </w:rPr>
+        <w:t>image_id</w:t>
+      </w:r>
+      <w:proofErr w:type="spellEnd"/>
+      <w:r>
+        <w:rPr>
+          <w:rFonts w:ascii="Consolas" w:eastAsia="Consolas" w:hAnsi="Consolas" w:cs="Consolas"/>
+          <w:color w:val="000000" w:themeColor="text1"/>
+        </w:rPr>
+        <w:t>)</w:t>
       </w:r>
     </w:p>
     <w:p>
@@ -9263,78 +9520,14 @@
           <w:sz w:val="26"/>
           <w:szCs w:val="26"/>
         </w:rPr>
-        <w:t xml:space="preserve">SHOW </w:t>
+        <w:t xml:space="preserve">GENRE </w:t>
       </w:r>
       <w:r>
         <w:rPr>
           <w:rFonts w:ascii="Consolas" w:eastAsia="Consolas" w:hAnsi="Consolas" w:cs="Consolas"/>
           <w:color w:val="000000" w:themeColor="text1"/>
         </w:rPr>
-        <w:t xml:space="preserve">(date, </w:t>
-      </w:r>
-      <w:proofErr w:type="spellStart"/>
-      <w:r>
-        <w:rPr>
-          <w:rFonts w:ascii="Consolas" w:eastAsia="Consolas" w:hAnsi="Consolas" w:cs="Consolas"/>
-          <w:color w:val="000000" w:themeColor="text1"/>
-        </w:rPr>
-        <w:t>start_time</w:t>
-      </w:r>
-      <w:proofErr w:type="spellEnd"/>
-      <w:r>
-        <w:rPr>
-          <w:rFonts w:ascii="Consolas" w:eastAsia="Consolas" w:hAnsi="Consolas" w:cs="Consolas"/>
-          <w:color w:val="000000" w:themeColor="text1"/>
-        </w:rPr>
-        <w:t xml:space="preserve">, </w:t>
-      </w:r>
-      <w:proofErr w:type="spellStart"/>
-      <w:r>
-        <w:rPr>
-          <w:rFonts w:ascii="Consolas" w:eastAsia="Consolas" w:hAnsi="Consolas" w:cs="Consolas"/>
-          <w:color w:val="000000" w:themeColor="text1"/>
-        </w:rPr>
-        <w:t>end_time</w:t>
-      </w:r>
-      <w:proofErr w:type="spellEnd"/>
-      <w:r>
-        <w:rPr>
-          <w:rFonts w:ascii="Consolas" w:eastAsia="Consolas" w:hAnsi="Consolas" w:cs="Consolas"/>
-          <w:color w:val="000000" w:themeColor="text1"/>
-        </w:rPr>
-        <w:t xml:space="preserve">, </w:t>
-      </w:r>
-      <w:proofErr w:type="spellStart"/>
-      <w:r>
-        <w:rPr>
-          <w:rFonts w:ascii="Consolas" w:eastAsia="Consolas" w:hAnsi="Consolas" w:cs="Consolas"/>
-          <w:color w:val="000000" w:themeColor="text1"/>
-        </w:rPr>
-        <w:t>performer_id</w:t>
-      </w:r>
-      <w:proofErr w:type="spellEnd"/>
-      <w:r>
-        <w:rPr>
-          <w:rFonts w:ascii="Consolas" w:eastAsia="Consolas" w:hAnsi="Consolas" w:cs="Consolas"/>
-          <w:color w:val="000000" w:themeColor="text1"/>
-        </w:rPr>
-        <w:t xml:space="preserve">, </w:t>
-      </w:r>
-      <w:proofErr w:type="spellStart"/>
-      <w:r>
-        <w:rPr>
-          <w:rFonts w:ascii="Consolas" w:eastAsia="Consolas" w:hAnsi="Consolas" w:cs="Consolas"/>
-          <w:color w:val="000000" w:themeColor="text1"/>
-        </w:rPr>
-        <w:t>stage_id</w:t>
-      </w:r>
-      <w:proofErr w:type="spellEnd"/>
-      <w:r>
-        <w:rPr>
-          <w:rFonts w:ascii="Consolas" w:eastAsia="Consolas" w:hAnsi="Consolas" w:cs="Consolas"/>
-          <w:color w:val="000000" w:themeColor="text1"/>
-        </w:rPr>
-        <w:t>)</w:t>
+        <w:t>(title, description)</w:t>
       </w:r>
     </w:p>
     <w:p>
@@ -9346,203 +9539,32 @@
           <w:sz w:val="26"/>
           <w:szCs w:val="26"/>
         </w:rPr>
-        <w:t xml:space="preserve">STAGE </w:t>
+        <w:t xml:space="preserve">IMAGE </w:t>
       </w:r>
       <w:r>
         <w:rPr>
           <w:rFonts w:ascii="Consolas" w:eastAsia="Consolas" w:hAnsi="Consolas" w:cs="Consolas"/>
           <w:color w:val="000000" w:themeColor="text1"/>
         </w:rPr>
-        <w:t xml:space="preserve">(title, description, location, </w:t>
-      </w:r>
-      <w:proofErr w:type="spellStart"/>
-      <w:r>
-        <w:rPr>
-          <w:rFonts w:ascii="Consolas" w:eastAsia="Consolas" w:hAnsi="Consolas" w:cs="Consolas"/>
-          <w:color w:val="000000" w:themeColor="text1"/>
-        </w:rPr>
-        <w:t>festival_id</w:t>
-      </w:r>
-      <w:proofErr w:type="spellEnd"/>
-      <w:r>
-        <w:rPr>
-          <w:rFonts w:ascii="Consolas" w:eastAsia="Consolas" w:hAnsi="Consolas" w:cs="Consolas"/>
-          <w:color w:val="000000" w:themeColor="text1"/>
-        </w:rPr>
-        <w:t xml:space="preserve">, </w:t>
-      </w:r>
-      <w:proofErr w:type="spellStart"/>
-      <w:r>
-        <w:rPr>
-          <w:rFonts w:ascii="Consolas" w:eastAsia="Consolas" w:hAnsi="Consolas" w:cs="Consolas"/>
-          <w:color w:val="000000" w:themeColor="text1"/>
-        </w:rPr>
-        <w:t>image_id</w:t>
-      </w:r>
-      <w:proofErr w:type="spellEnd"/>
-      <w:r>
-        <w:rPr>
-          <w:rFonts w:ascii="Consolas" w:eastAsia="Consolas" w:hAnsi="Consolas" w:cs="Consolas"/>
-          <w:color w:val="000000" w:themeColor="text1"/>
-        </w:rPr>
-        <w:t>)</w:t>
-      </w:r>
-    </w:p>
-    <w:p>
-      <w:r>
-        <w:rPr>
-          <w:rFonts w:ascii="Consolas" w:eastAsia="Consolas" w:hAnsi="Consolas" w:cs="Consolas"/>
-          <w:b/>
-          <w:bCs/>
-          <w:sz w:val="26"/>
-          <w:szCs w:val="26"/>
-        </w:rPr>
-        <w:t>GENRE</w:t>
-      </w:r>
-      <w:r>
-        <w:rPr>
-          <w:rFonts w:ascii="Consolas" w:eastAsia="Consolas" w:hAnsi="Consolas" w:cs="Consolas"/>
-          <w:sz w:val="26"/>
-          <w:szCs w:val="26"/>
-        </w:rPr>
-        <w:t>_</w:t>
-      </w:r>
-      <w:r>
-        <w:rPr>
-          <w:rFonts w:ascii="Consolas" w:eastAsia="Consolas" w:hAnsi="Consolas" w:cs="Consolas"/>
-          <w:b/>
-          <w:bCs/>
-          <w:sz w:val="26"/>
-          <w:szCs w:val="26"/>
-        </w:rPr>
-        <w:t xml:space="preserve">PERFORMER </w:t>
-      </w:r>
-      <w:r>
-        <w:rPr>
-          <w:rFonts w:ascii="Consolas" w:eastAsia="Consolas" w:hAnsi="Consolas" w:cs="Consolas"/>
-          <w:color w:val="000000" w:themeColor="text1"/>
-        </w:rPr>
-        <w:t xml:space="preserve">(id, </w:t>
-      </w:r>
-      <w:proofErr w:type="spellStart"/>
-      <w:r>
-        <w:rPr>
-          <w:rFonts w:ascii="Consolas" w:eastAsia="Consolas" w:hAnsi="Consolas" w:cs="Consolas"/>
-          <w:color w:val="000000" w:themeColor="text1"/>
-        </w:rPr>
-        <w:t>genre_id</w:t>
-      </w:r>
-      <w:proofErr w:type="spellEnd"/>
-      <w:r>
-        <w:rPr>
-          <w:rFonts w:ascii="Consolas" w:eastAsia="Consolas" w:hAnsi="Consolas" w:cs="Consolas"/>
-          <w:color w:val="000000" w:themeColor="text1"/>
-        </w:rPr>
-        <w:t xml:space="preserve">, </w:t>
-      </w:r>
-      <w:proofErr w:type="spellStart"/>
-      <w:r>
-        <w:rPr>
-          <w:rFonts w:ascii="Consolas" w:eastAsia="Consolas" w:hAnsi="Consolas" w:cs="Consolas"/>
-          <w:color w:val="000000" w:themeColor="text1"/>
-        </w:rPr>
-        <w:t>performer_id</w:t>
-      </w:r>
-      <w:proofErr w:type="spellEnd"/>
-      <w:r>
-        <w:rPr>
-          <w:rFonts w:ascii="Consolas" w:eastAsia="Consolas" w:hAnsi="Consolas" w:cs="Consolas"/>
-          <w:color w:val="000000" w:themeColor="text1"/>
-        </w:rPr>
-        <w:t>)</w:t>
-      </w:r>
-    </w:p>
-    <w:p>
-      <w:r>
-        <w:rPr>
-          <w:rFonts w:ascii="Consolas" w:eastAsia="Consolas" w:hAnsi="Consolas" w:cs="Consolas"/>
-          <w:b/>
-          <w:bCs/>
-          <w:sz w:val="26"/>
-          <w:szCs w:val="26"/>
-        </w:rPr>
-        <w:t xml:space="preserve">EMPLOYEE </w:t>
-      </w:r>
-      <w:r>
-        <w:rPr>
-          <w:rFonts w:ascii="Consolas" w:eastAsia="Consolas" w:hAnsi="Consolas" w:cs="Consolas"/>
-          <w:color w:val="000000" w:themeColor="text1"/>
-        </w:rPr>
-        <w:t>(name, phone, email)</w:t>
-      </w:r>
-    </w:p>
-    <w:p>
-      <w:r>
-        <w:rPr>
-          <w:rFonts w:ascii="Consolas" w:eastAsia="Consolas" w:hAnsi="Consolas" w:cs="Consolas"/>
-          <w:b/>
-          <w:bCs/>
-          <w:sz w:val="26"/>
-          <w:szCs w:val="26"/>
-        </w:rPr>
-        <w:t>FESTIVAL_EMPLOYEE</w:t>
-      </w:r>
-      <w:r>
-        <w:rPr>
-          <w:rFonts w:ascii="Consolas" w:eastAsia="Consolas" w:hAnsi="Consolas" w:cs="Consolas"/>
-          <w:sz w:val="26"/>
-          <w:szCs w:val="26"/>
-        </w:rPr>
-        <w:t xml:space="preserve"> </w:t>
-      </w:r>
-      <w:r>
-        <w:rPr>
-          <w:rFonts w:ascii="Consolas" w:eastAsia="Consolas" w:hAnsi="Consolas" w:cs="Consolas"/>
-          <w:color w:val="000000" w:themeColor="text1"/>
-        </w:rPr>
-        <w:t>(</w:t>
-      </w:r>
-      <w:proofErr w:type="spellStart"/>
-      <w:r>
-        <w:rPr>
-          <w:rFonts w:ascii="Consolas" w:eastAsia="Consolas" w:hAnsi="Consolas" w:cs="Consolas"/>
-          <w:color w:val="000000" w:themeColor="text1"/>
-        </w:rPr>
-        <w:t>employee_id</w:t>
-      </w:r>
-      <w:proofErr w:type="spellEnd"/>
-      <w:r>
-        <w:rPr>
-          <w:rFonts w:ascii="Consolas" w:eastAsia="Consolas" w:hAnsi="Consolas" w:cs="Consolas"/>
-          <w:color w:val="000000" w:themeColor="text1"/>
-        </w:rPr>
-        <w:t xml:space="preserve">, </w:t>
-      </w:r>
-      <w:proofErr w:type="spellStart"/>
-      <w:r>
-        <w:rPr>
-          <w:rFonts w:ascii="Consolas" w:eastAsia="Consolas" w:hAnsi="Consolas" w:cs="Consolas"/>
-          <w:color w:val="000000" w:themeColor="text1"/>
-        </w:rPr>
-        <w:t>festival_id</w:t>
-      </w:r>
-      <w:proofErr w:type="spellEnd"/>
-      <w:r>
-        <w:rPr>
-          <w:rFonts w:ascii="Consolas" w:eastAsia="Consolas" w:hAnsi="Consolas" w:cs="Consolas"/>
-          <w:color w:val="000000" w:themeColor="text1"/>
-        </w:rPr>
-        <w:t>, role)</w:t>
-      </w:r>
-    </w:p>
-    <w:p>
-      <w:r>
-        <w:rPr>
-          <w:rFonts w:ascii="Calibri" w:eastAsia="Calibri" w:hAnsi="Calibri" w:cs="Calibri"/>
-        </w:rPr>
-        <w:t xml:space="preserve"> </w:t>
-      </w:r>
-    </w:p>
+        <w:t>(id, filename)</w:t>
+      </w:r>
+    </w:p>
+    <w:p/>
+    <w:p>
+      <w:pPr>
+        <w:rPr>
+          <w:rFonts w:eastAsia="Calibri"/>
+        </w:rPr>
+      </w:pPr>
+    </w:p>
+    <w:p>
+      <w:pPr>
+        <w:rPr>
+          <w:rFonts w:eastAsia="Calibri"/>
+        </w:rPr>
+      </w:pPr>
+    </w:p>
+    <w:p/>
     <w:p>
       <w:pPr>
         <w:pStyle w:val="Heading2"/>
@@ -9562,9 +9584,6 @@
       </w:r>
     </w:p>
     <w:p>
-      <w:pPr>
-        <w:ind w:left="360" w:hanging="360"/>
-      </w:pPr>
       <w:r>
         <w:rPr>
           <w:rFonts w:ascii="Symbol" w:eastAsia="Symbol" w:hAnsi="Symbol" w:cs="Symbol"/>
@@ -9595,7 +9614,7 @@
           <w:sz w:val="26"/>
           <w:szCs w:val="26"/>
         </w:rPr>
-        <w:t>Festival</w:t>
+        <w:t>Song</w:t>
       </w:r>
       <w:r>
         <w:rPr>
@@ -9613,7 +9632,7 @@
           <w:sz w:val="26"/>
           <w:szCs w:val="26"/>
         </w:rPr>
-        <w:t>Stages</w:t>
+        <w:t>Genre</w:t>
       </w:r>
       <w:r>
         <w:rPr>
@@ -9658,7 +9677,7 @@
           <w:sz w:val="26"/>
           <w:szCs w:val="26"/>
         </w:rPr>
-        <w:t>Stage</w:t>
+        <w:t>Song</w:t>
       </w:r>
       <w:r>
         <w:rPr>
@@ -9676,7 +9695,7 @@
           <w:sz w:val="26"/>
           <w:szCs w:val="26"/>
         </w:rPr>
-        <w:t>Festival</w:t>
+        <w:t>Artist</w:t>
       </w:r>
       <w:r>
         <w:rPr>
@@ -9690,6 +9709,11 @@
     <w:p>
       <w:pPr>
         <w:ind w:left="360" w:hanging="360"/>
+        <w:rPr>
+          <w:rFonts w:ascii="Calibri" w:eastAsia="Calibri" w:hAnsi="Calibri" w:cs="Calibri"/>
+          <w:sz w:val="26"/>
+          <w:szCs w:val="26"/>
+        </w:rPr>
       </w:pPr>
       <w:r>
         <w:rPr>
@@ -9703,7 +9727,15 @@
           <w:sz w:val="14"/>
           <w:szCs w:val="14"/>
         </w:rPr>
-        <w:t xml:space="preserve">      </w:t>
+        <w:t xml:space="preserve">     </w:t>
+      </w:r>
+      <w:r>
+        <w:rPr>
+          <w:rFonts w:ascii="Times New Roman" w:eastAsia="Times New Roman" w:hAnsi="Times New Roman" w:cs="Times New Roman"/>
+          <w:sz w:val="14"/>
+          <w:szCs w:val="14"/>
+        </w:rPr>
+        <w:t xml:space="preserve"> </w:t>
       </w:r>
       <w:r>
         <w:rPr>
@@ -9711,7 +9743,76 @@
           <w:sz w:val="26"/>
           <w:szCs w:val="26"/>
         </w:rPr>
-        <w:t xml:space="preserve">A </w:t>
+        <w:t xml:space="preserve">An </w:t>
+      </w:r>
+      <w:r>
+        <w:rPr>
+          <w:rFonts w:ascii="Calibri" w:eastAsia="Calibri" w:hAnsi="Calibri" w:cs="Calibri"/>
+          <w:b/>
+          <w:sz w:val="26"/>
+          <w:szCs w:val="26"/>
+        </w:rPr>
+        <w:t>Artist</w:t>
+      </w:r>
+      <w:r>
+        <w:rPr>
+          <w:rFonts w:ascii="Calibri" w:eastAsia="Calibri" w:hAnsi="Calibri" w:cs="Calibri"/>
+          <w:sz w:val="26"/>
+          <w:szCs w:val="26"/>
+        </w:rPr>
+        <w:t xml:space="preserve"> can have</w:t>
+      </w:r>
+      <w:r>
+        <w:rPr>
+          <w:rFonts w:ascii="Calibri" w:eastAsia="Calibri" w:hAnsi="Calibri" w:cs="Calibri"/>
+          <w:sz w:val="26"/>
+          <w:szCs w:val="26"/>
+        </w:rPr>
+        <w:t xml:space="preserve"> multiple </w:t>
+      </w:r>
+      <w:r>
+        <w:rPr>
+          <w:rFonts w:ascii="Calibri" w:eastAsia="Calibri" w:hAnsi="Calibri" w:cs="Calibri"/>
+          <w:b/>
+          <w:sz w:val="26"/>
+          <w:szCs w:val="26"/>
+        </w:rPr>
+        <w:t>Songs</w:t>
+      </w:r>
+      <w:r>
+        <w:rPr>
+          <w:rFonts w:ascii="Calibri" w:eastAsia="Calibri" w:hAnsi="Calibri" w:cs="Calibri"/>
+          <w:sz w:val="26"/>
+          <w:szCs w:val="26"/>
+        </w:rPr>
+        <w:t>.</w:t>
+      </w:r>
+    </w:p>
+    <w:p>
+      <w:pPr>
+        <w:ind w:left="360" w:hanging="360"/>
+      </w:pPr>
+      <w:r>
+        <w:rPr>
+          <w:rFonts w:ascii="Symbol" w:eastAsia="Symbol" w:hAnsi="Symbol" w:cs="Symbol"/>
+        </w:rPr>
+        <w:t></w:t>
+      </w:r>
+      <w:r>
+        <w:rPr>
+          <w:rFonts w:ascii="Times New Roman" w:eastAsia="Times New Roman" w:hAnsi="Times New Roman" w:cs="Times New Roman"/>
+          <w:sz w:val="14"/>
+          <w:szCs w:val="14"/>
+        </w:rPr>
+        <w:t xml:space="preserve">      </w:t>
+      </w:r>
+      <w:r>
+        <w:rPr>
+          <w:rFonts w:ascii="Calibri" w:eastAsia="Calibri" w:hAnsi="Calibri" w:cs="Calibri"/>
+          <w:sz w:val="26"/>
+          <w:szCs w:val="26"/>
+        </w:rPr>
+        <w:t xml:space="preserve">An </w:t>
       </w:r>
       <w:r>
         <w:rPr>
@@ -9721,7 +9822,7 @@
           <w:sz w:val="26"/>
           <w:szCs w:val="26"/>
         </w:rPr>
-        <w:t>Stage</w:t>
+        <w:t>Image</w:t>
       </w:r>
       <w:r>
         <w:rPr>
@@ -9729,7 +9830,7 @@
           <w:sz w:val="26"/>
           <w:szCs w:val="26"/>
         </w:rPr>
-        <w:t xml:space="preserve"> hosts many </w:t>
+        <w:t xml:space="preserve"> can be associated with a </w:t>
       </w:r>
       <w:r>
         <w:rPr>
@@ -9739,7 +9840,7 @@
           <w:sz w:val="26"/>
           <w:szCs w:val="26"/>
         </w:rPr>
-        <w:t>Shows</w:t>
+        <w:t>User</w:t>
       </w:r>
       <w:r>
         <w:rPr>
@@ -9747,26 +9848,7 @@
           <w:sz w:val="26"/>
           <w:szCs w:val="26"/>
         </w:rPr>
-        <w:t>.</w:t>
-      </w:r>
-    </w:p>
-    <w:p>
-      <w:pPr>
-        <w:ind w:left="360" w:hanging="360"/>
-      </w:pPr>
-      <w:r>
-        <w:rPr>
-          <w:rFonts w:ascii="Symbol" w:eastAsia="Symbol" w:hAnsi="Symbol" w:cs="Symbol"/>
-        </w:rPr>
-        <w:t></w:t>
-      </w:r>
-      <w:r>
-        <w:rPr>
-          <w:rFonts w:ascii="Times New Roman" w:eastAsia="Times New Roman" w:hAnsi="Times New Roman" w:cs="Times New Roman"/>
-          <w:sz w:val="14"/>
-          <w:szCs w:val="14"/>
-        </w:rPr>
-        <w:t xml:space="preserve">      </w:t>
+        <w:t xml:space="preserve"> or</w:t>
       </w:r>
       <w:r>
         <w:rPr>
@@ -9774,7 +9856,7 @@
           <w:sz w:val="26"/>
           <w:szCs w:val="26"/>
         </w:rPr>
-        <w:t xml:space="preserve">A </w:t>
+        <w:t xml:space="preserve"> </w:t>
       </w:r>
       <w:r>
         <w:rPr>
@@ -9784,7 +9866,26 @@
           <w:sz w:val="26"/>
           <w:szCs w:val="26"/>
         </w:rPr>
-        <w:t>Show</w:t>
+        <w:t>Song</w:t>
+      </w:r>
+    </w:p>
+    <w:p>
+      <w:pPr>
+        <w:ind w:left="360" w:hanging="360"/>
+      </w:pPr>
+      <w:r>
+        <w:rPr>
+          <w:rFonts w:ascii="Symbol" w:eastAsia="Symbol" w:hAnsi="Symbol" w:cs="Symbol"/>
+        </w:rPr>
+        <w:t></w:t>
+      </w:r>
+      <w:r>
+        <w:rPr>
+          <w:rFonts w:ascii="Times New Roman" w:eastAsia="Times New Roman" w:hAnsi="Times New Roman" w:cs="Times New Roman"/>
+          <w:sz w:val="14"/>
+          <w:szCs w:val="14"/>
+        </w:rPr>
+        <w:t xml:space="preserve">    </w:t>
       </w:r>
       <w:r>
         <w:rPr>
@@ -9792,7 +9893,7 @@
           <w:sz w:val="26"/>
           <w:szCs w:val="26"/>
         </w:rPr>
-        <w:t xml:space="preserve"> is performed on one </w:t>
+        <w:t xml:space="preserve">A </w:t>
       </w:r>
       <w:r>
         <w:rPr>
@@ -9802,7 +9903,7 @@
           <w:sz w:val="26"/>
           <w:szCs w:val="26"/>
         </w:rPr>
-        <w:t>Stage</w:t>
+        <w:t>Song</w:t>
       </w:r>
       <w:r>
         <w:rPr>
@@ -9810,26 +9911,7 @@
           <w:sz w:val="26"/>
           <w:szCs w:val="26"/>
         </w:rPr>
-        <w:t>.</w:t>
-      </w:r>
-    </w:p>
-    <w:p>
-      <w:pPr>
-        <w:ind w:left="360" w:hanging="360"/>
-      </w:pPr>
-      <w:r>
-        <w:rPr>
-          <w:rFonts w:ascii="Symbol" w:eastAsia="Symbol" w:hAnsi="Symbol" w:cs="Symbol"/>
-        </w:rPr>
-        <w:t></w:t>
-      </w:r>
-      <w:r>
-        <w:rPr>
-          <w:rFonts w:ascii="Times New Roman" w:eastAsia="Times New Roman" w:hAnsi="Times New Roman" w:cs="Times New Roman"/>
-          <w:sz w:val="14"/>
-          <w:szCs w:val="14"/>
-        </w:rPr>
-        <w:t xml:space="preserve">      </w:t>
+        <w:t xml:space="preserve"> can </w:t>
       </w:r>
       <w:r>
         <w:rPr>
@@ -9837,7 +9919,15 @@
           <w:sz w:val="26"/>
           <w:szCs w:val="26"/>
         </w:rPr>
-        <w:t xml:space="preserve">A </w:t>
+        <w:t>has</w:t>
+      </w:r>
+      <w:r>
+        <w:rPr>
+          <w:rFonts w:ascii="Calibri" w:eastAsia="Calibri" w:hAnsi="Calibri" w:cs="Calibri"/>
+          <w:sz w:val="26"/>
+          <w:szCs w:val="26"/>
+        </w:rPr>
+        <w:t xml:space="preserve"> a single </w:t>
       </w:r>
       <w:r>
         <w:rPr>
@@ -9847,7 +9937,7 @@
           <w:sz w:val="26"/>
           <w:szCs w:val="26"/>
         </w:rPr>
-        <w:t>Performer</w:t>
+        <w:t>Image</w:t>
       </w:r>
       <w:r>
         <w:rPr>
@@ -9855,7 +9945,47 @@
           <w:sz w:val="26"/>
           <w:szCs w:val="26"/>
         </w:rPr>
-        <w:t xml:space="preserve"> can perform in many </w:t>
+        <w:t>.</w:t>
+      </w:r>
+    </w:p>
+    <w:p>
+      <w:pPr>
+        <w:ind w:left="360" w:hanging="360"/>
+        <w:rPr>
+          <w:rFonts w:ascii="Calibri" w:eastAsia="Calibri" w:hAnsi="Calibri" w:cs="Calibri"/>
+          <w:sz w:val="26"/>
+          <w:szCs w:val="26"/>
+        </w:rPr>
+      </w:pPr>
+      <w:r>
+        <w:rPr>
+          <w:rFonts w:ascii="Symbol" w:eastAsia="Symbol" w:hAnsi="Symbol" w:cs="Symbol"/>
+        </w:rPr>
+        <w:t></w:t>
+      </w:r>
+      <w:r>
+        <w:rPr>
+          <w:rFonts w:ascii="Times New Roman" w:eastAsia="Times New Roman" w:hAnsi="Times New Roman" w:cs="Times New Roman"/>
+          <w:sz w:val="14"/>
+          <w:szCs w:val="14"/>
+        </w:rPr>
+        <w:t xml:space="preserve">      </w:t>
+      </w:r>
+      <w:r>
+        <w:rPr>
+          <w:rFonts w:ascii="Calibri" w:eastAsia="Calibri" w:hAnsi="Calibri" w:cs="Calibri"/>
+          <w:sz w:val="26"/>
+          <w:szCs w:val="26"/>
+        </w:rPr>
+        <w:t>An</w:t>
+      </w:r>
+      <w:r>
+        <w:rPr>
+          <w:rFonts w:ascii="Calibri" w:eastAsia="Calibri" w:hAnsi="Calibri" w:cs="Calibri"/>
+          <w:sz w:val="26"/>
+          <w:szCs w:val="26"/>
+        </w:rPr>
+        <w:t xml:space="preserve"> </w:t>
       </w:r>
       <w:r>
         <w:rPr>
@@ -9865,7 +9995,7 @@
           <w:sz w:val="26"/>
           <w:szCs w:val="26"/>
         </w:rPr>
-        <w:t>Shows</w:t>
+        <w:t>Artist</w:t>
       </w:r>
       <w:r>
         <w:rPr>
@@ -9873,34 +10003,7 @@
           <w:sz w:val="26"/>
           <w:szCs w:val="26"/>
         </w:rPr>
-        <w:t>.</w:t>
-      </w:r>
-    </w:p>
-    <w:p>
-      <w:pPr>
-        <w:ind w:left="360" w:hanging="360"/>
-      </w:pPr>
-      <w:r>
-        <w:rPr>
-          <w:rFonts w:ascii="Symbol" w:eastAsia="Symbol" w:hAnsi="Symbol" w:cs="Symbol"/>
-        </w:rPr>
-        <w:t></w:t>
-      </w:r>
-      <w:r>
-        <w:rPr>
-          <w:rFonts w:ascii="Times New Roman" w:eastAsia="Times New Roman" w:hAnsi="Times New Roman" w:cs="Times New Roman"/>
-          <w:sz w:val="14"/>
-          <w:szCs w:val="14"/>
-        </w:rPr>
-        <w:t xml:space="preserve">      </w:t>
-      </w:r>
-      <w:r>
-        <w:rPr>
-          <w:rFonts w:ascii="Calibri" w:eastAsia="Calibri" w:hAnsi="Calibri" w:cs="Calibri"/>
-          <w:sz w:val="26"/>
-          <w:szCs w:val="26"/>
-        </w:rPr>
-        <w:t xml:space="preserve">A </w:t>
+        <w:t xml:space="preserve"> can have a single </w:t>
       </w:r>
       <w:r>
         <w:rPr>
@@ -9910,7 +10013,7 @@
           <w:sz w:val="26"/>
           <w:szCs w:val="26"/>
         </w:rPr>
-        <w:t>Show</w:t>
+        <w:t>Image</w:t>
       </w:r>
       <w:r>
         <w:rPr>
@@ -9918,7 +10021,39 @@
           <w:sz w:val="26"/>
           <w:szCs w:val="26"/>
         </w:rPr>
-        <w:t xml:space="preserve"> is performed by one </w:t>
+        <w:t>.</w:t>
+      </w:r>
+    </w:p>
+    <w:p>
+      <w:pPr>
+        <w:ind w:left="360" w:hanging="360"/>
+        <w:rPr>
+          <w:rFonts w:ascii="Calibri" w:eastAsia="Calibri" w:hAnsi="Calibri" w:cs="Calibri"/>
+          <w:sz w:val="26"/>
+          <w:szCs w:val="26"/>
+        </w:rPr>
+      </w:pPr>
+      <w:r>
+        <w:rPr>
+          <w:rFonts w:ascii="Symbol" w:eastAsia="Symbol" w:hAnsi="Symbol" w:cs="Symbol"/>
+        </w:rPr>
+        <w:t></w:t>
+      </w:r>
+      <w:r>
+        <w:rPr>
+          <w:rFonts w:ascii="Times New Roman" w:eastAsia="Times New Roman" w:hAnsi="Times New Roman" w:cs="Times New Roman"/>
+          <w:sz w:val="14"/>
+          <w:szCs w:val="14"/>
+        </w:rPr>
+        <w:t xml:space="preserve">      </w:t>
+      </w:r>
+      <w:r>
+        <w:rPr>
+          <w:rFonts w:ascii="Calibri" w:eastAsia="Calibri" w:hAnsi="Calibri" w:cs="Calibri"/>
+          <w:sz w:val="26"/>
+          <w:szCs w:val="26"/>
+        </w:rPr>
+        <w:t xml:space="preserve">A </w:t>
       </w:r>
       <w:r>
         <w:rPr>
@@ -9928,7 +10063,7 @@
           <w:sz w:val="26"/>
           <w:szCs w:val="26"/>
         </w:rPr>
-        <w:t>Performer</w:t>
+        <w:t>Playlist</w:t>
       </w:r>
       <w:r>
         <w:rPr>
@@ -9936,12 +10071,42 @@
           <w:sz w:val="26"/>
           <w:szCs w:val="26"/>
         </w:rPr>
+        <w:t xml:space="preserve"> can have </w:t>
+      </w:r>
+      <w:r>
+        <w:rPr>
+          <w:rFonts w:ascii="Calibri" w:eastAsia="Calibri" w:hAnsi="Calibri" w:cs="Calibri"/>
+          <w:sz w:val="26"/>
+          <w:szCs w:val="26"/>
+        </w:rPr>
+        <w:t>multiple</w:t>
+      </w:r>
+      <w:r>
+        <w:rPr>
+          <w:rFonts w:ascii="Calibri" w:eastAsia="Calibri" w:hAnsi="Calibri" w:cs="Calibri"/>
+          <w:b/>
+          <w:sz w:val="26"/>
+          <w:szCs w:val="26"/>
+        </w:rPr>
+        <w:t xml:space="preserve"> Songs</w:t>
+      </w:r>
+      <w:r>
+        <w:rPr>
+          <w:rFonts w:ascii="Calibri" w:eastAsia="Calibri" w:hAnsi="Calibri" w:cs="Calibri"/>
+          <w:sz w:val="26"/>
+          <w:szCs w:val="26"/>
+        </w:rPr>
         <w:t>.</w:t>
       </w:r>
     </w:p>
     <w:p>
       <w:pPr>
         <w:ind w:left="360" w:hanging="360"/>
+        <w:rPr>
+          <w:rFonts w:eastAsia="Times New Roman" w:cstheme="minorHAnsi"/>
+          <w:sz w:val="26"/>
+          <w:szCs w:val="26"/>
+        </w:rPr>
       </w:pPr>
       <w:r>
         <w:rPr>
@@ -9959,7 +10124,7 @@
       </w:r>
       <w:r>
         <w:rPr>
-          <w:rFonts w:ascii="Calibri" w:eastAsia="Calibri" w:hAnsi="Calibri" w:cs="Calibri"/>
+          <w:rFonts w:eastAsia="Times New Roman" w:cstheme="minorHAnsi"/>
           <w:sz w:val="26"/>
           <w:szCs w:val="26"/>
         </w:rPr>
@@ -9967,17 +10132,16 @@
       </w:r>
       <w:r>
         <w:rPr>
-          <w:rFonts w:ascii="Calibri" w:eastAsia="Calibri" w:hAnsi="Calibri" w:cs="Calibri"/>
+          <w:rFonts w:eastAsia="Times New Roman" w:cstheme="minorHAnsi"/>
           <w:b/>
-          <w:bCs/>
           <w:sz w:val="26"/>
           <w:szCs w:val="26"/>
         </w:rPr>
-        <w:t>Performer</w:t>
-      </w:r>
-      <w:r>
-        <w:rPr>
-          <w:rFonts w:ascii="Calibri" w:eastAsia="Calibri" w:hAnsi="Calibri" w:cs="Calibri"/>
+        <w:t>User</w:t>
+      </w:r>
+      <w:r>
+        <w:rPr>
+          <w:rFonts w:eastAsia="Times New Roman" w:cstheme="minorHAnsi"/>
           <w:sz w:val="26"/>
           <w:szCs w:val="26"/>
         </w:rPr>
@@ -9985,526 +10149,21 @@
       </w:r>
       <w:r>
         <w:rPr>
-          <w:rFonts w:ascii="Calibri" w:eastAsia="Calibri" w:hAnsi="Calibri" w:cs="Calibri"/>
+          <w:rFonts w:eastAsia="Times New Roman" w:cstheme="minorHAnsi"/>
           <w:b/>
-          <w:bCs/>
           <w:sz w:val="26"/>
           <w:szCs w:val="26"/>
         </w:rPr>
-        <w:t>Genres</w:t>
-      </w:r>
-      <w:r>
-        <w:rPr>
-          <w:rFonts w:ascii="Calibri" w:eastAsia="Calibri" w:hAnsi="Calibri" w:cs="Calibri"/>
+        <w:t>P</w:t>
+      </w:r>
+      <w:r>
+        <w:rPr>
+          <w:rFonts w:eastAsia="Times New Roman" w:cstheme="minorHAnsi"/>
+          <w:b/>
           <w:sz w:val="26"/>
           <w:szCs w:val="26"/>
         </w:rPr>
-        <w:t>.</w:t>
-      </w:r>
-    </w:p>
-    <w:p>
-      <w:pPr>
-        <w:ind w:left="360" w:hanging="360"/>
-      </w:pPr>
-      <w:r>
-        <w:rPr>
-          <w:rFonts w:ascii="Symbol" w:eastAsia="Symbol" w:hAnsi="Symbol" w:cs="Symbol"/>
-        </w:rPr>
-        <w:t></w:t>
-      </w:r>
-      <w:r>
-        <w:rPr>
-          <w:rFonts w:ascii="Times New Roman" w:eastAsia="Times New Roman" w:hAnsi="Times New Roman" w:cs="Times New Roman"/>
-          <w:sz w:val="14"/>
-          <w:szCs w:val="14"/>
-        </w:rPr>
-        <w:t xml:space="preserve">      </w:t>
-      </w:r>
-      <w:r>
-        <w:rPr>
-          <w:rFonts w:ascii="Calibri" w:eastAsia="Calibri" w:hAnsi="Calibri" w:cs="Calibri"/>
-          <w:sz w:val="26"/>
-          <w:szCs w:val="26"/>
-        </w:rPr>
-        <w:t xml:space="preserve">A </w:t>
-      </w:r>
-      <w:r>
-        <w:rPr>
-          <w:rFonts w:ascii="Calibri" w:eastAsia="Calibri" w:hAnsi="Calibri" w:cs="Calibri"/>
-          <w:b/>
-          <w:bCs/>
-          <w:sz w:val="26"/>
-          <w:szCs w:val="26"/>
-        </w:rPr>
-        <w:t>Genre</w:t>
-      </w:r>
-      <w:r>
-        <w:rPr>
-          <w:rFonts w:ascii="Calibri" w:eastAsia="Calibri" w:hAnsi="Calibri" w:cs="Calibri"/>
-          <w:sz w:val="26"/>
-          <w:szCs w:val="26"/>
-        </w:rPr>
-        <w:t xml:space="preserve"> can belong to many </w:t>
-      </w:r>
-      <w:r>
-        <w:rPr>
-          <w:rFonts w:ascii="Calibri" w:eastAsia="Calibri" w:hAnsi="Calibri" w:cs="Calibri"/>
-          <w:b/>
-          <w:bCs/>
-          <w:sz w:val="26"/>
-          <w:szCs w:val="26"/>
-        </w:rPr>
-        <w:t>Performers</w:t>
-      </w:r>
-      <w:r>
-        <w:rPr>
-          <w:rFonts w:ascii="Calibri" w:eastAsia="Calibri" w:hAnsi="Calibri" w:cs="Calibri"/>
-          <w:sz w:val="26"/>
-          <w:szCs w:val="26"/>
-        </w:rPr>
-        <w:t>.</w:t>
-      </w:r>
-    </w:p>
-    <w:p>
-      <w:pPr>
-        <w:ind w:left="360" w:hanging="360"/>
-      </w:pPr>
-      <w:r>
-        <w:rPr>
-          <w:rFonts w:ascii="Symbol" w:eastAsia="Symbol" w:hAnsi="Symbol" w:cs="Symbol"/>
-        </w:rPr>
-        <w:t></w:t>
-      </w:r>
-      <w:r>
-        <w:rPr>
-          <w:rFonts w:ascii="Times New Roman" w:eastAsia="Times New Roman" w:hAnsi="Times New Roman" w:cs="Times New Roman"/>
-          <w:sz w:val="14"/>
-          <w:szCs w:val="14"/>
-        </w:rPr>
-        <w:t xml:space="preserve">      </w:t>
-      </w:r>
-      <w:r>
-        <w:rPr>
-          <w:rFonts w:ascii="Calibri" w:eastAsia="Calibri" w:hAnsi="Calibri" w:cs="Calibri"/>
-          <w:sz w:val="26"/>
-          <w:szCs w:val="26"/>
-        </w:rPr>
-        <w:t xml:space="preserve">A </w:t>
-      </w:r>
-      <w:r>
-        <w:rPr>
-          <w:rFonts w:ascii="Calibri" w:eastAsia="Calibri" w:hAnsi="Calibri" w:cs="Calibri"/>
-          <w:b/>
-          <w:bCs/>
-          <w:sz w:val="26"/>
-          <w:szCs w:val="26"/>
-        </w:rPr>
-        <w:t>Performer</w:t>
-      </w:r>
-      <w:r>
-        <w:rPr>
-          <w:rFonts w:ascii="Calibri" w:eastAsia="Calibri" w:hAnsi="Calibri" w:cs="Calibri"/>
-          <w:sz w:val="26"/>
-          <w:szCs w:val="26"/>
-        </w:rPr>
-        <w:t xml:space="preserve"> can have a single </w:t>
-      </w:r>
-      <w:r>
-        <w:rPr>
-          <w:rFonts w:ascii="Calibri" w:eastAsia="Calibri" w:hAnsi="Calibri" w:cs="Calibri"/>
-          <w:b/>
-          <w:bCs/>
-          <w:sz w:val="26"/>
-          <w:szCs w:val="26"/>
-        </w:rPr>
-        <w:t>Image</w:t>
-      </w:r>
-      <w:r>
-        <w:rPr>
-          <w:rFonts w:ascii="Calibri" w:eastAsia="Calibri" w:hAnsi="Calibri" w:cs="Calibri"/>
-          <w:sz w:val="26"/>
-          <w:szCs w:val="26"/>
-        </w:rPr>
-        <w:t>.</w:t>
-      </w:r>
-    </w:p>
-    <w:p>
-      <w:pPr>
-        <w:ind w:left="360" w:hanging="360"/>
-      </w:pPr>
-      <w:r>
-        <w:rPr>
-          <w:rFonts w:ascii="Symbol" w:eastAsia="Symbol" w:hAnsi="Symbol" w:cs="Symbol"/>
-        </w:rPr>
-        <w:t></w:t>
-      </w:r>
-      <w:r>
-        <w:rPr>
-          <w:rFonts w:ascii="Times New Roman" w:eastAsia="Times New Roman" w:hAnsi="Times New Roman" w:cs="Times New Roman"/>
-          <w:sz w:val="14"/>
-          <w:szCs w:val="14"/>
-        </w:rPr>
-        <w:t xml:space="preserve">      </w:t>
-      </w:r>
-      <w:r>
-        <w:rPr>
-          <w:rFonts w:ascii="Calibri" w:eastAsia="Calibri" w:hAnsi="Calibri" w:cs="Calibri"/>
-          <w:sz w:val="26"/>
-          <w:szCs w:val="26"/>
-        </w:rPr>
-        <w:t xml:space="preserve">A </w:t>
-      </w:r>
-      <w:r>
-        <w:rPr>
-          <w:rFonts w:ascii="Calibri" w:eastAsia="Calibri" w:hAnsi="Calibri" w:cs="Calibri"/>
-          <w:b/>
-          <w:bCs/>
-          <w:sz w:val="26"/>
-          <w:szCs w:val="26"/>
-        </w:rPr>
-        <w:t>Festival</w:t>
-      </w:r>
-      <w:r>
-        <w:rPr>
-          <w:rFonts w:ascii="Calibri" w:eastAsia="Calibri" w:hAnsi="Calibri" w:cs="Calibri"/>
-          <w:sz w:val="26"/>
-          <w:szCs w:val="26"/>
-        </w:rPr>
-        <w:t xml:space="preserve"> can </w:t>
-      </w:r>
-      <w:proofErr w:type="gramStart"/>
-      <w:r>
-        <w:rPr>
-          <w:rFonts w:ascii="Calibri" w:eastAsia="Calibri" w:hAnsi="Calibri" w:cs="Calibri"/>
-          <w:sz w:val="26"/>
-          <w:szCs w:val="26"/>
-        </w:rPr>
-        <w:t>have</w:t>
-      </w:r>
-      <w:proofErr w:type="gramEnd"/>
-      <w:r>
-        <w:rPr>
-          <w:rFonts w:ascii="Calibri" w:eastAsia="Calibri" w:hAnsi="Calibri" w:cs="Calibri"/>
-          <w:sz w:val="26"/>
-          <w:szCs w:val="26"/>
-        </w:rPr>
-        <w:t xml:space="preserve"> a single </w:t>
-      </w:r>
-      <w:r>
-        <w:rPr>
-          <w:rFonts w:ascii="Calibri" w:eastAsia="Calibri" w:hAnsi="Calibri" w:cs="Calibri"/>
-          <w:b/>
-          <w:bCs/>
-          <w:sz w:val="26"/>
-          <w:szCs w:val="26"/>
-        </w:rPr>
-        <w:t>Image</w:t>
-      </w:r>
-      <w:r>
-        <w:rPr>
-          <w:rFonts w:ascii="Calibri" w:eastAsia="Calibri" w:hAnsi="Calibri" w:cs="Calibri"/>
-          <w:sz w:val="26"/>
-          <w:szCs w:val="26"/>
-        </w:rPr>
-        <w:t>.</w:t>
-      </w:r>
-    </w:p>
-    <w:p>
-      <w:pPr>
-        <w:ind w:left="360" w:hanging="360"/>
-      </w:pPr>
-      <w:r>
-        <w:rPr>
-          <w:rFonts w:ascii="Symbol" w:eastAsia="Symbol" w:hAnsi="Symbol" w:cs="Symbol"/>
-        </w:rPr>
-        <w:t></w:t>
-      </w:r>
-      <w:r>
-        <w:rPr>
-          <w:rFonts w:ascii="Times New Roman" w:eastAsia="Times New Roman" w:hAnsi="Times New Roman" w:cs="Times New Roman"/>
-          <w:sz w:val="14"/>
-          <w:szCs w:val="14"/>
-        </w:rPr>
-        <w:t xml:space="preserve">      </w:t>
-      </w:r>
-      <w:r>
-        <w:rPr>
-          <w:rFonts w:ascii="Calibri" w:eastAsia="Calibri" w:hAnsi="Calibri" w:cs="Calibri"/>
-          <w:sz w:val="26"/>
-          <w:szCs w:val="26"/>
-        </w:rPr>
-        <w:t xml:space="preserve">A </w:t>
-      </w:r>
-      <w:r>
-        <w:rPr>
-          <w:rFonts w:ascii="Calibri" w:eastAsia="Calibri" w:hAnsi="Calibri" w:cs="Calibri"/>
-          <w:b/>
-          <w:bCs/>
-          <w:sz w:val="26"/>
-          <w:szCs w:val="26"/>
-        </w:rPr>
-        <w:t>Stage</w:t>
-      </w:r>
-      <w:r>
-        <w:rPr>
-          <w:rFonts w:ascii="Calibri" w:eastAsia="Calibri" w:hAnsi="Calibri" w:cs="Calibri"/>
-          <w:sz w:val="26"/>
-          <w:szCs w:val="26"/>
-        </w:rPr>
-        <w:t xml:space="preserve"> can </w:t>
-      </w:r>
-      <w:proofErr w:type="gramStart"/>
-      <w:r>
-        <w:rPr>
-          <w:rFonts w:ascii="Calibri" w:eastAsia="Calibri" w:hAnsi="Calibri" w:cs="Calibri"/>
-          <w:sz w:val="26"/>
-          <w:szCs w:val="26"/>
-        </w:rPr>
-        <w:t>have</w:t>
-      </w:r>
-      <w:proofErr w:type="gramEnd"/>
-      <w:r>
-        <w:rPr>
-          <w:rFonts w:ascii="Calibri" w:eastAsia="Calibri" w:hAnsi="Calibri" w:cs="Calibri"/>
-          <w:sz w:val="26"/>
-          <w:szCs w:val="26"/>
-        </w:rPr>
-        <w:t xml:space="preserve"> a single </w:t>
-      </w:r>
-      <w:r>
-        <w:rPr>
-          <w:rFonts w:ascii="Calibri" w:eastAsia="Calibri" w:hAnsi="Calibri" w:cs="Calibri"/>
-          <w:b/>
-          <w:bCs/>
-          <w:sz w:val="26"/>
-          <w:szCs w:val="26"/>
-        </w:rPr>
-        <w:t>Image</w:t>
-      </w:r>
-      <w:r>
-        <w:rPr>
-          <w:rFonts w:ascii="Calibri" w:eastAsia="Calibri" w:hAnsi="Calibri" w:cs="Calibri"/>
-          <w:sz w:val="26"/>
-          <w:szCs w:val="26"/>
-        </w:rPr>
-        <w:t>.</w:t>
-      </w:r>
-    </w:p>
-    <w:p>
-      <w:pPr>
-        <w:ind w:left="360" w:hanging="360"/>
-      </w:pPr>
-      <w:r>
-        <w:rPr>
-          <w:rFonts w:ascii="Symbol" w:eastAsia="Symbol" w:hAnsi="Symbol" w:cs="Symbol"/>
-        </w:rPr>
-        <w:t></w:t>
-      </w:r>
-      <w:r>
-        <w:rPr>
-          <w:rFonts w:ascii="Times New Roman" w:eastAsia="Times New Roman" w:hAnsi="Times New Roman" w:cs="Times New Roman"/>
-          <w:sz w:val="14"/>
-          <w:szCs w:val="14"/>
-        </w:rPr>
-        <w:t xml:space="preserve">      </w:t>
-      </w:r>
-      <w:r>
-        <w:rPr>
-          <w:rFonts w:ascii="Calibri" w:eastAsia="Calibri" w:hAnsi="Calibri" w:cs="Calibri"/>
-          <w:sz w:val="26"/>
-          <w:szCs w:val="26"/>
-        </w:rPr>
-        <w:t xml:space="preserve">An </w:t>
-      </w:r>
-      <w:r>
-        <w:rPr>
-          <w:rFonts w:ascii="Calibri" w:eastAsia="Calibri" w:hAnsi="Calibri" w:cs="Calibri"/>
-          <w:b/>
-          <w:bCs/>
-          <w:sz w:val="26"/>
-          <w:szCs w:val="26"/>
-        </w:rPr>
-        <w:t>Image</w:t>
-      </w:r>
-      <w:r>
-        <w:rPr>
-          <w:rFonts w:ascii="Calibri" w:eastAsia="Calibri" w:hAnsi="Calibri" w:cs="Calibri"/>
-          <w:sz w:val="26"/>
-          <w:szCs w:val="26"/>
-        </w:rPr>
-        <w:t xml:space="preserve"> can be associated with a </w:t>
-      </w:r>
-      <w:r>
-        <w:rPr>
-          <w:rFonts w:ascii="Calibri" w:eastAsia="Calibri" w:hAnsi="Calibri" w:cs="Calibri"/>
-          <w:b/>
-          <w:bCs/>
-          <w:sz w:val="26"/>
-          <w:szCs w:val="26"/>
-        </w:rPr>
-        <w:t>Performer</w:t>
-      </w:r>
-      <w:r>
-        <w:rPr>
-          <w:rFonts w:ascii="Calibri" w:eastAsia="Calibri" w:hAnsi="Calibri" w:cs="Calibri"/>
-          <w:sz w:val="26"/>
-          <w:szCs w:val="26"/>
-        </w:rPr>
-        <w:t xml:space="preserve">, </w:t>
-      </w:r>
-      <w:r>
-        <w:rPr>
-          <w:rFonts w:ascii="Calibri" w:eastAsia="Calibri" w:hAnsi="Calibri" w:cs="Calibri"/>
-          <w:b/>
-          <w:bCs/>
-          <w:sz w:val="26"/>
-          <w:szCs w:val="26"/>
-        </w:rPr>
-        <w:t>Festival</w:t>
-      </w:r>
-      <w:r>
-        <w:rPr>
-          <w:rFonts w:ascii="Calibri" w:eastAsia="Calibri" w:hAnsi="Calibri" w:cs="Calibri"/>
-          <w:sz w:val="26"/>
-          <w:szCs w:val="26"/>
-        </w:rPr>
-        <w:t xml:space="preserve">, or </w:t>
-      </w:r>
-      <w:r>
-        <w:rPr>
-          <w:rFonts w:ascii="Calibri" w:eastAsia="Calibri" w:hAnsi="Calibri" w:cs="Calibri"/>
-          <w:b/>
-          <w:bCs/>
-          <w:sz w:val="26"/>
-          <w:szCs w:val="26"/>
-        </w:rPr>
-        <w:t>Stage</w:t>
-      </w:r>
-    </w:p>
-    <w:p>
-      <w:pPr>
-        <w:ind w:left="360" w:hanging="360"/>
-      </w:pPr>
-      <w:r>
-        <w:rPr>
-          <w:rFonts w:ascii="Symbol" w:eastAsia="Symbol" w:hAnsi="Symbol" w:cs="Symbol"/>
-        </w:rPr>
-        <w:t></w:t>
-      </w:r>
-      <w:r>
-        <w:rPr>
-          <w:rFonts w:ascii="Times New Roman" w:eastAsia="Times New Roman" w:hAnsi="Times New Roman" w:cs="Times New Roman"/>
-          <w:sz w:val="14"/>
-          <w:szCs w:val="14"/>
-        </w:rPr>
-        <w:t xml:space="preserve">      </w:t>
-      </w:r>
-      <w:r>
-        <w:rPr>
-          <w:rFonts w:ascii="Calibri" w:eastAsia="Calibri" w:hAnsi="Calibri" w:cs="Calibri"/>
-          <w:sz w:val="26"/>
-          <w:szCs w:val="26"/>
-        </w:rPr>
-        <w:t xml:space="preserve">A </w:t>
-      </w:r>
-      <w:r>
-        <w:rPr>
-          <w:rFonts w:ascii="Calibri" w:eastAsia="Calibri" w:hAnsi="Calibri" w:cs="Calibri"/>
-          <w:b/>
-          <w:bCs/>
-          <w:sz w:val="26"/>
-          <w:szCs w:val="26"/>
-        </w:rPr>
-        <w:t>Festival</w:t>
-      </w:r>
-      <w:r>
-        <w:rPr>
-          <w:rFonts w:ascii="Calibri" w:eastAsia="Calibri" w:hAnsi="Calibri" w:cs="Calibri"/>
-          <w:sz w:val="26"/>
-          <w:szCs w:val="26"/>
-        </w:rPr>
-        <w:t xml:space="preserve"> can have many </w:t>
-      </w:r>
-      <w:r>
-        <w:rPr>
-          <w:rFonts w:ascii="Calibri" w:eastAsia="Calibri" w:hAnsi="Calibri" w:cs="Calibri"/>
-          <w:b/>
-          <w:bCs/>
-          <w:sz w:val="26"/>
-          <w:szCs w:val="26"/>
-        </w:rPr>
-        <w:t>Employees</w:t>
-      </w:r>
-      <w:r>
-        <w:rPr>
-          <w:rFonts w:ascii="Calibri" w:eastAsia="Calibri" w:hAnsi="Calibri" w:cs="Calibri"/>
-          <w:sz w:val="26"/>
-          <w:szCs w:val="26"/>
-        </w:rPr>
-        <w:t xml:space="preserve"> associated with it</w:t>
-      </w:r>
-    </w:p>
-    <w:p>
-      <w:pPr>
-        <w:ind w:left="360" w:hanging="360"/>
-      </w:pPr>
-      <w:r>
-        <w:rPr>
-          <w:rFonts w:ascii="Symbol" w:eastAsia="Symbol" w:hAnsi="Symbol" w:cs="Symbol"/>
-        </w:rPr>
-        <w:t></w:t>
-      </w:r>
-      <w:r>
-        <w:rPr>
-          <w:rFonts w:ascii="Times New Roman" w:eastAsia="Times New Roman" w:hAnsi="Times New Roman" w:cs="Times New Roman"/>
-          <w:sz w:val="14"/>
-          <w:szCs w:val="14"/>
-        </w:rPr>
-        <w:t xml:space="preserve">      </w:t>
-      </w:r>
-      <w:r>
-        <w:rPr>
-          <w:rFonts w:ascii="Calibri" w:eastAsia="Calibri" w:hAnsi="Calibri" w:cs="Calibri"/>
-          <w:sz w:val="26"/>
-          <w:szCs w:val="26"/>
-        </w:rPr>
-        <w:t xml:space="preserve">An </w:t>
-      </w:r>
-      <w:r>
-        <w:rPr>
-          <w:rFonts w:ascii="Calibri" w:eastAsia="Calibri" w:hAnsi="Calibri" w:cs="Calibri"/>
-          <w:b/>
-          <w:bCs/>
-          <w:sz w:val="26"/>
-          <w:szCs w:val="26"/>
-        </w:rPr>
-        <w:t xml:space="preserve">Employee </w:t>
-      </w:r>
-      <w:r>
-        <w:rPr>
-          <w:rFonts w:ascii="Calibri" w:eastAsia="Calibri" w:hAnsi="Calibri" w:cs="Calibri"/>
-          <w:sz w:val="26"/>
-          <w:szCs w:val="26"/>
-        </w:rPr>
-        <w:t xml:space="preserve">can be assigned to one </w:t>
-      </w:r>
-      <w:r>
-        <w:rPr>
-          <w:rFonts w:ascii="Calibri" w:eastAsia="Calibri" w:hAnsi="Calibri" w:cs="Calibri"/>
-          <w:b/>
-          <w:bCs/>
-          <w:sz w:val="26"/>
-          <w:szCs w:val="26"/>
-        </w:rPr>
-        <w:t>Festival</w:t>
-      </w:r>
-      <w:r>
-        <w:rPr>
-          <w:rFonts w:ascii="Calibri" w:eastAsia="Calibri" w:hAnsi="Calibri" w:cs="Calibri"/>
-          <w:sz w:val="26"/>
-          <w:szCs w:val="26"/>
-        </w:rPr>
-        <w:t xml:space="preserve"> at a time</w:t>
+        <w:t>laylists</w:t>
       </w:r>
     </w:p>
     <w:p>
@@ -10546,10 +10205,10 @@
         </w:rPr>
         <w:lastRenderedPageBreak/>
         <w:drawing>
-          <wp:inline distT="0" distB="0" distL="0" distR="0" wp14:anchorId="54DAE4F2" wp14:editId="7E7D09F8">
-            <wp:extent cx="5731510" cy="1765300"/>
-            <wp:effectExtent l="0" t="0" r="2540" b="6350"/>
-            <wp:docPr id="3" name="Picture 3"/>
+          <wp:inline distT="0" distB="0" distL="0" distR="0" wp14:anchorId="40A624CC" wp14:editId="7A38F101">
+            <wp:extent cx="5731510" cy="3722234"/>
+            <wp:effectExtent l="0" t="0" r="2540" b="0"/>
+            <wp:docPr id="7" name="Picture 7"/>
             <wp:cNvGraphicFramePr>
               <a:graphicFrameLocks xmlns:a="http://schemas.openxmlformats.org/drawingml/2006/main" noChangeAspect="1"/>
             </wp:cNvGraphicFramePr>
@@ -10558,7 +10217,9 @@
                 <pic:pic xmlns:pic="http://schemas.openxmlformats.org/drawingml/2006/picture">
                   <pic:nvPicPr>
                     <pic:cNvPr id="0" name="Picture 3"/>
-                    <pic:cNvPicPr/>
+                    <pic:cNvPicPr>
+                      <a:picLocks noChangeAspect="1" noChangeArrowheads="1"/>
+                    </pic:cNvPicPr>
                   </pic:nvPicPr>
                   <pic:blipFill>
                     <a:blip r:embed="rId17">
@@ -10568,18 +10229,23 @@
                         </a:ext>
                       </a:extLst>
                     </a:blip>
+                    <a:srcRect/>
                     <a:stretch>
                       <a:fillRect/>
                     </a:stretch>
                   </pic:blipFill>
-                  <pic:spPr>
+                  <pic:spPr bwMode="auto">
                     <a:xfrm>
                       <a:off x="0" y="0"/>
-                      <a:ext cx="5731510" cy="1765300"/>
+                      <a:ext cx="5731510" cy="3722234"/>
                     </a:xfrm>
                     <a:prstGeom prst="rect">
                       <a:avLst/>
                     </a:prstGeom>
+                    <a:noFill/>
+                    <a:ln>
+                      <a:noFill/>
+                    </a:ln>
                   </pic:spPr>
                 </pic:pic>
               </a:graphicData>
@@ -10697,10 +10363,10 @@
         </w:rPr>
         <w:lastRenderedPageBreak/>
         <w:drawing>
-          <wp:inline distT="0" distB="0" distL="0" distR="0" wp14:anchorId="6FA2EA54" wp14:editId="69DE1BA7">
-            <wp:extent cx="6167390" cy="4946762"/>
-            <wp:effectExtent l="0" t="0" r="0" b="0"/>
-            <wp:docPr id="796966486" name="Picture 796966486"/>
+          <wp:inline distT="0" distB="0" distL="0" distR="0" wp14:anchorId="16B02A88" wp14:editId="07C13EBB">
+            <wp:extent cx="5731510" cy="4944739"/>
+            <wp:effectExtent l="0" t="0" r="2540" b="8890"/>
+            <wp:docPr id="10" name="Picture 10"/>
             <wp:cNvGraphicFramePr>
               <a:graphicFrameLocks xmlns:a="http://schemas.openxmlformats.org/drawingml/2006/main" noChangeAspect="1"/>
             </wp:cNvGraphicFramePr>
@@ -10708,8 +10374,10 @@
               <a:graphicData uri="http://schemas.openxmlformats.org/drawingml/2006/picture">
                 <pic:pic xmlns:pic="http://schemas.openxmlformats.org/drawingml/2006/picture">
                   <pic:nvPicPr>
-                    <pic:cNvPr id="0" name="Picture 796966486"/>
-                    <pic:cNvPicPr/>
+                    <pic:cNvPr id="0" name="Picture 5"/>
+                    <pic:cNvPicPr>
+                      <a:picLocks noChangeAspect="1" noChangeArrowheads="1"/>
+                    </pic:cNvPicPr>
                   </pic:nvPicPr>
                   <pic:blipFill>
                     <a:blip r:embed="rId18">
@@ -10719,18 +10387,23 @@
                         </a:ext>
                       </a:extLst>
                     </a:blip>
+                    <a:srcRect/>
                     <a:stretch>
                       <a:fillRect/>
                     </a:stretch>
                   </pic:blipFill>
-                  <pic:spPr>
+                  <pic:spPr bwMode="auto">
                     <a:xfrm>
                       <a:off x="0" y="0"/>
-                      <a:ext cx="6167390" cy="4946762"/>
+                      <a:ext cx="5731510" cy="4944739"/>
                     </a:xfrm>
                     <a:prstGeom prst="rect">
                       <a:avLst/>
                     </a:prstGeom>
+                    <a:noFill/>
+                    <a:ln>
+                      <a:noFill/>
+                    </a:ln>
                   </pic:spPr>
                 </pic:pic>
               </a:graphicData>
@@ -10739,6 +10412,14 @@
         </w:drawing>
       </w:r>
     </w:p>
+    <w:p>
+      <w:pPr>
+        <w:spacing w:after="160" w:line="259" w:lineRule="auto"/>
+      </w:pPr>
+      <w:r>
+        <w:br w:type="page"/>
+      </w:r>
+    </w:p>
     <w:p/>
     <w:p>
       <w:pPr>
@@ -10765,22 +10446,25 @@
     <w:tbl>
       <w:tblPr>
         <w:tblStyle w:val="TableGrid"/>
-        <w:tblW w:w="0" w:type="auto"/>
+        <w:tblW w:w="9713" w:type="dxa"/>
         <w:tblLook w:val="04A0" w:firstRow="1" w:lastRow="0" w:firstColumn="1" w:lastColumn="0" w:noHBand="0" w:noVBand="1"/>
       </w:tblPr>
       <w:tblGrid>
-        <w:gridCol w:w="1411"/>
-        <w:gridCol w:w="1561"/>
-        <w:gridCol w:w="1134"/>
-        <w:gridCol w:w="1418"/>
-        <w:gridCol w:w="1134"/>
-        <w:gridCol w:w="850"/>
-        <w:gridCol w:w="1508"/>
+        <w:gridCol w:w="1377"/>
+        <w:gridCol w:w="1851"/>
+        <w:gridCol w:w="1214"/>
+        <w:gridCol w:w="1357"/>
+        <w:gridCol w:w="1213"/>
+        <w:gridCol w:w="1256"/>
+        <w:gridCol w:w="1445"/>
       </w:tblGrid>
       <w:tr>
+        <w:trPr>
+          <w:trHeight w:val="939"/>
+        </w:trPr>
         <w:tc>
           <w:tcPr>
-            <w:tcW w:w="1411" w:type="dxa"/>
+            <w:tcW w:w="1377" w:type="dxa"/>
           </w:tcPr>
           <w:p>
             <w:pPr>
@@ -10794,7 +10478,7 @@
         </w:tc>
         <w:tc>
           <w:tcPr>
-            <w:tcW w:w="1561" w:type="dxa"/>
+            <w:tcW w:w="1851" w:type="dxa"/>
           </w:tcPr>
           <w:p>
             <w:pPr>
@@ -10808,7 +10492,7 @@
         </w:tc>
         <w:tc>
           <w:tcPr>
-            <w:tcW w:w="1134" w:type="dxa"/>
+            <w:tcW w:w="1214" w:type="dxa"/>
           </w:tcPr>
           <w:p>
             <w:pPr>
@@ -10822,7 +10506,7 @@
         </w:tc>
         <w:tc>
           <w:tcPr>
-            <w:tcW w:w="1418" w:type="dxa"/>
+            <w:tcW w:w="1357" w:type="dxa"/>
           </w:tcPr>
           <w:p>
             <w:pPr>
@@ -10836,7 +10520,7 @@
         </w:tc>
         <w:tc>
           <w:tcPr>
-            <w:tcW w:w="1134" w:type="dxa"/>
+            <w:tcW w:w="1213" w:type="dxa"/>
           </w:tcPr>
           <w:p>
             <w:pPr>
@@ -10850,7 +10534,7 @@
         </w:tc>
         <w:tc>
           <w:tcPr>
-            <w:tcW w:w="850" w:type="dxa"/>
+            <w:tcW w:w="1256" w:type="dxa"/>
           </w:tcPr>
           <w:p>
             <w:pPr>
@@ -10864,7 +10548,7 @@
         </w:tc>
         <w:tc>
           <w:tcPr>
-            <w:tcW w:w="1508" w:type="dxa"/>
+            <w:tcW w:w="1445" w:type="dxa"/>
           </w:tcPr>
           <w:p>
             <w:pPr>
@@ -10878,75 +10562,105 @@
         </w:tc>
       </w:tr>
       <w:tr>
+        <w:trPr>
+          <w:trHeight w:val="939"/>
+        </w:trPr>
         <w:tc>
           <w:tcPr>
-            <w:tcW w:w="1411" w:type="dxa"/>
+            <w:tcW w:w="1377" w:type="dxa"/>
           </w:tcPr>
           <w:p>
             <w:pPr>
               <w:pStyle w:val="ListParagraph"/>
               <w:ind w:left="0"/>
             </w:pPr>
+            <w:r>
+              <w:t>Genre</w:t>
+            </w:r>
           </w:p>
         </w:tc>
         <w:tc>
           <w:tcPr>
-            <w:tcW w:w="1561" w:type="dxa"/>
+            <w:tcW w:w="1851" w:type="dxa"/>
           </w:tcPr>
           <w:p>
             <w:pPr>
               <w:pStyle w:val="ListParagraph"/>
               <w:ind w:left="0"/>
             </w:pPr>
+            <w:r>
+              <w:t>Title,</w:t>
+            </w:r>
+          </w:p>
+          <w:p>
+            <w:pPr>
+              <w:pStyle w:val="ListParagraph"/>
+              <w:ind w:left="0"/>
+            </w:pPr>
+            <w:r>
+              <w:t>Description</w:t>
+            </w:r>
           </w:p>
         </w:tc>
         <w:tc>
           <w:tcPr>
-            <w:tcW w:w="1134" w:type="dxa"/>
+            <w:tcW w:w="1214" w:type="dxa"/>
           </w:tcPr>
           <w:p>
             <w:pPr>
               <w:pStyle w:val="ListParagraph"/>
               <w:ind w:left="0"/>
             </w:pPr>
+            <w:r>
+              <w:t>Varchar</w:t>
+            </w:r>
           </w:p>
         </w:tc>
         <w:tc>
           <w:tcPr>
-            <w:tcW w:w="1418" w:type="dxa"/>
+            <w:tcW w:w="1357" w:type="dxa"/>
           </w:tcPr>
           <w:p>
             <w:pPr>
               <w:pStyle w:val="ListParagraph"/>
               <w:ind w:left="0"/>
             </w:pPr>
+            <w:r>
+              <w:t>255</w:t>
+            </w:r>
           </w:p>
         </w:tc>
         <w:tc>
           <w:tcPr>
-            <w:tcW w:w="1134" w:type="dxa"/>
+            <w:tcW w:w="1213" w:type="dxa"/>
           </w:tcPr>
           <w:p>
             <w:pPr>
               <w:pStyle w:val="ListParagraph"/>
               <w:ind w:left="0"/>
             </w:pPr>
+            <w:r>
+              <w:t>Yes</w:t>
+            </w:r>
           </w:p>
         </w:tc>
         <w:tc>
           <w:tcPr>
-            <w:tcW w:w="850" w:type="dxa"/>
+            <w:tcW w:w="1256" w:type="dxa"/>
           </w:tcPr>
           <w:p>
             <w:pPr>
               <w:pStyle w:val="ListParagraph"/>
               <w:ind w:left="0"/>
             </w:pPr>
+            <w:r>
+              <w:t>ID</w:t>
+            </w:r>
           </w:p>
         </w:tc>
         <w:tc>
           <w:tcPr>
-            <w:tcW w:w="1508" w:type="dxa"/>
+            <w:tcW w:w="1445" w:type="dxa"/>
           </w:tcPr>
           <w:p>
             <w:pPr>
@@ -10957,312 +10671,766 @@
         </w:tc>
       </w:tr>
       <w:tr>
+        <w:trPr>
+          <w:trHeight w:val="1409"/>
+        </w:trPr>
         <w:tc>
           <w:tcPr>
-            <w:tcW w:w="1411" w:type="dxa"/>
+            <w:tcW w:w="1377" w:type="dxa"/>
           </w:tcPr>
           <w:p>
             <w:pPr>
               <w:pStyle w:val="ListParagraph"/>
               <w:ind w:left="0"/>
             </w:pPr>
+            <w:r>
+              <w:t>Artist</w:t>
+            </w:r>
           </w:p>
         </w:tc>
         <w:tc>
           <w:tcPr>
-            <w:tcW w:w="1561" w:type="dxa"/>
+            <w:tcW w:w="1851" w:type="dxa"/>
           </w:tcPr>
           <w:p>
             <w:pPr>
               <w:pStyle w:val="ListParagraph"/>
               <w:ind w:left="0"/>
             </w:pPr>
+            <w:r>
+              <w:t>Title, Bio, Contact_email, Contact_phone</w:t>
+            </w:r>
           </w:p>
         </w:tc>
         <w:tc>
           <w:tcPr>
-            <w:tcW w:w="1134" w:type="dxa"/>
+            <w:tcW w:w="1214" w:type="dxa"/>
           </w:tcPr>
           <w:p>
             <w:pPr>
               <w:pStyle w:val="ListParagraph"/>
               <w:ind w:left="0"/>
             </w:pPr>
+            <w:proofErr w:type="spellStart"/>
+            <w:r>
+              <w:t>VarChar</w:t>
+            </w:r>
+            <w:proofErr w:type="spellEnd"/>
+            <w:r>
+              <w:t>,</w:t>
+            </w:r>
+          </w:p>
+          <w:p>
+            <w:pPr>
+              <w:pStyle w:val="ListParagraph"/>
+              <w:ind w:left="0"/>
+            </w:pPr>
+            <w:proofErr w:type="spellStart"/>
+            <w:r>
+              <w:t>VarChar</w:t>
+            </w:r>
+            <w:proofErr w:type="spellEnd"/>
+            <w:r>
+              <w:t>,</w:t>
+            </w:r>
+          </w:p>
+          <w:p>
+            <w:pPr>
+              <w:pStyle w:val="ListParagraph"/>
+              <w:ind w:left="0"/>
+            </w:pPr>
+            <w:proofErr w:type="spellStart"/>
+            <w:r>
+              <w:t>VarChar</w:t>
+            </w:r>
+            <w:proofErr w:type="spellEnd"/>
+            <w:r>
+              <w:t>,</w:t>
+            </w:r>
           </w:p>
         </w:tc>
         <w:tc>
           <w:tcPr>
-            <w:tcW w:w="1418" w:type="dxa"/>
+            <w:tcW w:w="1357" w:type="dxa"/>
           </w:tcPr>
           <w:p>
             <w:pPr>
               <w:pStyle w:val="ListParagraph"/>
               <w:ind w:left="0"/>
             </w:pPr>
+            <w:r>
+              <w:t>255</w:t>
+            </w:r>
           </w:p>
         </w:tc>
         <w:tc>
           <w:tcPr>
-            <w:tcW w:w="1134" w:type="dxa"/>
+            <w:tcW w:w="1213" w:type="dxa"/>
           </w:tcPr>
           <w:p>
             <w:pPr>
               <w:pStyle w:val="ListParagraph"/>
               <w:ind w:left="0"/>
             </w:pPr>
+            <w:r>
+              <w:t>yes</w:t>
+            </w:r>
           </w:p>
         </w:tc>
         <w:tc>
           <w:tcPr>
-            <w:tcW w:w="850" w:type="dxa"/>
+            <w:tcW w:w="1256" w:type="dxa"/>
           </w:tcPr>
           <w:p>
             <w:pPr>
               <w:pStyle w:val="ListParagraph"/>
               <w:ind w:left="0"/>
             </w:pPr>
+            <w:r>
+              <w:t xml:space="preserve">ID, </w:t>
+            </w:r>
+            <w:proofErr w:type="spellStart"/>
+            <w:r>
+              <w:t>image_ID</w:t>
+            </w:r>
+            <w:proofErr w:type="spellEnd"/>
           </w:p>
         </w:tc>
         <w:tc>
           <w:tcPr>
-            <w:tcW w:w="1508" w:type="dxa"/>
+            <w:tcW w:w="1445" w:type="dxa"/>
           </w:tcPr>
           <w:p>
             <w:pPr>
               <w:pStyle w:val="ListParagraph"/>
               <w:ind w:left="0"/>
             </w:pPr>
+            <w:r>
+              <w:t>Image</w:t>
+            </w:r>
           </w:p>
         </w:tc>
       </w:tr>
       <w:tr>
+        <w:trPr>
+          <w:trHeight w:val="1878"/>
+        </w:trPr>
         <w:tc>
           <w:tcPr>
-            <w:tcW w:w="1411" w:type="dxa"/>
+            <w:tcW w:w="1377" w:type="dxa"/>
           </w:tcPr>
           <w:p>
             <w:pPr>
               <w:pStyle w:val="ListParagraph"/>
               <w:ind w:left="0"/>
             </w:pPr>
+            <w:r>
+              <w:t>Song</w:t>
+            </w:r>
           </w:p>
         </w:tc>
         <w:tc>
           <w:tcPr>
-            <w:tcW w:w="1561" w:type="dxa"/>
+            <w:tcW w:w="1851" w:type="dxa"/>
           </w:tcPr>
           <w:p>
             <w:pPr>
               <w:pStyle w:val="ListParagraph"/>
               <w:ind w:left="0"/>
             </w:pPr>
+            <w:r>
+              <w:t>Title, Description, Duration,</w:t>
+            </w:r>
+          </w:p>
+          <w:p>
+            <w:pPr>
+              <w:pStyle w:val="ListParagraph"/>
+              <w:ind w:left="0"/>
+            </w:pPr>
+            <w:r>
+              <w:t>Date</w:t>
+            </w:r>
           </w:p>
         </w:tc>
         <w:tc>
           <w:tcPr>
-            <w:tcW w:w="1134" w:type="dxa"/>
+            <w:tcW w:w="1214" w:type="dxa"/>
           </w:tcPr>
           <w:p>
             <w:pPr>
               <w:pStyle w:val="ListParagraph"/>
               <w:ind w:left="0"/>
             </w:pPr>
+            <w:proofErr w:type="spellStart"/>
+            <w:r>
+              <w:t>VarChar</w:t>
+            </w:r>
+            <w:proofErr w:type="spellEnd"/>
+            <w:r>
+              <w:t>,</w:t>
+            </w:r>
+          </w:p>
+          <w:p>
+            <w:pPr>
+              <w:pStyle w:val="ListParagraph"/>
+              <w:ind w:left="0"/>
+            </w:pPr>
+            <w:proofErr w:type="spellStart"/>
+            <w:r>
+              <w:t>VarChar</w:t>
+            </w:r>
+            <w:proofErr w:type="spellEnd"/>
+            <w:r>
+              <w:t>,</w:t>
+            </w:r>
+          </w:p>
+          <w:p>
+            <w:pPr>
+              <w:pStyle w:val="ListParagraph"/>
+              <w:ind w:left="0"/>
+            </w:pPr>
+            <w:r>
+              <w:t>Time, Date</w:t>
+            </w:r>
           </w:p>
         </w:tc>
         <w:tc>
           <w:tcPr>
-            <w:tcW w:w="1418" w:type="dxa"/>
+            <w:tcW w:w="1357" w:type="dxa"/>
           </w:tcPr>
           <w:p>
             <w:pPr>
               <w:pStyle w:val="ListParagraph"/>
               <w:ind w:left="0"/>
             </w:pPr>
+            <w:r>
+              <w:t>255</w:t>
+            </w:r>
           </w:p>
         </w:tc>
         <w:tc>
           <w:tcPr>
-            <w:tcW w:w="1134" w:type="dxa"/>
+            <w:tcW w:w="1213" w:type="dxa"/>
           </w:tcPr>
           <w:p>
             <w:pPr>
               <w:pStyle w:val="ListParagraph"/>
               <w:ind w:left="0"/>
             </w:pPr>
+            <w:r>
+              <w:t>yes</w:t>
+            </w:r>
           </w:p>
         </w:tc>
         <w:tc>
           <w:tcPr>
-            <w:tcW w:w="850" w:type="dxa"/>
+            <w:tcW w:w="1256" w:type="dxa"/>
           </w:tcPr>
           <w:p>
             <w:pPr>
               <w:pStyle w:val="ListParagraph"/>
               <w:ind w:left="0"/>
             </w:pPr>
+            <w:r>
+              <w:t>ID,</w:t>
+            </w:r>
+          </w:p>
+          <w:p>
+            <w:pPr>
+              <w:pStyle w:val="ListParagraph"/>
+              <w:ind w:left="0"/>
+            </w:pPr>
+            <w:proofErr w:type="spellStart"/>
+            <w:r>
+              <w:t>g</w:t>
+            </w:r>
+            <w:r>
+              <w:t>enre_ID</w:t>
+            </w:r>
+            <w:proofErr w:type="spellEnd"/>
+            <w:r>
+              <w:t>,</w:t>
+            </w:r>
+          </w:p>
+          <w:p>
+            <w:pPr>
+              <w:pStyle w:val="ListParagraph"/>
+              <w:ind w:left="0"/>
+            </w:pPr>
+            <w:proofErr w:type="spellStart"/>
+            <w:r>
+              <w:t>a</w:t>
+            </w:r>
+            <w:r>
+              <w:t>rtist_ID</w:t>
+            </w:r>
+            <w:proofErr w:type="spellEnd"/>
+            <w:r>
+              <w:t>,</w:t>
+            </w:r>
+          </w:p>
+          <w:p>
+            <w:pPr>
+              <w:pStyle w:val="ListParagraph"/>
+              <w:ind w:left="0"/>
+            </w:pPr>
+            <w:proofErr w:type="spellStart"/>
+            <w:r>
+              <w:t>i</w:t>
+            </w:r>
+            <w:r>
+              <w:t>mage_ID</w:t>
+            </w:r>
+            <w:proofErr w:type="spellEnd"/>
           </w:p>
         </w:tc>
         <w:tc>
           <w:tcPr>
-            <w:tcW w:w="1508" w:type="dxa"/>
+            <w:tcW w:w="1445" w:type="dxa"/>
           </w:tcPr>
           <w:p>
             <w:pPr>
               <w:pStyle w:val="ListParagraph"/>
               <w:ind w:left="0"/>
             </w:pPr>
+            <w:r>
+              <w:t>Genre,</w:t>
+            </w:r>
+          </w:p>
+          <w:p>
+            <w:pPr>
+              <w:pStyle w:val="ListParagraph"/>
+              <w:ind w:left="0"/>
+            </w:pPr>
+            <w:r>
+              <w:t>Artist,</w:t>
+            </w:r>
+          </w:p>
+          <w:p>
+            <w:pPr>
+              <w:pStyle w:val="ListParagraph"/>
+              <w:ind w:left="0"/>
+            </w:pPr>
+            <w:r>
+              <w:t>Image</w:t>
+            </w:r>
           </w:p>
         </w:tc>
       </w:tr>
       <w:tr>
+        <w:trPr>
+          <w:trHeight w:val="939"/>
+        </w:trPr>
         <w:tc>
           <w:tcPr>
-            <w:tcW w:w="1411" w:type="dxa"/>
+            <w:tcW w:w="1377" w:type="dxa"/>
           </w:tcPr>
           <w:p>
             <w:pPr>
               <w:pStyle w:val="ListParagraph"/>
               <w:ind w:left="0"/>
             </w:pPr>
+            <w:r>
+              <w:t>Playlist</w:t>
+            </w:r>
           </w:p>
         </w:tc>
         <w:tc>
           <w:tcPr>
-            <w:tcW w:w="1561" w:type="dxa"/>
+            <w:tcW w:w="1851" w:type="dxa"/>
           </w:tcPr>
           <w:p>
             <w:pPr>
               <w:pStyle w:val="ListParagraph"/>
               <w:ind w:left="0"/>
             </w:pPr>
+            <w:r>
+              <w:t>Name,</w:t>
+            </w:r>
+          </w:p>
+          <w:p>
+            <w:pPr>
+              <w:pStyle w:val="ListParagraph"/>
+              <w:ind w:left="0"/>
+            </w:pPr>
+            <w:r>
+              <w:t>Date,</w:t>
+            </w:r>
           </w:p>
         </w:tc>
         <w:tc>
           <w:tcPr>
-            <w:tcW w:w="1134" w:type="dxa"/>
+            <w:tcW w:w="1214" w:type="dxa"/>
           </w:tcPr>
           <w:p>
             <w:pPr>
               <w:pStyle w:val="ListParagraph"/>
               <w:ind w:left="0"/>
             </w:pPr>
+            <w:proofErr w:type="spellStart"/>
+            <w:r>
+              <w:t>VarChar</w:t>
+            </w:r>
+            <w:proofErr w:type="spellEnd"/>
+            <w:r>
+              <w:t>,</w:t>
+            </w:r>
+          </w:p>
+          <w:p>
+            <w:pPr>
+              <w:pStyle w:val="ListParagraph"/>
+              <w:ind w:left="0"/>
+            </w:pPr>
+            <w:r>
+              <w:t>Date</w:t>
+            </w:r>
           </w:p>
         </w:tc>
         <w:tc>
           <w:tcPr>
-            <w:tcW w:w="1418" w:type="dxa"/>
+            <w:tcW w:w="1357" w:type="dxa"/>
           </w:tcPr>
           <w:p>
             <w:pPr>
               <w:pStyle w:val="ListParagraph"/>
               <w:ind w:left="0"/>
             </w:pPr>
+            <w:r>
+              <w:t>255</w:t>
+            </w:r>
           </w:p>
         </w:tc>
         <w:tc>
           <w:tcPr>
-            <w:tcW w:w="1134" w:type="dxa"/>
+            <w:tcW w:w="1213" w:type="dxa"/>
           </w:tcPr>
           <w:p>
             <w:pPr>
               <w:pStyle w:val="ListParagraph"/>
               <w:ind w:left="0"/>
             </w:pPr>
+            <w:r>
+              <w:t>yes</w:t>
+            </w:r>
           </w:p>
         </w:tc>
         <w:tc>
           <w:tcPr>
-            <w:tcW w:w="850" w:type="dxa"/>
+            <w:tcW w:w="1256" w:type="dxa"/>
           </w:tcPr>
           <w:p>
             <w:pPr>
               <w:pStyle w:val="ListParagraph"/>
               <w:ind w:left="0"/>
             </w:pPr>
+            <w:r>
+              <w:t>ID,</w:t>
+            </w:r>
+            <w:bookmarkStart w:id="44" w:name="_GoBack"/>
+            <w:bookmarkEnd w:id="44"/>
+          </w:p>
+          <w:p>
+            <w:pPr>
+              <w:pStyle w:val="ListParagraph"/>
+              <w:ind w:left="0"/>
+            </w:pPr>
+            <w:proofErr w:type="spellStart"/>
+            <w:r>
+              <w:t>user_ID</w:t>
+            </w:r>
+            <w:proofErr w:type="spellEnd"/>
+            <w:r>
+              <w:t>,</w:t>
+            </w:r>
+          </w:p>
+          <w:p>
+            <w:pPr>
+              <w:pStyle w:val="ListParagraph"/>
+              <w:ind w:left="0"/>
+            </w:pPr>
+            <w:proofErr w:type="spellStart"/>
+            <w:r>
+              <w:t>song_ID</w:t>
+            </w:r>
+            <w:proofErr w:type="spellEnd"/>
           </w:p>
         </w:tc>
         <w:tc>
           <w:tcPr>
-            <w:tcW w:w="1508" w:type="dxa"/>
+            <w:tcW w:w="1445" w:type="dxa"/>
           </w:tcPr>
           <w:p>
             <w:pPr>
               <w:pStyle w:val="ListParagraph"/>
               <w:ind w:left="0"/>
             </w:pPr>
+            <w:r>
+              <w:t>Image,</w:t>
+            </w:r>
+          </w:p>
+          <w:p>
+            <w:pPr>
+              <w:pStyle w:val="ListParagraph"/>
+              <w:ind w:left="0"/>
+            </w:pPr>
+            <w:r>
+              <w:t>Song</w:t>
+            </w:r>
           </w:p>
         </w:tc>
       </w:tr>
       <w:tr>
+        <w:trPr>
+          <w:trHeight w:val="1409"/>
+        </w:trPr>
         <w:tc>
           <w:tcPr>
-            <w:tcW w:w="1411" w:type="dxa"/>
+            <w:tcW w:w="1377" w:type="dxa"/>
           </w:tcPr>
           <w:p>
             <w:pPr>
               <w:pStyle w:val="ListParagraph"/>
               <w:ind w:left="0"/>
             </w:pPr>
+            <w:r>
+              <w:t>User</w:t>
+            </w:r>
           </w:p>
         </w:tc>
         <w:tc>
           <w:tcPr>
-            <w:tcW w:w="1561" w:type="dxa"/>
+            <w:tcW w:w="1851" w:type="dxa"/>
           </w:tcPr>
           <w:p>
             <w:pPr>
               <w:pStyle w:val="ListParagraph"/>
               <w:ind w:left="0"/>
             </w:pPr>
+            <w:r>
+              <w:t>Name,</w:t>
+            </w:r>
+          </w:p>
+          <w:p>
+            <w:pPr>
+              <w:pStyle w:val="ListParagraph"/>
+              <w:ind w:left="0"/>
+            </w:pPr>
+            <w:r>
+              <w:t>Email,</w:t>
+            </w:r>
+          </w:p>
+          <w:p>
+            <w:pPr>
+              <w:pStyle w:val="ListParagraph"/>
+              <w:ind w:left="0"/>
+            </w:pPr>
+            <w:r>
+              <w:t>Phone</w:t>
+            </w:r>
           </w:p>
         </w:tc>
         <w:tc>
           <w:tcPr>
-            <w:tcW w:w="1134" w:type="dxa"/>
+            <w:tcW w:w="1214" w:type="dxa"/>
           </w:tcPr>
           <w:p>
             <w:pPr>
               <w:pStyle w:val="ListParagraph"/>
               <w:ind w:left="0"/>
             </w:pPr>
+            <w:proofErr w:type="spellStart"/>
+            <w:r>
+              <w:t>VarChar</w:t>
+            </w:r>
+            <w:proofErr w:type="spellEnd"/>
           </w:p>
         </w:tc>
         <w:tc>
           <w:tcPr>
-            <w:tcW w:w="1418" w:type="dxa"/>
+            <w:tcW w:w="1357" w:type="dxa"/>
           </w:tcPr>
           <w:p>
             <w:pPr>
               <w:pStyle w:val="ListParagraph"/>
               <w:ind w:left="0"/>
             </w:pPr>
+            <w:r>
+              <w:t>255</w:t>
+            </w:r>
           </w:p>
         </w:tc>
         <w:tc>
           <w:tcPr>
-            <w:tcW w:w="1134" w:type="dxa"/>
+            <w:tcW w:w="1213" w:type="dxa"/>
           </w:tcPr>
           <w:p>
             <w:pPr>
               <w:pStyle w:val="ListParagraph"/>
               <w:ind w:left="0"/>
             </w:pPr>
+            <w:r>
+              <w:t>yes</w:t>
+            </w:r>
           </w:p>
         </w:tc>
         <w:tc>
           <w:tcPr>
-            <w:tcW w:w="850" w:type="dxa"/>
+            <w:tcW w:w="1256" w:type="dxa"/>
           </w:tcPr>
           <w:p>
             <w:pPr>
               <w:pStyle w:val="ListParagraph"/>
               <w:ind w:left="0"/>
             </w:pPr>
+            <w:r>
+              <w:t>ID,</w:t>
+            </w:r>
+          </w:p>
+          <w:p>
+            <w:pPr>
+              <w:pStyle w:val="ListParagraph"/>
+              <w:ind w:left="0"/>
+            </w:pPr>
+            <w:proofErr w:type="spellStart"/>
+            <w:r>
+              <w:t>Image_ID</w:t>
+            </w:r>
+            <w:proofErr w:type="spellEnd"/>
           </w:p>
         </w:tc>
         <w:tc>
           <w:tcPr>
-            <w:tcW w:w="1508" w:type="dxa"/>
+            <w:tcW w:w="1445" w:type="dxa"/>
+          </w:tcPr>
+          <w:p>
+            <w:pPr>
+              <w:pStyle w:val="ListParagraph"/>
+              <w:ind w:left="0"/>
+            </w:pPr>
+            <w:r>
+              <w:t>Image</w:t>
+            </w:r>
+          </w:p>
+        </w:tc>
+      </w:tr>
+      <w:tr>
+        <w:trPr>
+          <w:trHeight w:val="1409"/>
+        </w:trPr>
+        <w:tc>
+          <w:tcPr>
+            <w:tcW w:w="1377" w:type="dxa"/>
+          </w:tcPr>
+          <w:p>
+            <w:pPr>
+              <w:pStyle w:val="ListParagraph"/>
+              <w:ind w:left="0"/>
+            </w:pPr>
+            <w:r>
+              <w:t>Image</w:t>
+            </w:r>
+          </w:p>
+        </w:tc>
+        <w:tc>
+          <w:tcPr>
+            <w:tcW w:w="1851" w:type="dxa"/>
+          </w:tcPr>
+          <w:p>
+            <w:pPr>
+              <w:pStyle w:val="ListParagraph"/>
+              <w:ind w:left="0"/>
+            </w:pPr>
+            <w:r>
+              <w:t>Title,</w:t>
+            </w:r>
+          </w:p>
+          <w:p>
+            <w:pPr>
+              <w:pStyle w:val="ListParagraph"/>
+              <w:ind w:left="0"/>
+            </w:pPr>
+            <w:proofErr w:type="spellStart"/>
+            <w:r>
+              <w:t>FileName</w:t>
+            </w:r>
+            <w:proofErr w:type="spellEnd"/>
+            <w:r>
+              <w:t>,</w:t>
+            </w:r>
+          </w:p>
+          <w:p>
+            <w:pPr>
+              <w:pStyle w:val="ListParagraph"/>
+              <w:ind w:left="0"/>
+            </w:pPr>
+            <w:proofErr w:type="spellStart"/>
+            <w:r>
+              <w:t>Img</w:t>
+            </w:r>
+            <w:proofErr w:type="spellEnd"/>
+          </w:p>
+        </w:tc>
+        <w:tc>
+          <w:tcPr>
+            <w:tcW w:w="1214" w:type="dxa"/>
+          </w:tcPr>
+          <w:p>
+            <w:pPr>
+              <w:pStyle w:val="ListParagraph"/>
+              <w:ind w:left="0"/>
+            </w:pPr>
+            <w:proofErr w:type="spellStart"/>
+            <w:r>
+              <w:t>VarChar</w:t>
+            </w:r>
+            <w:proofErr w:type="spellEnd"/>
+          </w:p>
+        </w:tc>
+        <w:tc>
+          <w:tcPr>
+            <w:tcW w:w="1357" w:type="dxa"/>
+          </w:tcPr>
+          <w:p>
+            <w:pPr>
+              <w:pStyle w:val="ListParagraph"/>
+              <w:ind w:left="0"/>
+            </w:pPr>
+            <w:r>
+              <w:t>255</w:t>
+            </w:r>
+          </w:p>
+        </w:tc>
+        <w:tc>
+          <w:tcPr>
+            <w:tcW w:w="1213" w:type="dxa"/>
+          </w:tcPr>
+          <w:p>
+            <w:pPr>
+              <w:pStyle w:val="ListParagraph"/>
+              <w:ind w:left="0"/>
+            </w:pPr>
+            <w:r>
+              <w:t>yes</w:t>
+            </w:r>
+          </w:p>
+        </w:tc>
+        <w:tc>
+          <w:tcPr>
+            <w:tcW w:w="1256" w:type="dxa"/>
+          </w:tcPr>
+          <w:p>
+            <w:pPr>
+              <w:pStyle w:val="ListParagraph"/>
+              <w:ind w:left="0"/>
+            </w:pPr>
+            <w:r>
+              <w:t>ID</w:t>
+            </w:r>
+          </w:p>
+        </w:tc>
+        <w:tc>
+          <w:tcPr>
+            <w:tcW w:w="1445" w:type="dxa"/>
           </w:tcPr>
           <w:p>
             <w:pPr>
@@ -11288,7 +11456,7 @@
       <w:pPr>
         <w:pStyle w:val="Heading1"/>
       </w:pPr>
-      <w:bookmarkStart w:id="44" w:name="_Toc96009505"/>
+      <w:bookmarkStart w:id="45" w:name="_Toc96009505"/>
       <w:r>
         <w:lastRenderedPageBreak/>
         <w:t>System Design/ Architecture</w:t>
@@ -11296,7 +11464,7 @@
       <w:r>
         <w:t xml:space="preserve"> Overview</w:t>
       </w:r>
-      <w:bookmarkEnd w:id="44"/>
+      <w:bookmarkEnd w:id="45"/>
       <w:r>
         <w:t xml:space="preserve"> </w:t>
       </w:r>
@@ -11320,7 +11488,7 @@
           <w:lang w:val="en-IE"/>
         </w:rPr>
       </w:pPr>
-      <w:bookmarkStart w:id="45" w:name="_Toc96009506"/>
+      <w:bookmarkStart w:id="46" w:name="_Toc96009506"/>
       <w:r>
         <w:rPr>
           <w:rFonts w:asciiTheme="majorHAnsi" w:eastAsiaTheme="majorEastAsia" w:hAnsiTheme="majorHAnsi" w:cstheme="majorBidi"/>
@@ -11331,7 +11499,7 @@
         </w:rPr>
         <w:t>Introduction</w:t>
       </w:r>
-      <w:bookmarkEnd w:id="45"/>
+      <w:bookmarkEnd w:id="46"/>
     </w:p>
     <w:p>
       <w:r>
@@ -11398,7 +11566,7 @@
           <w:lang w:val="en-IE"/>
         </w:rPr>
       </w:pPr>
-      <w:bookmarkStart w:id="46" w:name="_Toc96009507"/>
+      <w:bookmarkStart w:id="47" w:name="_Toc96009507"/>
       <w:r>
         <w:rPr>
           <w:rFonts w:asciiTheme="majorHAnsi" w:eastAsiaTheme="majorEastAsia" w:hAnsiTheme="majorHAnsi" w:cstheme="majorBidi"/>
@@ -11409,7 +11577,7 @@
         </w:rPr>
         <w:t>Model View Controller</w:t>
       </w:r>
-      <w:bookmarkEnd w:id="46"/>
+      <w:bookmarkEnd w:id="47"/>
     </w:p>
     <w:p>
       <w:pPr>
@@ -11572,7 +11740,7 @@
           <w:lang w:val="en-IE"/>
         </w:rPr>
       </w:pPr>
-      <w:bookmarkStart w:id="47" w:name="_Toc96009508"/>
+      <w:bookmarkStart w:id="48" w:name="_Toc96009508"/>
       <w:r>
         <w:rPr>
           <w:rFonts w:asciiTheme="majorHAnsi" w:eastAsiaTheme="majorEastAsia" w:hAnsiTheme="majorHAnsi" w:cstheme="majorBidi"/>
@@ -11583,7 +11751,7 @@
         </w:rPr>
         <w:t xml:space="preserve">User </w:t>
       </w:r>
-      <w:bookmarkEnd w:id="47"/>
+      <w:bookmarkEnd w:id="48"/>
       <w:r>
         <w:rPr>
           <w:rFonts w:asciiTheme="majorHAnsi" w:eastAsiaTheme="majorEastAsia" w:hAnsiTheme="majorHAnsi" w:cstheme="majorBidi"/>
@@ -11649,22 +11817,14 @@
         <w:rPr>
           <w:lang w:val="en-IE"/>
         </w:rPr>
-        <w:t xml:space="preserve">I also make a </w:t>
-      </w:r>
-      <w:proofErr w:type="gramStart"/>
+        <w:t xml:space="preserve">I also make </w:t>
+      </w:r>
       <w:r>
         <w:rPr>
           <w:lang w:val="en-IE"/>
         </w:rPr>
-        <w:t>view</w:t>
-      </w:r>
-      <w:r>
-        <w:rPr>
-          <w:lang w:val="en-IE"/>
-        </w:rPr>
-        <w:t>s</w:t>
-      </w:r>
-      <w:proofErr w:type="gramEnd"/>
+        <w:t>views</w:t>
+      </w:r>
       <w:r>
         <w:rPr>
           <w:lang w:val="en-IE"/>
@@ -11717,7 +11877,7 @@
           <w:lang w:val="en-IE"/>
         </w:rPr>
       </w:pPr>
-      <w:bookmarkStart w:id="48" w:name="_Toc96009509"/>
+      <w:bookmarkStart w:id="49" w:name="_Toc96009509"/>
       <w:r>
         <w:rPr>
           <w:rFonts w:asciiTheme="majorHAnsi" w:eastAsiaTheme="majorEastAsia" w:hAnsiTheme="majorHAnsi" w:cstheme="majorBidi"/>
@@ -11728,7 +11888,7 @@
         </w:rPr>
         <w:t>Routing</w:t>
       </w:r>
-      <w:bookmarkEnd w:id="48"/>
+      <w:bookmarkEnd w:id="49"/>
     </w:p>
     <w:p>
       <w:pPr>
@@ -11833,7 +11993,7 @@
           <w:lang w:val="en-IE"/>
         </w:rPr>
       </w:pPr>
-      <w:bookmarkStart w:id="49" w:name="_Toc96009510"/>
+      <w:bookmarkStart w:id="50" w:name="_Toc96009510"/>
       <w:r>
         <w:rPr>
           <w:rFonts w:asciiTheme="majorHAnsi" w:eastAsiaTheme="majorEastAsia" w:hAnsiTheme="majorHAnsi" w:cstheme="majorBidi"/>
@@ -11844,7 +12004,7 @@
         </w:rPr>
         <w:t>Templating</w:t>
       </w:r>
-      <w:bookmarkEnd w:id="49"/>
+      <w:bookmarkEnd w:id="50"/>
     </w:p>
     <w:p>
       <w:pPr>
@@ -11916,6 +12076,9 @@
     </w:p>
     <w:p>
       <w:r>
+        <w:rPr>
+          <w:noProof/>
+        </w:rPr>
         <w:drawing>
           <wp:inline distT="0" distB="0" distL="0" distR="0" wp14:anchorId="0E519A82" wp14:editId="5DD5014A">
             <wp:extent cx="5731510" cy="2244725"/>
@@ -11953,10 +12116,6 @@
         </w:drawing>
       </w:r>
     </w:p>
-    <w:p>
-      <w:bookmarkStart w:id="50" w:name="_GoBack"/>
-      <w:bookmarkEnd w:id="50"/>
-    </w:p>
     <w:p/>
     <w:p>
       <w:pPr>
@@ -11964,7 +12123,6 @@
       </w:pPr>
       <w:bookmarkStart w:id="51" w:name="_Toc96009511"/>
       <w:r>
-        <w:lastRenderedPageBreak/>
         <w:t>Testing</w:t>
       </w:r>
       <w:bookmarkEnd w:id="51"/>
@@ -12023,6 +12181,7 @@
         <w:rPr>
           <w:lang w:val="en-IE"/>
         </w:rPr>
+        <w:lastRenderedPageBreak/>
         <w:t>This chapter describes the testing that has been undertaken for the application. This chapter is presented in two sections:</w:t>
       </w:r>
     </w:p>
@@ -12364,6 +12523,7 @@
                 <w:sz w:val="22"/>
                 <w:lang w:val="en-IE"/>
               </w:rPr>
+              <w:lastRenderedPageBreak/>
               <w:t>Test No</w:t>
             </w:r>
           </w:p>
@@ -16434,7 +16594,7 @@
   <w:abstractNum w:abstractNumId="17" w15:restartNumberingAfterBreak="0">
     <w:nsid w:val="3C1C4614"/>
     <w:multiLevelType w:val="hybridMultilevel"/>
-    <w:tmpl w:val="853E158C"/>
+    <w:tmpl w:val="460C8AB4"/>
     <w:lvl w:ilvl="0" w:tplc="18090001">
       <w:start w:val="1"/>
       <w:numFmt w:val="bullet"/>
@@ -19509,6 +19669,7 @@
   <w:style w:type="character" w:default="1" w:styleId="DefaultParagraphFont">
     <w:name w:val="Default Paragraph Font"/>
     <w:uiPriority w:val="1"/>
+    <w:semiHidden/>
     <w:unhideWhenUsed/>
   </w:style>
   <w:style w:type="table" w:default="1" w:styleId="TableNormal">
@@ -20371,7 +20532,7 @@
 </file>
 
 <file path=customXml/itemProps4.xml><?xml version="1.0" encoding="utf-8"?>
-<ds:datastoreItem xmlns:ds="http://schemas.openxmlformats.org/officeDocument/2006/customXml" ds:itemID="{F16DBA1A-DD52-4327-AD82-EE6978047C4C}">
+<ds:datastoreItem xmlns:ds="http://schemas.openxmlformats.org/officeDocument/2006/customXml" ds:itemID="{BA612DD4-0CC5-41BC-A32A-1DA041F467E0}">
   <ds:schemaRefs>
     <ds:schemaRef ds:uri="http://schemas.openxmlformats.org/officeDocument/2006/bibliography"/>
   </ds:schemaRefs>

</xml_diff>

<commit_message>
Laravel Website - UPDATE & Docs
</commit_message>
<xml_diff>
--- a/Docs/Software Project Report template revised.docx
+++ b/Docs/Software Project Report template revised.docx
@@ -12500,11 +12500,11 @@
       </w:tblPr>
       <w:tblGrid>
         <w:gridCol w:w="593"/>
-        <w:gridCol w:w="2951"/>
-        <w:gridCol w:w="1104"/>
-        <w:gridCol w:w="1471"/>
-        <w:gridCol w:w="1401"/>
-        <w:gridCol w:w="1496"/>
+        <w:gridCol w:w="2796"/>
+        <w:gridCol w:w="1395"/>
+        <w:gridCol w:w="1428"/>
+        <w:gridCol w:w="1347"/>
+        <w:gridCol w:w="1457"/>
       </w:tblGrid>
       <w:tr>
         <w:tc>
@@ -12647,6 +12647,12 @@
                 <w:lang w:val="en-IE"/>
               </w:rPr>
             </w:pPr>
+            <w:r>
+              <w:rPr>
+                <w:lang w:val="en-IE"/>
+              </w:rPr>
+              <w:t>1</w:t>
+            </w:r>
           </w:p>
         </w:tc>
         <w:tc>
@@ -12660,6 +12666,12 @@
                 <w:lang w:val="en-IE"/>
               </w:rPr>
             </w:pPr>
+            <w:r>
+              <w:rPr>
+                <w:lang w:val="en-IE"/>
+              </w:rPr>
+              <w:t>Login is needed to allow either admin or user to enter</w:t>
+            </w:r>
           </w:p>
         </w:tc>
         <w:tc>
@@ -12673,6 +12685,12 @@
                 <w:lang w:val="en-IE"/>
               </w:rPr>
             </w:pPr>
+            <w:r>
+              <w:rPr>
+                <w:lang w:val="en-IE"/>
+              </w:rPr>
+              <w:t>Login Button</w:t>
+            </w:r>
           </w:p>
         </w:tc>
         <w:tc>
@@ -12686,6 +12704,12 @@
                 <w:lang w:val="en-IE"/>
               </w:rPr>
             </w:pPr>
+            <w:r>
+              <w:rPr>
+                <w:lang w:val="en-IE"/>
+              </w:rPr>
+              <w:t>Enters and give roles</w:t>
+            </w:r>
           </w:p>
         </w:tc>
         <w:tc>
@@ -12727,6 +12751,12 @@
                 <w:lang w:val="en-IE"/>
               </w:rPr>
             </w:pPr>
+            <w:r>
+              <w:rPr>
+                <w:lang w:val="en-IE"/>
+              </w:rPr>
+              <w:t>2</w:t>
+            </w:r>
           </w:p>
         </w:tc>
         <w:tc>
@@ -12740,6 +12770,12 @@
                 <w:lang w:val="en-IE"/>
               </w:rPr>
             </w:pPr>
+            <w:r>
+              <w:rPr>
+                <w:lang w:val="en-IE"/>
+              </w:rPr>
+              <w:t>Registration allows user to register an account to use to enter the site</w:t>
+            </w:r>
           </w:p>
         </w:tc>
         <w:tc>
@@ -12753,6 +12789,12 @@
                 <w:lang w:val="en-IE"/>
               </w:rPr>
             </w:pPr>
+            <w:r>
+              <w:rPr>
+                <w:lang w:val="en-IE"/>
+              </w:rPr>
+              <w:t>Registration Button</w:t>
+            </w:r>
           </w:p>
         </w:tc>
         <w:tc>
@@ -12766,6 +12808,12 @@
                 <w:lang w:val="en-IE"/>
               </w:rPr>
             </w:pPr>
+            <w:r>
+              <w:rPr>
+                <w:lang w:val="en-IE"/>
+              </w:rPr>
+              <w:t>Enters detail and gets given a role</w:t>
+            </w:r>
           </w:p>
         </w:tc>
         <w:tc>
@@ -12807,6 +12855,413 @@
                 <w:lang w:val="en-IE"/>
               </w:rPr>
             </w:pPr>
+            <w:r>
+              <w:rPr>
+                <w:lang w:val="en-IE"/>
+              </w:rPr>
+              <w:t>3</w:t>
+            </w:r>
+          </w:p>
+        </w:tc>
+        <w:tc>
+          <w:tcPr>
+            <w:tcW w:w="2963" w:type="dxa"/>
+          </w:tcPr>
+          <w:p>
+            <w:pPr>
+              <w:spacing w:line="240" w:lineRule="auto"/>
+              <w:rPr>
+                <w:lang w:val="en-IE"/>
+              </w:rPr>
+            </w:pPr>
+            <w:r>
+              <w:rPr>
+                <w:lang w:val="en-IE"/>
+              </w:rPr>
+              <w:t xml:space="preserve">Logout </w:t>
+            </w:r>
+            <w:r>
+              <w:rPr>
+                <w:lang w:val="en-IE"/>
+              </w:rPr>
+              <w:t>allows users and admins to leave their pages.</w:t>
+            </w:r>
+          </w:p>
+        </w:tc>
+        <w:tc>
+          <w:tcPr>
+            <w:tcW w:w="1107" w:type="dxa"/>
+          </w:tcPr>
+          <w:p>
+            <w:pPr>
+              <w:spacing w:line="240" w:lineRule="auto"/>
+              <w:rPr>
+                <w:lang w:val="en-IE"/>
+              </w:rPr>
+            </w:pPr>
+            <w:r>
+              <w:rPr>
+                <w:lang w:val="en-IE"/>
+              </w:rPr>
+              <w:t>Logout Button</w:t>
+            </w:r>
+          </w:p>
+        </w:tc>
+        <w:tc>
+          <w:tcPr>
+            <w:tcW w:w="1474" w:type="dxa"/>
+          </w:tcPr>
+          <w:p>
+            <w:pPr>
+              <w:spacing w:line="240" w:lineRule="auto"/>
+              <w:rPr>
+                <w:lang w:val="en-IE"/>
+              </w:rPr>
+            </w:pPr>
+            <w:r>
+              <w:rPr>
+                <w:lang w:val="en-IE"/>
+              </w:rPr>
+              <w:t xml:space="preserve">This can be a drop down </w:t>
+            </w:r>
+          </w:p>
+        </w:tc>
+        <w:tc>
+          <w:tcPr>
+            <w:tcW w:w="1405" w:type="dxa"/>
+          </w:tcPr>
+          <w:p>
+            <w:pPr>
+              <w:spacing w:line="240" w:lineRule="auto"/>
+              <w:rPr>
+                <w:lang w:val="en-IE"/>
+              </w:rPr>
+            </w:pPr>
+          </w:p>
+        </w:tc>
+        <w:tc>
+          <w:tcPr>
+            <w:tcW w:w="1499" w:type="dxa"/>
+          </w:tcPr>
+          <w:p>
+            <w:pPr>
+              <w:spacing w:line="240" w:lineRule="auto"/>
+              <w:rPr>
+                <w:lang w:val="en-IE"/>
+              </w:rPr>
+            </w:pPr>
+          </w:p>
+        </w:tc>
+      </w:tr>
+    </w:tbl>
+    <w:p>
+      <w:pPr>
+        <w:spacing w:after="160" w:line="259" w:lineRule="auto"/>
+        <w:rPr>
+          <w:sz w:val="22"/>
+          <w:szCs w:val="22"/>
+          <w:lang w:val="en-IE"/>
+        </w:rPr>
+      </w:pPr>
+    </w:p>
+    <w:p>
+      <w:pPr>
+        <w:numPr>
+          <w:ilvl w:val="2"/>
+          <w:numId w:val="20"/>
+        </w:numPr>
+        <w:spacing w:after="160" w:line="259" w:lineRule="auto"/>
+        <w:ind w:left="720"/>
+        <w:outlineLvl w:val="2"/>
+        <w:rPr>
+          <w:rFonts w:asciiTheme="majorHAnsi" w:hAnsiTheme="majorHAnsi" w:cstheme="majorBidi"/>
+          <w:color w:val="2E74B5" w:themeColor="accent1" w:themeShade="BF"/>
+          <w:sz w:val="22"/>
+          <w:szCs w:val="22"/>
+          <w:lang w:val="en-IE"/>
+        </w:rPr>
+      </w:pPr>
+      <w:bookmarkStart w:id="56" w:name="_Toc96009515"/>
+      <w:r>
+        <w:rPr>
+          <w:rFonts w:asciiTheme="majorHAnsi" w:hAnsiTheme="majorHAnsi" w:cstheme="majorBidi"/>
+          <w:color w:val="2E74B5" w:themeColor="accent1" w:themeShade="BF"/>
+          <w:sz w:val="22"/>
+          <w:szCs w:val="22"/>
+          <w:lang w:val="en-IE"/>
+        </w:rPr>
+        <w:t>Navigation</w:t>
+      </w:r>
+      <w:bookmarkEnd w:id="56"/>
+    </w:p>
+    <w:p>
+      <w:pPr>
+        <w:spacing w:after="160" w:line="259" w:lineRule="auto"/>
+        <w:rPr>
+          <w:sz w:val="22"/>
+          <w:szCs w:val="22"/>
+          <w:lang w:val="en-IE"/>
+        </w:rPr>
+      </w:pPr>
+    </w:p>
+    <w:tbl>
+      <w:tblPr>
+        <w:tblStyle w:val="TableGrid1"/>
+        <w:tblW w:w="0" w:type="auto"/>
+        <w:tblLook w:val="04A0" w:firstRow="1" w:lastRow="0" w:firstColumn="1" w:lastColumn="0" w:noHBand="0" w:noVBand="1"/>
+      </w:tblPr>
+      <w:tblGrid>
+        <w:gridCol w:w="593"/>
+        <w:gridCol w:w="2107"/>
+        <w:gridCol w:w="2637"/>
+        <w:gridCol w:w="1253"/>
+        <w:gridCol w:w="1128"/>
+        <w:gridCol w:w="1298"/>
+      </w:tblGrid>
+      <w:tr>
+        <w:tc>
+          <w:tcPr>
+            <w:tcW w:w="562" w:type="dxa"/>
+          </w:tcPr>
+          <w:p>
+            <w:pPr>
+              <w:spacing w:line="240" w:lineRule="auto"/>
+              <w:rPr>
+                <w:sz w:val="22"/>
+                <w:lang w:val="en-IE"/>
+              </w:rPr>
+            </w:pPr>
+            <w:r>
+              <w:rPr>
+                <w:sz w:val="22"/>
+                <w:lang w:val="en-IE"/>
+              </w:rPr>
+              <w:t>Test No</w:t>
+            </w:r>
+          </w:p>
+        </w:tc>
+        <w:tc>
+          <w:tcPr>
+            <w:tcW w:w="2963" w:type="dxa"/>
+          </w:tcPr>
+          <w:p>
+            <w:pPr>
+              <w:spacing w:line="240" w:lineRule="auto"/>
+              <w:rPr>
+                <w:sz w:val="22"/>
+                <w:lang w:val="en-IE"/>
+              </w:rPr>
+            </w:pPr>
+            <w:r>
+              <w:rPr>
+                <w:sz w:val="22"/>
+                <w:lang w:val="en-IE"/>
+              </w:rPr>
+              <w:t>Description of test case</w:t>
+            </w:r>
+          </w:p>
+        </w:tc>
+        <w:tc>
+          <w:tcPr>
+            <w:tcW w:w="1107" w:type="dxa"/>
+          </w:tcPr>
+          <w:p>
+            <w:pPr>
+              <w:spacing w:line="240" w:lineRule="auto"/>
+              <w:rPr>
+                <w:sz w:val="22"/>
+                <w:lang w:val="en-IE"/>
+              </w:rPr>
+            </w:pPr>
+            <w:r>
+              <w:rPr>
+                <w:sz w:val="22"/>
+                <w:lang w:val="en-IE"/>
+              </w:rPr>
+              <w:t>Input</w:t>
+            </w:r>
+          </w:p>
+        </w:tc>
+        <w:tc>
+          <w:tcPr>
+            <w:tcW w:w="1474" w:type="dxa"/>
+          </w:tcPr>
+          <w:p>
+            <w:pPr>
+              <w:spacing w:line="240" w:lineRule="auto"/>
+              <w:rPr>
+                <w:sz w:val="22"/>
+                <w:lang w:val="en-IE"/>
+              </w:rPr>
+            </w:pPr>
+            <w:r>
+              <w:rPr>
+                <w:sz w:val="22"/>
+                <w:lang w:val="en-IE"/>
+              </w:rPr>
+              <w:t>Expected Output</w:t>
+            </w:r>
+          </w:p>
+        </w:tc>
+        <w:tc>
+          <w:tcPr>
+            <w:tcW w:w="1405" w:type="dxa"/>
+          </w:tcPr>
+          <w:p>
+            <w:pPr>
+              <w:spacing w:line="240" w:lineRule="auto"/>
+              <w:rPr>
+                <w:sz w:val="22"/>
+                <w:lang w:val="en-IE"/>
+              </w:rPr>
+            </w:pPr>
+            <w:r>
+              <w:rPr>
+                <w:sz w:val="22"/>
+                <w:lang w:val="en-IE"/>
+              </w:rPr>
+              <w:t>Actual Output</w:t>
+            </w:r>
+          </w:p>
+        </w:tc>
+        <w:tc>
+          <w:tcPr>
+            <w:tcW w:w="1499" w:type="dxa"/>
+          </w:tcPr>
+          <w:p>
+            <w:pPr>
+              <w:spacing w:line="240" w:lineRule="auto"/>
+              <w:rPr>
+                <w:sz w:val="22"/>
+                <w:lang w:val="en-IE"/>
+              </w:rPr>
+            </w:pPr>
+            <w:r>
+              <w:rPr>
+                <w:sz w:val="22"/>
+                <w:lang w:val="en-IE"/>
+              </w:rPr>
+              <w:t>Comment</w:t>
+            </w:r>
+          </w:p>
+        </w:tc>
+      </w:tr>
+      <w:tr>
+        <w:tc>
+          <w:tcPr>
+            <w:tcW w:w="562" w:type="dxa"/>
+          </w:tcPr>
+          <w:p>
+            <w:pPr>
+              <w:spacing w:line="240" w:lineRule="auto"/>
+              <w:rPr>
+                <w:lang w:val="en-IE"/>
+              </w:rPr>
+            </w:pPr>
+            <w:r>
+              <w:rPr>
+                <w:lang w:val="en-IE"/>
+              </w:rPr>
+              <w:t>1</w:t>
+            </w:r>
+          </w:p>
+        </w:tc>
+        <w:tc>
+          <w:tcPr>
+            <w:tcW w:w="2963" w:type="dxa"/>
+          </w:tcPr>
+          <w:p>
+            <w:pPr>
+              <w:spacing w:line="240" w:lineRule="auto"/>
+              <w:rPr>
+                <w:lang w:val="en-IE"/>
+              </w:rPr>
+            </w:pPr>
+            <w:r>
+              <w:rPr>
+                <w:lang w:val="en-IE"/>
+              </w:rPr>
+              <w:t>Side Navigation</w:t>
+            </w:r>
+          </w:p>
+        </w:tc>
+        <w:tc>
+          <w:tcPr>
+            <w:tcW w:w="1107" w:type="dxa"/>
+          </w:tcPr>
+          <w:p>
+            <w:pPr>
+              <w:spacing w:line="240" w:lineRule="auto"/>
+              <w:rPr>
+                <w:lang w:val="en-IE"/>
+              </w:rPr>
+            </w:pPr>
+            <w:r>
+              <w:rPr>
+                <w:lang w:val="en-IE"/>
+              </w:rPr>
+              <w:t>Allows to go to other parts of the site and access the login/registration/logout</w:t>
+            </w:r>
+          </w:p>
+        </w:tc>
+        <w:tc>
+          <w:tcPr>
+            <w:tcW w:w="1474" w:type="dxa"/>
+          </w:tcPr>
+          <w:p>
+            <w:pPr>
+              <w:spacing w:line="240" w:lineRule="auto"/>
+              <w:rPr>
+                <w:lang w:val="en-IE"/>
+              </w:rPr>
+            </w:pPr>
+            <w:r>
+              <w:rPr>
+                <w:lang w:val="en-IE"/>
+              </w:rPr>
+              <w:t>Allowed register and allow to select admin or user</w:t>
+            </w:r>
+          </w:p>
+        </w:tc>
+        <w:tc>
+          <w:tcPr>
+            <w:tcW w:w="1405" w:type="dxa"/>
+          </w:tcPr>
+          <w:p>
+            <w:pPr>
+              <w:spacing w:line="240" w:lineRule="auto"/>
+              <w:rPr>
+                <w:lang w:val="en-IE"/>
+              </w:rPr>
+            </w:pPr>
+          </w:p>
+        </w:tc>
+        <w:tc>
+          <w:tcPr>
+            <w:tcW w:w="1499" w:type="dxa"/>
+          </w:tcPr>
+          <w:p>
+            <w:pPr>
+              <w:spacing w:line="240" w:lineRule="auto"/>
+              <w:rPr>
+                <w:lang w:val="en-IE"/>
+              </w:rPr>
+            </w:pPr>
+          </w:p>
+        </w:tc>
+      </w:tr>
+      <w:tr>
+        <w:tc>
+          <w:tcPr>
+            <w:tcW w:w="562" w:type="dxa"/>
+          </w:tcPr>
+          <w:p>
+            <w:pPr>
+              <w:spacing w:line="240" w:lineRule="auto"/>
+              <w:rPr>
+                <w:lang w:val="en-IE"/>
+              </w:rPr>
+            </w:pPr>
           </w:p>
         </w:tc>
         <w:tc>
@@ -12875,6 +13330,86 @@
           </w:p>
         </w:tc>
       </w:tr>
+      <w:tr>
+        <w:tc>
+          <w:tcPr>
+            <w:tcW w:w="562" w:type="dxa"/>
+          </w:tcPr>
+          <w:p>
+            <w:pPr>
+              <w:spacing w:line="240" w:lineRule="auto"/>
+              <w:rPr>
+                <w:lang w:val="en-IE"/>
+              </w:rPr>
+            </w:pPr>
+          </w:p>
+        </w:tc>
+        <w:tc>
+          <w:tcPr>
+            <w:tcW w:w="2963" w:type="dxa"/>
+          </w:tcPr>
+          <w:p>
+            <w:pPr>
+              <w:spacing w:line="240" w:lineRule="auto"/>
+              <w:rPr>
+                <w:lang w:val="en-IE"/>
+              </w:rPr>
+            </w:pPr>
+          </w:p>
+        </w:tc>
+        <w:tc>
+          <w:tcPr>
+            <w:tcW w:w="1107" w:type="dxa"/>
+          </w:tcPr>
+          <w:p>
+            <w:pPr>
+              <w:spacing w:line="240" w:lineRule="auto"/>
+              <w:rPr>
+                <w:lang w:val="en-IE"/>
+              </w:rPr>
+            </w:pPr>
+          </w:p>
+        </w:tc>
+        <w:tc>
+          <w:tcPr>
+            <w:tcW w:w="1474" w:type="dxa"/>
+          </w:tcPr>
+          <w:p>
+            <w:pPr>
+              <w:spacing w:line="240" w:lineRule="auto"/>
+              <w:rPr>
+                <w:lang w:val="en-IE"/>
+              </w:rPr>
+            </w:pPr>
+          </w:p>
+        </w:tc>
+        <w:tc>
+          <w:tcPr>
+            <w:tcW w:w="1405" w:type="dxa"/>
+          </w:tcPr>
+          <w:p>
+            <w:pPr>
+              <w:spacing w:line="240" w:lineRule="auto"/>
+              <w:rPr>
+                <w:lang w:val="en-IE"/>
+              </w:rPr>
+            </w:pPr>
+          </w:p>
+        </w:tc>
+        <w:tc>
+          <w:tcPr>
+            <w:tcW w:w="1499" w:type="dxa"/>
+          </w:tcPr>
+          <w:p>
+            <w:pPr>
+              <w:spacing w:line="240" w:lineRule="auto"/>
+              <w:rPr>
+                <w:lang w:val="en-IE"/>
+              </w:rPr>
+            </w:pPr>
+          </w:p>
+        </w:tc>
+      </w:tr>
     </w:tbl>
     <w:p>
       <w:pPr>
@@ -12903,7 +13438,8 @@
           <w:lang w:val="en-IE"/>
         </w:rPr>
       </w:pPr>
-      <w:bookmarkStart w:id="56" w:name="_Toc96009515"/>
+      <w:bookmarkStart w:id="57" w:name="_Toc36624903"/>
+      <w:bookmarkStart w:id="58" w:name="_Toc96009516"/>
       <w:r>
         <w:rPr>
           <w:rFonts w:asciiTheme="majorHAnsi" w:hAnsiTheme="majorHAnsi" w:cstheme="majorBidi"/>
@@ -12912,9 +13448,10 @@
           <w:szCs w:val="22"/>
           <w:lang w:val="en-IE"/>
         </w:rPr>
-        <w:t>Navigation</w:t>
-      </w:r>
-      <w:bookmarkEnd w:id="56"/>
+        <w:t>Calculation</w:t>
+      </w:r>
+      <w:bookmarkEnd w:id="57"/>
+      <w:bookmarkEnd w:id="58"/>
     </w:p>
     <w:p>
       <w:pPr>
@@ -13336,8 +13873,8 @@
           <w:lang w:val="en-IE"/>
         </w:rPr>
       </w:pPr>
-      <w:bookmarkStart w:id="57" w:name="_Toc36624903"/>
-      <w:bookmarkStart w:id="58" w:name="_Toc96009516"/>
+      <w:bookmarkStart w:id="59" w:name="_Toc36624904"/>
+      <w:bookmarkStart w:id="60" w:name="_Toc96009517"/>
       <w:r>
         <w:rPr>
           <w:rFonts w:asciiTheme="majorHAnsi" w:hAnsiTheme="majorHAnsi" w:cstheme="majorBidi"/>
@@ -13346,10 +13883,20 @@
           <w:szCs w:val="22"/>
           <w:lang w:val="en-IE"/>
         </w:rPr>
-        <w:t>Calculation</w:t>
-      </w:r>
-      <w:bookmarkEnd w:id="57"/>
-      <w:bookmarkEnd w:id="58"/>
+        <w:t>CRUD</w:t>
+      </w:r>
+      <w:bookmarkEnd w:id="59"/>
+      <w:bookmarkEnd w:id="60"/>
+      <w:r>
+        <w:rPr>
+          <w:rFonts w:asciiTheme="majorHAnsi" w:hAnsiTheme="majorHAnsi" w:cstheme="majorBidi"/>
+          <w:color w:val="2E74B5" w:themeColor="accent1" w:themeShade="BF"/>
+          <w:sz w:val="22"/>
+          <w:szCs w:val="22"/>
+          <w:lang w:val="en-IE"/>
+        </w:rPr>
+        <w:t xml:space="preserve"> </w:t>
+      </w:r>
     </w:p>
     <w:p>
       <w:pPr>
@@ -13369,8 +13916,8 @@
       </w:tblPr>
       <w:tblGrid>
         <w:gridCol w:w="593"/>
-        <w:gridCol w:w="2951"/>
-        <w:gridCol w:w="1104"/>
+        <w:gridCol w:w="2950"/>
+        <w:gridCol w:w="1105"/>
         <w:gridCol w:w="1471"/>
         <w:gridCol w:w="1401"/>
         <w:gridCol w:w="1496"/>
@@ -13378,7 +13925,7 @@
       <w:tr>
         <w:tc>
           <w:tcPr>
-            <w:tcW w:w="562" w:type="dxa"/>
+            <w:tcW w:w="593" w:type="dxa"/>
           </w:tcPr>
           <w:p>
             <w:pPr>
@@ -13399,7 +13946,7 @@
         </w:tc>
         <w:tc>
           <w:tcPr>
-            <w:tcW w:w="2963" w:type="dxa"/>
+            <w:tcW w:w="2950" w:type="dxa"/>
           </w:tcPr>
           <w:p>
             <w:pPr>
@@ -13420,7 +13967,7 @@
         </w:tc>
         <w:tc>
           <w:tcPr>
-            <w:tcW w:w="1107" w:type="dxa"/>
+            <w:tcW w:w="1105" w:type="dxa"/>
           </w:tcPr>
           <w:p>
             <w:pPr>
@@ -13441,7 +13988,7 @@
         </w:tc>
         <w:tc>
           <w:tcPr>
-            <w:tcW w:w="1474" w:type="dxa"/>
+            <w:tcW w:w="1471" w:type="dxa"/>
           </w:tcPr>
           <w:p>
             <w:pPr>
@@ -13462,7 +14009,7 @@
         </w:tc>
         <w:tc>
           <w:tcPr>
-            <w:tcW w:w="1405" w:type="dxa"/>
+            <w:tcW w:w="1401" w:type="dxa"/>
           </w:tcPr>
           <w:p>
             <w:pPr>
@@ -13483,7 +14030,7 @@
         </w:tc>
         <w:tc>
           <w:tcPr>
-            <w:tcW w:w="1499" w:type="dxa"/>
+            <w:tcW w:w="1496" w:type="dxa"/>
           </w:tcPr>
           <w:p>
             <w:pPr>
@@ -13506,12 +14053,13 @@
       <w:tr>
         <w:tc>
           <w:tcPr>
-            <w:tcW w:w="562" w:type="dxa"/>
+            <w:tcW w:w="593" w:type="dxa"/>
           </w:tcPr>
           <w:p>
             <w:pPr>
               <w:spacing w:line="240" w:lineRule="auto"/>
               <w:rPr>
+                <w:sz w:val="22"/>
                 <w:lang w:val="en-IE"/>
               </w:rPr>
             </w:pPr>
@@ -13519,12 +14067,76 @@
         </w:tc>
         <w:tc>
           <w:tcPr>
-            <w:tcW w:w="2963" w:type="dxa"/>
+            <w:tcW w:w="2950" w:type="dxa"/>
           </w:tcPr>
           <w:p>
             <w:pPr>
               <w:spacing w:line="240" w:lineRule="auto"/>
               <w:rPr>
+                <w:sz w:val="22"/>
+                <w:lang w:val="en-IE"/>
+              </w:rPr>
+            </w:pPr>
+            <w:r>
+              <w:rPr>
+                <w:sz w:val="22"/>
+                <w:lang w:val="en-IE"/>
+              </w:rPr>
+              <w:t>Delete</w:t>
+            </w:r>
+          </w:p>
+        </w:tc>
+        <w:tc>
+          <w:tcPr>
+            <w:tcW w:w="1105" w:type="dxa"/>
+          </w:tcPr>
+          <w:p>
+            <w:pPr>
+              <w:spacing w:line="240" w:lineRule="auto"/>
+              <w:rPr>
+                <w:sz w:val="22"/>
+                <w:lang w:val="en-IE"/>
+              </w:rPr>
+            </w:pPr>
+            <w:r>
+              <w:rPr>
+                <w:sz w:val="22"/>
+                <w:lang w:val="en-IE"/>
+              </w:rPr>
+              <w:t>Delete Button</w:t>
+            </w:r>
+          </w:p>
+        </w:tc>
+        <w:tc>
+          <w:tcPr>
+            <w:tcW w:w="1471" w:type="dxa"/>
+          </w:tcPr>
+          <w:p>
+            <w:pPr>
+              <w:spacing w:line="240" w:lineRule="auto"/>
+              <w:rPr>
+                <w:sz w:val="22"/>
+                <w:lang w:val="en-IE"/>
+              </w:rPr>
+            </w:pPr>
+            <w:r>
+              <w:rPr>
+                <w:sz w:val="22"/>
+                <w:lang w:val="en-IE"/>
+              </w:rPr>
+              <w:t>Allow admins and users to delete posts</w:t>
+            </w:r>
+          </w:p>
+        </w:tc>
+        <w:tc>
+          <w:tcPr>
+            <w:tcW w:w="1401" w:type="dxa"/>
+          </w:tcPr>
+          <w:p>
+            <w:pPr>
+              <w:spacing w:line="240" w:lineRule="auto"/>
+              <w:rPr>
+                <w:sz w:val="22"/>
                 <w:lang w:val="en-IE"/>
               </w:rPr>
             </w:pPr>
@@ -13532,51 +14144,13 @@
         </w:tc>
         <w:tc>
           <w:tcPr>
-            <w:tcW w:w="1107" w:type="dxa"/>
+            <w:tcW w:w="1496" w:type="dxa"/>
           </w:tcPr>
           <w:p>
             <w:pPr>
               <w:spacing w:line="240" w:lineRule="auto"/>
               <w:rPr>
-                <w:lang w:val="en-IE"/>
-              </w:rPr>
-            </w:pPr>
-          </w:p>
-        </w:tc>
-        <w:tc>
-          <w:tcPr>
-            <w:tcW w:w="1474" w:type="dxa"/>
-          </w:tcPr>
-          <w:p>
-            <w:pPr>
-              <w:spacing w:line="240" w:lineRule="auto"/>
-              <w:rPr>
-                <w:lang w:val="en-IE"/>
-              </w:rPr>
-            </w:pPr>
-          </w:p>
-        </w:tc>
-        <w:tc>
-          <w:tcPr>
-            <w:tcW w:w="1405" w:type="dxa"/>
-          </w:tcPr>
-          <w:p>
-            <w:pPr>
-              <w:spacing w:line="240" w:lineRule="auto"/>
-              <w:rPr>
-                <w:lang w:val="en-IE"/>
-              </w:rPr>
-            </w:pPr>
-          </w:p>
-        </w:tc>
-        <w:tc>
-          <w:tcPr>
-            <w:tcW w:w="1499" w:type="dxa"/>
-          </w:tcPr>
-          <w:p>
-            <w:pPr>
-              <w:spacing w:line="240" w:lineRule="auto"/>
-              <w:rPr>
+                <w:sz w:val="22"/>
                 <w:lang w:val="en-IE"/>
               </w:rPr>
             </w:pPr>
@@ -13586,7 +14160,7 @@
       <w:tr>
         <w:tc>
           <w:tcPr>
-            <w:tcW w:w="562" w:type="dxa"/>
+            <w:tcW w:w="593" w:type="dxa"/>
           </w:tcPr>
           <w:p>
             <w:pPr>
@@ -13599,7 +14173,64 @@
         </w:tc>
         <w:tc>
           <w:tcPr>
-            <w:tcW w:w="2963" w:type="dxa"/>
+            <w:tcW w:w="2950" w:type="dxa"/>
+          </w:tcPr>
+          <w:p>
+            <w:pPr>
+              <w:spacing w:line="240" w:lineRule="auto"/>
+              <w:rPr>
+                <w:lang w:val="en-IE"/>
+              </w:rPr>
+            </w:pPr>
+            <w:r>
+              <w:rPr>
+                <w:lang w:val="en-IE"/>
+              </w:rPr>
+              <w:t xml:space="preserve">Create </w:t>
+            </w:r>
+          </w:p>
+        </w:tc>
+        <w:tc>
+          <w:tcPr>
+            <w:tcW w:w="1105" w:type="dxa"/>
+          </w:tcPr>
+          <w:p>
+            <w:pPr>
+              <w:spacing w:line="240" w:lineRule="auto"/>
+              <w:rPr>
+                <w:lang w:val="en-IE"/>
+              </w:rPr>
+            </w:pPr>
+            <w:r>
+              <w:rPr>
+                <w:lang w:val="en-IE"/>
+              </w:rPr>
+              <w:t>Create Button</w:t>
+            </w:r>
+          </w:p>
+        </w:tc>
+        <w:tc>
+          <w:tcPr>
+            <w:tcW w:w="1471" w:type="dxa"/>
+          </w:tcPr>
+          <w:p>
+            <w:pPr>
+              <w:spacing w:line="240" w:lineRule="auto"/>
+              <w:rPr>
+                <w:lang w:val="en-IE"/>
+              </w:rPr>
+            </w:pPr>
+            <w:r>
+              <w:rPr>
+                <w:lang w:val="en-IE"/>
+              </w:rPr>
+              <w:t xml:space="preserve">Allows The user to add </w:t>
+            </w:r>
+          </w:p>
+        </w:tc>
+        <w:tc>
+          <w:tcPr>
+            <w:tcW w:w="1401" w:type="dxa"/>
           </w:tcPr>
           <w:p>
             <w:pPr>
@@ -13612,46 +14243,7 @@
         </w:tc>
         <w:tc>
           <w:tcPr>
-            <w:tcW w:w="1107" w:type="dxa"/>
-          </w:tcPr>
-          <w:p>
-            <w:pPr>
-              <w:spacing w:line="240" w:lineRule="auto"/>
-              <w:rPr>
-                <w:lang w:val="en-IE"/>
-              </w:rPr>
-            </w:pPr>
-          </w:p>
-        </w:tc>
-        <w:tc>
-          <w:tcPr>
-            <w:tcW w:w="1474" w:type="dxa"/>
-          </w:tcPr>
-          <w:p>
-            <w:pPr>
-              <w:spacing w:line="240" w:lineRule="auto"/>
-              <w:rPr>
-                <w:lang w:val="en-IE"/>
-              </w:rPr>
-            </w:pPr>
-          </w:p>
-        </w:tc>
-        <w:tc>
-          <w:tcPr>
-            <w:tcW w:w="1405" w:type="dxa"/>
-          </w:tcPr>
-          <w:p>
-            <w:pPr>
-              <w:spacing w:line="240" w:lineRule="auto"/>
-              <w:rPr>
-                <w:lang w:val="en-IE"/>
-              </w:rPr>
-            </w:pPr>
-          </w:p>
-        </w:tc>
-        <w:tc>
-          <w:tcPr>
-            <w:tcW w:w="1499" w:type="dxa"/>
+            <w:tcW w:w="1496" w:type="dxa"/>
           </w:tcPr>
           <w:p>
             <w:pPr>
@@ -13666,7 +14258,7 @@
       <w:tr>
         <w:tc>
           <w:tcPr>
-            <w:tcW w:w="562" w:type="dxa"/>
+            <w:tcW w:w="593" w:type="dxa"/>
           </w:tcPr>
           <w:p>
             <w:pPr>
@@ -13679,7 +14271,76 @@
         </w:tc>
         <w:tc>
           <w:tcPr>
-            <w:tcW w:w="2963" w:type="dxa"/>
+            <w:tcW w:w="2950" w:type="dxa"/>
+          </w:tcPr>
+          <w:p>
+            <w:pPr>
+              <w:spacing w:line="240" w:lineRule="auto"/>
+              <w:rPr>
+                <w:lang w:val="en-IE"/>
+              </w:rPr>
+            </w:pPr>
+            <w:r>
+              <w:rPr>
+                <w:lang w:val="en-IE"/>
+              </w:rPr>
+              <w:t>Read</w:t>
+            </w:r>
+          </w:p>
+        </w:tc>
+        <w:tc>
+          <w:tcPr>
+            <w:tcW w:w="1105" w:type="dxa"/>
+          </w:tcPr>
+          <w:p>
+            <w:pPr>
+              <w:spacing w:line="240" w:lineRule="auto"/>
+              <w:rPr>
+                <w:lang w:val="en-IE"/>
+              </w:rPr>
+            </w:pPr>
+            <w:r>
+              <w:rPr>
+                <w:lang w:val="en-IE"/>
+              </w:rPr>
+              <w:t xml:space="preserve">Play </w:t>
+            </w:r>
+            <w:r>
+              <w:rPr>
+                <w:lang w:val="en-IE"/>
+              </w:rPr>
+              <w:t>Button</w:t>
+            </w:r>
+          </w:p>
+        </w:tc>
+        <w:tc>
+          <w:tcPr>
+            <w:tcW w:w="1471" w:type="dxa"/>
+          </w:tcPr>
+          <w:p>
+            <w:pPr>
+              <w:spacing w:line="240" w:lineRule="auto"/>
+              <w:rPr>
+                <w:lang w:val="en-IE"/>
+              </w:rPr>
+            </w:pPr>
+            <w:r>
+              <w:rPr>
+                <w:lang w:val="en-IE"/>
+              </w:rPr>
+              <w:t xml:space="preserve">Allows the user to </w:t>
+            </w:r>
+            <w:r>
+              <w:rPr>
+                <w:lang w:val="en-IE"/>
+              </w:rPr>
+              <w:t>play the music</w:t>
+            </w:r>
+          </w:p>
+        </w:tc>
+        <w:tc>
+          <w:tcPr>
+            <w:tcW w:w="1401" w:type="dxa"/>
           </w:tcPr>
           <w:p>
             <w:pPr>
@@ -13692,331 +14353,7 @@
         </w:tc>
         <w:tc>
           <w:tcPr>
-            <w:tcW w:w="1107" w:type="dxa"/>
-          </w:tcPr>
-          <w:p>
-            <w:pPr>
-              <w:spacing w:line="240" w:lineRule="auto"/>
-              <w:rPr>
-                <w:lang w:val="en-IE"/>
-              </w:rPr>
-            </w:pPr>
-          </w:p>
-        </w:tc>
-        <w:tc>
-          <w:tcPr>
-            <w:tcW w:w="1474" w:type="dxa"/>
-          </w:tcPr>
-          <w:p>
-            <w:pPr>
-              <w:spacing w:line="240" w:lineRule="auto"/>
-              <w:rPr>
-                <w:lang w:val="en-IE"/>
-              </w:rPr>
-            </w:pPr>
-          </w:p>
-        </w:tc>
-        <w:tc>
-          <w:tcPr>
-            <w:tcW w:w="1405" w:type="dxa"/>
-          </w:tcPr>
-          <w:p>
-            <w:pPr>
-              <w:spacing w:line="240" w:lineRule="auto"/>
-              <w:rPr>
-                <w:lang w:val="en-IE"/>
-              </w:rPr>
-            </w:pPr>
-          </w:p>
-        </w:tc>
-        <w:tc>
-          <w:tcPr>
-            <w:tcW w:w="1499" w:type="dxa"/>
-          </w:tcPr>
-          <w:p>
-            <w:pPr>
-              <w:spacing w:line="240" w:lineRule="auto"/>
-              <w:rPr>
-                <w:lang w:val="en-IE"/>
-              </w:rPr>
-            </w:pPr>
-          </w:p>
-        </w:tc>
-      </w:tr>
-    </w:tbl>
-    <w:p>
-      <w:pPr>
-        <w:spacing w:after="160" w:line="259" w:lineRule="auto"/>
-        <w:rPr>
-          <w:sz w:val="22"/>
-          <w:szCs w:val="22"/>
-          <w:lang w:val="en-IE"/>
-        </w:rPr>
-      </w:pPr>
-    </w:p>
-    <w:p>
-      <w:pPr>
-        <w:numPr>
-          <w:ilvl w:val="2"/>
-          <w:numId w:val="20"/>
-        </w:numPr>
-        <w:spacing w:after="160" w:line="259" w:lineRule="auto"/>
-        <w:ind w:left="720"/>
-        <w:outlineLvl w:val="2"/>
-        <w:rPr>
-          <w:rFonts w:asciiTheme="majorHAnsi" w:hAnsiTheme="majorHAnsi" w:cstheme="majorBidi"/>
-          <w:color w:val="2E74B5" w:themeColor="accent1" w:themeShade="BF"/>
-          <w:sz w:val="22"/>
-          <w:szCs w:val="22"/>
-          <w:lang w:val="en-IE"/>
-        </w:rPr>
-      </w:pPr>
-      <w:bookmarkStart w:id="59" w:name="_Toc36624904"/>
-      <w:bookmarkStart w:id="60" w:name="_Toc96009517"/>
-      <w:r>
-        <w:rPr>
-          <w:rFonts w:asciiTheme="majorHAnsi" w:hAnsiTheme="majorHAnsi" w:cstheme="majorBidi"/>
-          <w:color w:val="2E74B5" w:themeColor="accent1" w:themeShade="BF"/>
-          <w:sz w:val="22"/>
-          <w:szCs w:val="22"/>
-          <w:lang w:val="en-IE"/>
-        </w:rPr>
-        <w:t>CRUD</w:t>
-      </w:r>
-      <w:bookmarkEnd w:id="59"/>
-      <w:bookmarkEnd w:id="60"/>
-      <w:r>
-        <w:rPr>
-          <w:rFonts w:asciiTheme="majorHAnsi" w:hAnsiTheme="majorHAnsi" w:cstheme="majorBidi"/>
-          <w:color w:val="2E74B5" w:themeColor="accent1" w:themeShade="BF"/>
-          <w:sz w:val="22"/>
-          <w:szCs w:val="22"/>
-          <w:lang w:val="en-IE"/>
-        </w:rPr>
-        <w:t xml:space="preserve"> </w:t>
-      </w:r>
-    </w:p>
-    <w:p>
-      <w:pPr>
-        <w:spacing w:after="160" w:line="259" w:lineRule="auto"/>
-        <w:rPr>
-          <w:sz w:val="22"/>
-          <w:szCs w:val="22"/>
-          <w:lang w:val="en-IE"/>
-        </w:rPr>
-      </w:pPr>
-    </w:p>
-    <w:tbl>
-      <w:tblPr>
-        <w:tblStyle w:val="TableGrid1"/>
-        <w:tblW w:w="0" w:type="auto"/>
-        <w:tblLook w:val="04A0" w:firstRow="1" w:lastRow="0" w:firstColumn="1" w:lastColumn="0" w:noHBand="0" w:noVBand="1"/>
-      </w:tblPr>
-      <w:tblGrid>
-        <w:gridCol w:w="593"/>
-        <w:gridCol w:w="2951"/>
-        <w:gridCol w:w="1104"/>
-        <w:gridCol w:w="1471"/>
-        <w:gridCol w:w="1401"/>
-        <w:gridCol w:w="1496"/>
-      </w:tblGrid>
-      <w:tr>
-        <w:tc>
-          <w:tcPr>
-            <w:tcW w:w="562" w:type="dxa"/>
-          </w:tcPr>
-          <w:p>
-            <w:pPr>
-              <w:spacing w:line="240" w:lineRule="auto"/>
-              <w:rPr>
-                <w:sz w:val="22"/>
-                <w:lang w:val="en-IE"/>
-              </w:rPr>
-            </w:pPr>
-            <w:r>
-              <w:rPr>
-                <w:sz w:val="22"/>
-                <w:lang w:val="en-IE"/>
-              </w:rPr>
-              <w:t>Test No</w:t>
-            </w:r>
-          </w:p>
-        </w:tc>
-        <w:tc>
-          <w:tcPr>
-            <w:tcW w:w="2963" w:type="dxa"/>
-          </w:tcPr>
-          <w:p>
-            <w:pPr>
-              <w:spacing w:line="240" w:lineRule="auto"/>
-              <w:rPr>
-                <w:sz w:val="22"/>
-                <w:lang w:val="en-IE"/>
-              </w:rPr>
-            </w:pPr>
-            <w:r>
-              <w:rPr>
-                <w:sz w:val="22"/>
-                <w:lang w:val="en-IE"/>
-              </w:rPr>
-              <w:t>Description of test case</w:t>
-            </w:r>
-          </w:p>
-        </w:tc>
-        <w:tc>
-          <w:tcPr>
-            <w:tcW w:w="1107" w:type="dxa"/>
-          </w:tcPr>
-          <w:p>
-            <w:pPr>
-              <w:spacing w:line="240" w:lineRule="auto"/>
-              <w:rPr>
-                <w:sz w:val="22"/>
-                <w:lang w:val="en-IE"/>
-              </w:rPr>
-            </w:pPr>
-            <w:r>
-              <w:rPr>
-                <w:sz w:val="22"/>
-                <w:lang w:val="en-IE"/>
-              </w:rPr>
-              <w:t>Input</w:t>
-            </w:r>
-          </w:p>
-        </w:tc>
-        <w:tc>
-          <w:tcPr>
-            <w:tcW w:w="1474" w:type="dxa"/>
-          </w:tcPr>
-          <w:p>
-            <w:pPr>
-              <w:spacing w:line="240" w:lineRule="auto"/>
-              <w:rPr>
-                <w:sz w:val="22"/>
-                <w:lang w:val="en-IE"/>
-              </w:rPr>
-            </w:pPr>
-            <w:r>
-              <w:rPr>
-                <w:sz w:val="22"/>
-                <w:lang w:val="en-IE"/>
-              </w:rPr>
-              <w:t>Expected Output</w:t>
-            </w:r>
-          </w:p>
-        </w:tc>
-        <w:tc>
-          <w:tcPr>
-            <w:tcW w:w="1405" w:type="dxa"/>
-          </w:tcPr>
-          <w:p>
-            <w:pPr>
-              <w:spacing w:line="240" w:lineRule="auto"/>
-              <w:rPr>
-                <w:sz w:val="22"/>
-                <w:lang w:val="en-IE"/>
-              </w:rPr>
-            </w:pPr>
-            <w:r>
-              <w:rPr>
-                <w:sz w:val="22"/>
-                <w:lang w:val="en-IE"/>
-              </w:rPr>
-              <w:t>Actual Output</w:t>
-            </w:r>
-          </w:p>
-        </w:tc>
-        <w:tc>
-          <w:tcPr>
-            <w:tcW w:w="1499" w:type="dxa"/>
-          </w:tcPr>
-          <w:p>
-            <w:pPr>
-              <w:spacing w:line="240" w:lineRule="auto"/>
-              <w:rPr>
-                <w:sz w:val="22"/>
-                <w:lang w:val="en-IE"/>
-              </w:rPr>
-            </w:pPr>
-            <w:r>
-              <w:rPr>
-                <w:sz w:val="22"/>
-                <w:lang w:val="en-IE"/>
-              </w:rPr>
-              <w:t>Comment</w:t>
-            </w:r>
-          </w:p>
-        </w:tc>
-      </w:tr>
-      <w:tr>
-        <w:tc>
-          <w:tcPr>
-            <w:tcW w:w="562" w:type="dxa"/>
-          </w:tcPr>
-          <w:p>
-            <w:pPr>
-              <w:spacing w:line="240" w:lineRule="auto"/>
-              <w:rPr>
-                <w:lang w:val="en-IE"/>
-              </w:rPr>
-            </w:pPr>
-          </w:p>
-        </w:tc>
-        <w:tc>
-          <w:tcPr>
-            <w:tcW w:w="2963" w:type="dxa"/>
-          </w:tcPr>
-          <w:p>
-            <w:pPr>
-              <w:spacing w:line="240" w:lineRule="auto"/>
-              <w:rPr>
-                <w:lang w:val="en-IE"/>
-              </w:rPr>
-            </w:pPr>
-          </w:p>
-        </w:tc>
-        <w:tc>
-          <w:tcPr>
-            <w:tcW w:w="1107" w:type="dxa"/>
-          </w:tcPr>
-          <w:p>
-            <w:pPr>
-              <w:spacing w:line="240" w:lineRule="auto"/>
-              <w:rPr>
-                <w:lang w:val="en-IE"/>
-              </w:rPr>
-            </w:pPr>
-          </w:p>
-        </w:tc>
-        <w:tc>
-          <w:tcPr>
-            <w:tcW w:w="1474" w:type="dxa"/>
-          </w:tcPr>
-          <w:p>
-            <w:pPr>
-              <w:spacing w:line="240" w:lineRule="auto"/>
-              <w:rPr>
-                <w:lang w:val="en-IE"/>
-              </w:rPr>
-            </w:pPr>
-          </w:p>
-        </w:tc>
-        <w:tc>
-          <w:tcPr>
-            <w:tcW w:w="1405" w:type="dxa"/>
-          </w:tcPr>
-          <w:p>
-            <w:pPr>
-              <w:spacing w:line="240" w:lineRule="auto"/>
-              <w:rPr>
-                <w:lang w:val="en-IE"/>
-              </w:rPr>
-            </w:pPr>
-          </w:p>
-        </w:tc>
-        <w:tc>
-          <w:tcPr>
-            <w:tcW w:w="1499" w:type="dxa"/>
+            <w:tcW w:w="1496" w:type="dxa"/>
           </w:tcPr>
           <w:p>
             <w:pPr>
@@ -14031,7 +14368,7 @@
       <w:tr>
         <w:tc>
           <w:tcPr>
-            <w:tcW w:w="562" w:type="dxa"/>
+            <w:tcW w:w="593" w:type="dxa"/>
           </w:tcPr>
           <w:p>
             <w:pPr>
@@ -14044,7 +14381,66 @@
         </w:tc>
         <w:tc>
           <w:tcPr>
-            <w:tcW w:w="2963" w:type="dxa"/>
+            <w:tcW w:w="2950" w:type="dxa"/>
+          </w:tcPr>
+          <w:p>
+            <w:pPr>
+              <w:spacing w:line="240" w:lineRule="auto"/>
+              <w:rPr>
+                <w:lang w:val="en-IE"/>
+              </w:rPr>
+            </w:pPr>
+            <w:r>
+              <w:rPr>
+                <w:lang w:val="en-IE"/>
+              </w:rPr>
+              <w:t>Update</w:t>
+            </w:r>
+          </w:p>
+        </w:tc>
+        <w:tc>
+          <w:tcPr>
+            <w:tcW w:w="1105" w:type="dxa"/>
+          </w:tcPr>
+          <w:p>
+            <w:pPr>
+              <w:spacing w:line="240" w:lineRule="auto"/>
+              <w:rPr>
+                <w:lang w:val="en-IE"/>
+              </w:rPr>
+            </w:pPr>
+            <w:r>
+              <w:rPr>
+                <w:lang w:val="en-IE"/>
+              </w:rPr>
+              <w:t>Edit Button</w:t>
+            </w:r>
+          </w:p>
+        </w:tc>
+        <w:tc>
+          <w:tcPr>
+            <w:tcW w:w="1471" w:type="dxa"/>
+          </w:tcPr>
+          <w:p>
+            <w:pPr>
+              <w:spacing w:line="240" w:lineRule="auto"/>
+              <w:rPr>
+                <w:lang w:val="en-IE"/>
+              </w:rPr>
+            </w:pPr>
+            <w:r>
+              <w:rPr>
+                <w:lang w:val="en-IE"/>
+              </w:rPr>
+              <w:t>Edit allows the user to change the name.</w:t>
+            </w:r>
+            <w:bookmarkStart w:id="61" w:name="_GoBack"/>
+            <w:bookmarkEnd w:id="61"/>
+          </w:p>
+        </w:tc>
+        <w:tc>
+          <w:tcPr>
+            <w:tcW w:w="1401" w:type="dxa"/>
           </w:tcPr>
           <w:p>
             <w:pPr>
@@ -14057,126 +14453,7 @@
         </w:tc>
         <w:tc>
           <w:tcPr>
-            <w:tcW w:w="1107" w:type="dxa"/>
-          </w:tcPr>
-          <w:p>
-            <w:pPr>
-              <w:spacing w:line="240" w:lineRule="auto"/>
-              <w:rPr>
-                <w:lang w:val="en-IE"/>
-              </w:rPr>
-            </w:pPr>
-          </w:p>
-        </w:tc>
-        <w:tc>
-          <w:tcPr>
-            <w:tcW w:w="1474" w:type="dxa"/>
-          </w:tcPr>
-          <w:p>
-            <w:pPr>
-              <w:spacing w:line="240" w:lineRule="auto"/>
-              <w:rPr>
-                <w:lang w:val="en-IE"/>
-              </w:rPr>
-            </w:pPr>
-          </w:p>
-        </w:tc>
-        <w:tc>
-          <w:tcPr>
-            <w:tcW w:w="1405" w:type="dxa"/>
-          </w:tcPr>
-          <w:p>
-            <w:pPr>
-              <w:spacing w:line="240" w:lineRule="auto"/>
-              <w:rPr>
-                <w:lang w:val="en-IE"/>
-              </w:rPr>
-            </w:pPr>
-          </w:p>
-        </w:tc>
-        <w:tc>
-          <w:tcPr>
-            <w:tcW w:w="1499" w:type="dxa"/>
-          </w:tcPr>
-          <w:p>
-            <w:pPr>
-              <w:spacing w:line="240" w:lineRule="auto"/>
-              <w:rPr>
-                <w:lang w:val="en-IE"/>
-              </w:rPr>
-            </w:pPr>
-          </w:p>
-        </w:tc>
-      </w:tr>
-      <w:tr>
-        <w:tc>
-          <w:tcPr>
-            <w:tcW w:w="562" w:type="dxa"/>
-          </w:tcPr>
-          <w:p>
-            <w:pPr>
-              <w:spacing w:line="240" w:lineRule="auto"/>
-              <w:rPr>
-                <w:lang w:val="en-IE"/>
-              </w:rPr>
-            </w:pPr>
-          </w:p>
-        </w:tc>
-        <w:tc>
-          <w:tcPr>
-            <w:tcW w:w="2963" w:type="dxa"/>
-          </w:tcPr>
-          <w:p>
-            <w:pPr>
-              <w:spacing w:line="240" w:lineRule="auto"/>
-              <w:rPr>
-                <w:lang w:val="en-IE"/>
-              </w:rPr>
-            </w:pPr>
-          </w:p>
-        </w:tc>
-        <w:tc>
-          <w:tcPr>
-            <w:tcW w:w="1107" w:type="dxa"/>
-          </w:tcPr>
-          <w:p>
-            <w:pPr>
-              <w:spacing w:line="240" w:lineRule="auto"/>
-              <w:rPr>
-                <w:lang w:val="en-IE"/>
-              </w:rPr>
-            </w:pPr>
-          </w:p>
-        </w:tc>
-        <w:tc>
-          <w:tcPr>
-            <w:tcW w:w="1474" w:type="dxa"/>
-          </w:tcPr>
-          <w:p>
-            <w:pPr>
-              <w:spacing w:line="240" w:lineRule="auto"/>
-              <w:rPr>
-                <w:lang w:val="en-IE"/>
-              </w:rPr>
-            </w:pPr>
-          </w:p>
-        </w:tc>
-        <w:tc>
-          <w:tcPr>
-            <w:tcW w:w="1405" w:type="dxa"/>
-          </w:tcPr>
-          <w:p>
-            <w:pPr>
-              <w:spacing w:line="240" w:lineRule="auto"/>
-              <w:rPr>
-                <w:lang w:val="en-IE"/>
-              </w:rPr>
-            </w:pPr>
-          </w:p>
-        </w:tc>
-        <w:tc>
-          <w:tcPr>
-            <w:tcW w:w="1499" w:type="dxa"/>
+            <w:tcW w:w="1496" w:type="dxa"/>
           </w:tcPr>
           <w:p>
             <w:pPr>
@@ -14223,11 +14500,11 @@
       <w:pPr>
         <w:pStyle w:val="Heading3"/>
       </w:pPr>
-      <w:bookmarkStart w:id="61" w:name="_Toc96009518"/>
+      <w:bookmarkStart w:id="62" w:name="_Toc96009518"/>
       <w:r>
         <w:t>Discussion of Functional Testing Results</w:t>
       </w:r>
-      <w:bookmarkEnd w:id="61"/>
+      <w:bookmarkEnd w:id="62"/>
     </w:p>
     <w:p>
       <w:r>
@@ -14263,8 +14540,8 @@
           <w:lang w:val="en-IE"/>
         </w:rPr>
       </w:pPr>
-      <w:bookmarkStart w:id="62" w:name="_Toc36624906"/>
-      <w:bookmarkStart w:id="63" w:name="_Toc96009519"/>
+      <w:bookmarkStart w:id="63" w:name="_Toc36624906"/>
+      <w:bookmarkStart w:id="64" w:name="_Toc96009519"/>
       <w:r>
         <w:rPr>
           <w:rFonts w:asciiTheme="majorHAnsi" w:eastAsiaTheme="majorEastAsia" w:hAnsiTheme="majorHAnsi" w:cstheme="majorBidi"/>
@@ -14275,8 +14552,8 @@
         </w:rPr>
         <w:t>User Testing</w:t>
       </w:r>
-      <w:bookmarkEnd w:id="62"/>
       <w:bookmarkEnd w:id="63"/>
+      <w:bookmarkEnd w:id="64"/>
     </w:p>
     <w:p>
       <w:pPr>
@@ -14317,8 +14594,8 @@
           <w:lang w:val="en-IE"/>
         </w:rPr>
       </w:pPr>
-      <w:bookmarkStart w:id="64" w:name="_Toc36624907"/>
-      <w:bookmarkStart w:id="65" w:name="_Toc96009520"/>
+      <w:bookmarkStart w:id="65" w:name="_Toc36624907"/>
+      <w:bookmarkStart w:id="66" w:name="_Toc96009520"/>
       <w:r>
         <w:rPr>
           <w:rFonts w:asciiTheme="majorHAnsi" w:eastAsiaTheme="majorEastAsia" w:hAnsiTheme="majorHAnsi" w:cstheme="majorBidi"/>
@@ -14329,8 +14606,8 @@
         </w:rPr>
         <w:t>Conclusion</w:t>
       </w:r>
-      <w:bookmarkEnd w:id="64"/>
       <w:bookmarkEnd w:id="65"/>
+      <w:bookmarkEnd w:id="66"/>
     </w:p>
     <w:p>
       <w:r>
@@ -14346,14 +14623,14 @@
         <w:spacing w:line="259" w:lineRule="auto"/>
         <w:ind w:left="432"/>
       </w:pPr>
-      <w:bookmarkStart w:id="66" w:name="_Toc36624908"/>
-      <w:bookmarkStart w:id="67" w:name="_Toc96009521"/>
+      <w:bookmarkStart w:id="67" w:name="_Toc36624908"/>
+      <w:bookmarkStart w:id="68" w:name="_Toc96009521"/>
       <w:r>
         <w:lastRenderedPageBreak/>
         <w:t>Project Management</w:t>
       </w:r>
-      <w:bookmarkEnd w:id="66"/>
       <w:bookmarkEnd w:id="67"/>
+      <w:bookmarkEnd w:id="68"/>
     </w:p>
     <w:p/>
     <w:p>
@@ -14362,13 +14639,13 @@
         <w:spacing w:line="259" w:lineRule="auto"/>
         <w:ind w:left="576"/>
       </w:pPr>
-      <w:bookmarkStart w:id="68" w:name="_Toc36624909"/>
-      <w:bookmarkStart w:id="69" w:name="_Toc96009522"/>
+      <w:bookmarkStart w:id="69" w:name="_Toc36624909"/>
+      <w:bookmarkStart w:id="70" w:name="_Toc96009522"/>
       <w:r>
         <w:t>Introduction</w:t>
       </w:r>
-      <w:bookmarkEnd w:id="68"/>
       <w:bookmarkEnd w:id="69"/>
+      <w:bookmarkEnd w:id="70"/>
     </w:p>
     <w:p/>
     <w:p>
@@ -14383,14 +14660,14 @@
         </w:rPr>
         <w:t xml:space="preserve">This chapter describes how the project was managed.  It shows the phases of the project, going from the project idea through the </w:t>
       </w:r>
-      <w:bookmarkStart w:id="70" w:name="_Hlk34212316"/>
+      <w:bookmarkStart w:id="71" w:name="_Hlk34212316"/>
       <w:r>
         <w:rPr>
           <w:color w:val="7F7F7F" w:themeColor="text1" w:themeTint="80"/>
         </w:rPr>
         <w:t xml:space="preserve">requirements gathering, the specification for the project, the design, implementation and testing </w:t>
       </w:r>
-      <w:bookmarkEnd w:id="70"/>
+      <w:bookmarkEnd w:id="71"/>
       <w:r>
         <w:rPr>
           <w:color w:val="7F7F7F" w:themeColor="text1" w:themeTint="80"/>
@@ -14432,13 +14709,13 @@
         <w:spacing w:line="259" w:lineRule="auto"/>
         <w:ind w:left="576"/>
       </w:pPr>
-      <w:bookmarkStart w:id="71" w:name="_Toc36624910"/>
-      <w:bookmarkStart w:id="72" w:name="_Toc96009523"/>
+      <w:bookmarkStart w:id="72" w:name="_Toc36624910"/>
+      <w:bookmarkStart w:id="73" w:name="_Toc96009523"/>
       <w:r>
         <w:t>Project Phases</w:t>
       </w:r>
-      <w:bookmarkEnd w:id="71"/>
       <w:bookmarkEnd w:id="72"/>
+      <w:bookmarkEnd w:id="73"/>
     </w:p>
     <w:p/>
     <w:p>
@@ -14453,13 +14730,13 @@
         <w:spacing w:after="160" w:line="259" w:lineRule="auto"/>
         <w:ind w:left="720"/>
       </w:pPr>
-      <w:bookmarkStart w:id="73" w:name="_Toc36624912"/>
-      <w:bookmarkStart w:id="74" w:name="_Toc96009524"/>
+      <w:bookmarkStart w:id="74" w:name="_Toc36624912"/>
+      <w:bookmarkStart w:id="75" w:name="_Toc96009524"/>
       <w:r>
         <w:t>Requirements</w:t>
       </w:r>
-      <w:bookmarkEnd w:id="73"/>
       <w:bookmarkEnd w:id="74"/>
+      <w:bookmarkEnd w:id="75"/>
       <w:r>
         <w:t xml:space="preserve"> </w:t>
       </w:r>
@@ -14629,13 +14906,13 @@
         <w:spacing w:after="160" w:line="259" w:lineRule="auto"/>
         <w:ind w:left="720"/>
       </w:pPr>
-      <w:bookmarkStart w:id="75" w:name="_Toc36624913"/>
-      <w:bookmarkStart w:id="76" w:name="_Toc96009525"/>
+      <w:bookmarkStart w:id="76" w:name="_Toc36624913"/>
+      <w:bookmarkStart w:id="77" w:name="_Toc96009525"/>
       <w:r>
         <w:t>Design</w:t>
       </w:r>
-      <w:bookmarkEnd w:id="75"/>
       <w:bookmarkEnd w:id="76"/>
+      <w:bookmarkEnd w:id="77"/>
     </w:p>
     <w:p>
       <w:pPr>
@@ -14680,13 +14957,13 @@
         <w:spacing w:after="160" w:line="259" w:lineRule="auto"/>
         <w:ind w:left="720"/>
       </w:pPr>
-      <w:bookmarkStart w:id="77" w:name="_Toc36624914"/>
-      <w:bookmarkStart w:id="78" w:name="_Toc96009526"/>
+      <w:bookmarkStart w:id="78" w:name="_Toc36624914"/>
+      <w:bookmarkStart w:id="79" w:name="_Toc96009526"/>
       <w:r>
         <w:t>Implementation</w:t>
       </w:r>
-      <w:bookmarkEnd w:id="77"/>
       <w:bookmarkEnd w:id="78"/>
+      <w:bookmarkEnd w:id="79"/>
       <w:r>
         <w:t xml:space="preserve"> </w:t>
       </w:r>
@@ -14740,15 +15017,14 @@
         <w:spacing w:after="160" w:line="259" w:lineRule="auto"/>
         <w:ind w:left="720"/>
       </w:pPr>
-      <w:bookmarkStart w:id="79" w:name="_Toc36624915"/>
-      <w:bookmarkStart w:id="80" w:name="_Toc96009527"/>
+      <w:bookmarkStart w:id="80" w:name="_Toc36624915"/>
+      <w:bookmarkStart w:id="81" w:name="_Toc96009527"/>
       <w:r>
         <w:t>Testing</w:t>
       </w:r>
-      <w:bookmarkEnd w:id="79"/>
       <w:bookmarkEnd w:id="80"/>
-    </w:p>
-    <w:p/>
+      <w:bookmarkEnd w:id="81"/>
+    </w:p>
     <w:p>
       <w:pPr>
         <w:pStyle w:val="Heading2"/>
@@ -14765,13 +15041,13 @@
         <w:spacing w:line="259" w:lineRule="auto"/>
         <w:ind w:left="576"/>
       </w:pPr>
-      <w:bookmarkStart w:id="81" w:name="_Toc36624921"/>
-      <w:bookmarkStart w:id="82" w:name="_Toc96009528"/>
+      <w:bookmarkStart w:id="82" w:name="_Toc36624921"/>
+      <w:bookmarkStart w:id="83" w:name="_Toc96009528"/>
       <w:r>
         <w:t>SCRUM Methodology</w:t>
       </w:r>
-      <w:bookmarkEnd w:id="81"/>
       <w:bookmarkEnd w:id="82"/>
+      <w:bookmarkEnd w:id="83"/>
       <w:r>
         <w:t xml:space="preserve"> (OPTIONAL)</w:t>
       </w:r>
@@ -14790,13 +15066,13 @@
         <w:spacing w:line="259" w:lineRule="auto"/>
         <w:ind w:left="576"/>
       </w:pPr>
-      <w:bookmarkStart w:id="83" w:name="_Toc36624922"/>
-      <w:bookmarkStart w:id="84" w:name="_Toc96009529"/>
+      <w:bookmarkStart w:id="84" w:name="_Toc36624922"/>
+      <w:bookmarkStart w:id="85" w:name="_Toc96009529"/>
       <w:r>
         <w:t>Project Management Tools</w:t>
       </w:r>
-      <w:bookmarkEnd w:id="83"/>
       <w:bookmarkEnd w:id="84"/>
+      <w:bookmarkEnd w:id="85"/>
     </w:p>
     <w:p/>
     <w:p>
@@ -14805,7 +15081,7 @@
         <w:spacing w:after="160" w:line="259" w:lineRule="auto"/>
         <w:ind w:left="720"/>
       </w:pPr>
-      <w:bookmarkStart w:id="85" w:name="_Toc96009530"/>
+      <w:bookmarkStart w:id="86" w:name="_Toc96009530"/>
       <w:proofErr w:type="spellStart"/>
       <w:r>
         <w:t>Github</w:t>
@@ -14814,7 +15090,7 @@
       <w:r>
         <w:t xml:space="preserve"> Project</w:t>
       </w:r>
-      <w:bookmarkEnd w:id="85"/>
+      <w:bookmarkEnd w:id="86"/>
     </w:p>
     <w:p>
       <w:r>
@@ -14903,13 +15179,13 @@
         <w:spacing w:after="160" w:line="259" w:lineRule="auto"/>
         <w:ind w:left="720"/>
       </w:pPr>
-      <w:bookmarkStart w:id="86" w:name="_Toc36624924"/>
-      <w:bookmarkStart w:id="87" w:name="_Toc96009531"/>
+      <w:bookmarkStart w:id="87" w:name="_Toc36624924"/>
+      <w:bookmarkStart w:id="88" w:name="_Toc96009531"/>
       <w:r>
         <w:t>GitHub</w:t>
       </w:r>
-      <w:bookmarkEnd w:id="86"/>
       <w:bookmarkEnd w:id="87"/>
+      <w:bookmarkEnd w:id="88"/>
     </w:p>
     <w:p>
       <w:pPr>
@@ -14977,8 +15253,6 @@
       <w:r>
         <w:t>of making the project and can be used by others to change and add their work from anywhere and can help when people are in a different locations.</w:t>
       </w:r>
-      <w:bookmarkStart w:id="88" w:name="_GoBack"/>
-      <w:bookmarkEnd w:id="88"/>
     </w:p>
     <w:p/>
     <w:p>
@@ -20706,21 +20980,6 @@
 </file>
 
 <file path=customXml/item1.xml><?xml version="1.0" encoding="utf-8"?>
-<?mso-contentType ?>
-<FormTemplates xmlns="http://schemas.microsoft.com/sharepoint/v3/contenttype/forms">
-  <Display>DocumentLibraryForm</Display>
-  <Edit>DocumentLibraryForm</Edit>
-  <New>DocumentLibraryForm</New>
-</FormTemplates>
-</file>
-
-<file path=customXml/item2.xml><?xml version="1.0" encoding="utf-8"?>
-<p:properties xmlns:p="http://schemas.microsoft.com/office/2006/metadata/properties" xmlns:xsi="http://www.w3.org/2001/XMLSchema-instance" xmlns:pc="http://schemas.microsoft.com/office/infopath/2007/PartnerControls">
-  <documentManagement/>
-</p:properties>
-</file>
-
-<file path=customXml/item3.xml><?xml version="1.0" encoding="utf-8"?>
 <ct:contentTypeSchema xmlns:ct="http://schemas.microsoft.com/office/2006/metadata/contentType" xmlns:ma="http://schemas.microsoft.com/office/2006/metadata/properties/metaAttributes" ct:_="" ma:_="" ma:contentTypeName="Document" ma:contentTypeID="0x0101009DD9A7A92E247C46BBFB0ECFFECF0422" ma:contentTypeVersion="2" ma:contentTypeDescription="Create a new document." ma:contentTypeScope="" ma:versionID="d43cfecf2615346524c79078232ae975">
   <xsd:schema xmlns:xsd="http://www.w3.org/2001/XMLSchema" xmlns:xs="http://www.w3.org/2001/XMLSchema" xmlns:p="http://schemas.microsoft.com/office/2006/metadata/properties" xmlns:ns2="aad6f7cb-27ea-400e-9bc9-f6e80110ed1e" targetNamespace="http://schemas.microsoft.com/office/2006/metadata/properties" ma:root="true" ma:fieldsID="7b3566a50b98dca94395d24885ed6f29" ns2:_="">
     <xsd:import namespace="aad6f7cb-27ea-400e-9bc9-f6e80110ed1e"/>
@@ -20852,28 +21111,26 @@
 </ct:contentTypeSchema>
 </file>
 
+<file path=customXml/item2.xml><?xml version="1.0" encoding="utf-8"?>
+<p:properties xmlns:p="http://schemas.microsoft.com/office/2006/metadata/properties" xmlns:xsi="http://www.w3.org/2001/XMLSchema-instance" xmlns:pc="http://schemas.microsoft.com/office/infopath/2007/PartnerControls">
+  <documentManagement/>
+</p:properties>
+</file>
+
+<file path=customXml/item3.xml><?xml version="1.0" encoding="utf-8"?>
+<?mso-contentType ?>
+<FormTemplates xmlns="http://schemas.microsoft.com/sharepoint/v3/contenttype/forms">
+  <Display>DocumentLibraryForm</Display>
+  <Edit>DocumentLibraryForm</Edit>
+  <New>DocumentLibraryForm</New>
+</FormTemplates>
+</file>
+
 <file path=customXml/item4.xml><?xml version="1.0" encoding="utf-8"?>
 <b:Sources xmlns:b="http://schemas.openxmlformats.org/officeDocument/2006/bibliography" xmlns="http://schemas.openxmlformats.org/officeDocument/2006/bibliography" SelectedStyle="\APASixthEditionOfficeOnline.xsl" StyleName="APA" Version="6"/>
 </file>
 
 <file path=customXml/itemProps1.xml><?xml version="1.0" encoding="utf-8"?>
-<ds:datastoreItem xmlns:ds="http://schemas.openxmlformats.org/officeDocument/2006/customXml" ds:itemID="{483909C0-ED7B-433C-936F-326EC26BCE5F}">
-  <ds:schemaRefs>
-    <ds:schemaRef ds:uri="http://schemas.microsoft.com/sharepoint/v3/contenttype/forms"/>
-  </ds:schemaRefs>
-</ds:datastoreItem>
-</file>
-
-<file path=customXml/itemProps2.xml><?xml version="1.0" encoding="utf-8"?>
-<ds:datastoreItem xmlns:ds="http://schemas.openxmlformats.org/officeDocument/2006/customXml" ds:itemID="{9600F9D6-DACC-419E-94CB-B2C0BCD0AEFC}">
-  <ds:schemaRefs>
-    <ds:schemaRef ds:uri="http://schemas.microsoft.com/office/2006/metadata/properties"/>
-    <ds:schemaRef ds:uri="http://schemas.microsoft.com/office/infopath/2007/PartnerControls"/>
-  </ds:schemaRefs>
-</ds:datastoreItem>
-</file>
-
-<file path=customXml/itemProps3.xml><?xml version="1.0" encoding="utf-8"?>
 <ds:datastoreItem xmlns:ds="http://schemas.openxmlformats.org/officeDocument/2006/customXml" ds:itemID="{C3EE8D13-8E90-418F-9918-96A4CB871159}">
   <ds:schemaRefs>
     <ds:schemaRef ds:uri="http://schemas.microsoft.com/office/2006/metadata/contentType"/>
@@ -20891,8 +21148,25 @@
 </ds:datastoreItem>
 </file>
 
+<file path=customXml/itemProps2.xml><?xml version="1.0" encoding="utf-8"?>
+<ds:datastoreItem xmlns:ds="http://schemas.openxmlformats.org/officeDocument/2006/customXml" ds:itemID="{9600F9D6-DACC-419E-94CB-B2C0BCD0AEFC}">
+  <ds:schemaRefs>
+    <ds:schemaRef ds:uri="http://schemas.microsoft.com/office/2006/metadata/properties"/>
+    <ds:schemaRef ds:uri="http://schemas.microsoft.com/office/infopath/2007/PartnerControls"/>
+  </ds:schemaRefs>
+</ds:datastoreItem>
+</file>
+
+<file path=customXml/itemProps3.xml><?xml version="1.0" encoding="utf-8"?>
+<ds:datastoreItem xmlns:ds="http://schemas.openxmlformats.org/officeDocument/2006/customXml" ds:itemID="{483909C0-ED7B-433C-936F-326EC26BCE5F}">
+  <ds:schemaRefs>
+    <ds:schemaRef ds:uri="http://schemas.microsoft.com/sharepoint/v3/contenttype/forms"/>
+  </ds:schemaRefs>
+</ds:datastoreItem>
+</file>
+
 <file path=customXml/itemProps4.xml><?xml version="1.0" encoding="utf-8"?>
-<ds:datastoreItem xmlns:ds="http://schemas.openxmlformats.org/officeDocument/2006/customXml" ds:itemID="{30A3704F-36C4-4435-B726-61A5A7F1E71B}">
+<ds:datastoreItem xmlns:ds="http://schemas.openxmlformats.org/officeDocument/2006/customXml" ds:itemID="{5683B73B-67B4-48CF-A552-FA16C2F6F655}">
   <ds:schemaRefs>
     <ds:schemaRef ds:uri="http://schemas.openxmlformats.org/officeDocument/2006/bibliography"/>
   </ds:schemaRefs>

</xml_diff>